<commit_message>
11/04/2023 06:10 am casa
</commit_message>
<xml_diff>
--- a/src/prueba/pruebas.docx
+++ b/src/prueba/pruebas.docx
@@ -14661,10 +14661,7 @@
         </w:pBdr>
       </w:pPr>
       <w:r>
-        <w:t>38-EJERCICIO-</w:t>
-      </w:r>
-      <w:r>
-        <w:t xml:space="preserve">Evita el </w:t>
+        <w:t xml:space="preserve">38-EJERCICIO-Evita el </w:t>
       </w:r>
       <w:proofErr w:type="spellStart"/>
       <w:r>
@@ -15231,6 +15228,1882 @@
           <w:bdr w:val="single" w:sz="2" w:space="0" w:color="E5E7EB" w:frame="1"/>
         </w:rPr>
         <w:t>]</w:t>
+      </w:r>
+    </w:p>
+    <w:p/>
+    <w:p>
+      <w:pPr>
+        <w:pStyle w:val="Ttulo2"/>
+        <w:pBdr>
+          <w:top w:val="single" w:sz="2" w:space="0" w:color="E5E7EB"/>
+          <w:left w:val="single" w:sz="2" w:space="0" w:color="E5E7EB"/>
+          <w:bottom w:val="single" w:sz="2" w:space="0" w:color="E5E7EB"/>
+          <w:right w:val="single" w:sz="2" w:space="0" w:color="E5E7EB"/>
+        </w:pBdr>
+        <w:rPr>
+          <w:u w:val="single"/>
+        </w:rPr>
+      </w:pPr>
+      <w:r>
+        <w:t>41-ejercicio-</w:t>
+      </w:r>
+      <w:r>
+        <w:t>Válida un formulario de registro</w:t>
+      </w:r>
+    </w:p>
+    <w:p>
+      <w:pPr>
+        <w:pStyle w:val="text-sm"/>
+        <w:pBdr>
+          <w:top w:val="single" w:sz="2" w:space="0" w:color="E5E7EB"/>
+          <w:left w:val="single" w:sz="2" w:space="0" w:color="E5E7EB"/>
+          <w:bottom w:val="single" w:sz="2" w:space="0" w:color="E5E7EB"/>
+          <w:right w:val="single" w:sz="2" w:space="0" w:color="E5E7EB"/>
+        </w:pBdr>
+        <w:rPr>
+          <w:rFonts w:ascii="var(--sp-font-body)" w:hAnsi="var(--sp-font-body)"/>
+          <w:sz w:val="27"/>
+          <w:szCs w:val="27"/>
+        </w:rPr>
+      </w:pPr>
+      <w:r>
+        <w:rPr>
+          <w:rFonts w:ascii="var(--sp-font-body)" w:hAnsi="var(--sp-font-body)"/>
+          <w:sz w:val="27"/>
+          <w:szCs w:val="27"/>
+        </w:rPr>
+        <w:t>En este desafío deberás validar un formulario de registro de usuario.</w:t>
+      </w:r>
+    </w:p>
+    <w:p>
+      <w:pPr>
+        <w:pStyle w:val="text-sm"/>
+        <w:pBdr>
+          <w:top w:val="single" w:sz="2" w:space="0" w:color="E5E7EB"/>
+          <w:left w:val="single" w:sz="2" w:space="0" w:color="E5E7EB"/>
+          <w:bottom w:val="single" w:sz="2" w:space="0" w:color="E5E7EB"/>
+          <w:right w:val="single" w:sz="2" w:space="0" w:color="E5E7EB"/>
+        </w:pBdr>
+        <w:rPr>
+          <w:rFonts w:ascii="var(--sp-font-body)" w:hAnsi="var(--sp-font-body)"/>
+          <w:sz w:val="27"/>
+          <w:szCs w:val="27"/>
+        </w:rPr>
+      </w:pPr>
+      <w:r>
+        <w:rPr>
+          <w:rFonts w:ascii="var(--sp-font-body)" w:hAnsi="var(--sp-font-body)"/>
+          <w:sz w:val="27"/>
+          <w:szCs w:val="27"/>
+        </w:rPr>
+        <w:t>Tu tarea es implementar la lógica de la función </w:t>
+      </w:r>
+      <w:proofErr w:type="spellStart"/>
+      <w:r>
+        <w:rPr>
+          <w:rStyle w:val="CdigoHTML"/>
+          <w:rFonts w:ascii="Consolas" w:hAnsi="Consolas" w:cs="Consolas"/>
+          <w:sz w:val="27"/>
+          <w:szCs w:val="27"/>
+          <w:bdr w:val="single" w:sz="2" w:space="0" w:color="E5E7EB" w:frame="1"/>
+        </w:rPr>
+        <w:t>validateForm</w:t>
+      </w:r>
+      <w:proofErr w:type="spellEnd"/>
+      <w:r>
+        <w:rPr>
+          <w:rFonts w:ascii="var(--sp-font-body)" w:hAnsi="var(--sp-font-body)"/>
+          <w:sz w:val="27"/>
+          <w:szCs w:val="27"/>
+        </w:rPr>
+        <w:t xml:space="preserve"> la cual recibirá como parámetro un objeto con los datos del formulario al igual que una lista de </w:t>
+      </w:r>
+      <w:proofErr w:type="spellStart"/>
+      <w:r>
+        <w:rPr>
+          <w:rFonts w:ascii="var(--sp-font-body)" w:hAnsi="var(--sp-font-body)"/>
+          <w:sz w:val="27"/>
+          <w:szCs w:val="27"/>
+        </w:rPr>
+        <w:t>usurios</w:t>
+      </w:r>
+      <w:proofErr w:type="spellEnd"/>
+      <w:r>
+        <w:rPr>
+          <w:rFonts w:ascii="var(--sp-font-body)" w:hAnsi="var(--sp-font-body)"/>
+          <w:sz w:val="27"/>
+          <w:szCs w:val="27"/>
+        </w:rPr>
+        <w:t xml:space="preserve"> registrados.</w:t>
+      </w:r>
+    </w:p>
+    <w:p>
+      <w:pPr>
+        <w:pStyle w:val="text-sm"/>
+        <w:pBdr>
+          <w:top w:val="single" w:sz="2" w:space="0" w:color="E5E7EB"/>
+          <w:left w:val="single" w:sz="2" w:space="0" w:color="E5E7EB"/>
+          <w:bottom w:val="single" w:sz="2" w:space="0" w:color="E5E7EB"/>
+          <w:right w:val="single" w:sz="2" w:space="0" w:color="E5E7EB"/>
+        </w:pBdr>
+        <w:rPr>
+          <w:rFonts w:ascii="var(--sp-font-body)" w:hAnsi="var(--sp-font-body)"/>
+          <w:sz w:val="27"/>
+          <w:szCs w:val="27"/>
+        </w:rPr>
+      </w:pPr>
+      <w:r>
+        <w:rPr>
+          <w:rFonts w:ascii="var(--sp-font-body)" w:hAnsi="var(--sp-font-body)"/>
+          <w:sz w:val="27"/>
+          <w:szCs w:val="27"/>
+        </w:rPr>
+        <w:t>La función debe verificar que todos los campos requeridos del formulario (</w:t>
+      </w:r>
+      <w:proofErr w:type="spellStart"/>
+      <w:r>
+        <w:rPr>
+          <w:rStyle w:val="CdigoHTML"/>
+          <w:rFonts w:ascii="Consolas" w:hAnsi="Consolas" w:cs="Consolas"/>
+          <w:sz w:val="27"/>
+          <w:szCs w:val="27"/>
+          <w:bdr w:val="single" w:sz="2" w:space="0" w:color="E5E7EB" w:frame="1"/>
+        </w:rPr>
+        <w:t>name</w:t>
+      </w:r>
+      <w:proofErr w:type="spellEnd"/>
+      <w:r>
+        <w:rPr>
+          <w:rFonts w:ascii="var(--sp-font-body)" w:hAnsi="var(--sp-font-body)"/>
+          <w:sz w:val="27"/>
+          <w:szCs w:val="27"/>
+        </w:rPr>
+        <w:t>, </w:t>
+      </w:r>
+      <w:proofErr w:type="spellStart"/>
+      <w:r>
+        <w:rPr>
+          <w:rStyle w:val="CdigoHTML"/>
+          <w:rFonts w:ascii="Consolas" w:hAnsi="Consolas" w:cs="Consolas"/>
+          <w:sz w:val="27"/>
+          <w:szCs w:val="27"/>
+          <w:bdr w:val="single" w:sz="2" w:space="0" w:color="E5E7EB" w:frame="1"/>
+        </w:rPr>
+        <w:t>lastname</w:t>
+      </w:r>
+      <w:proofErr w:type="spellEnd"/>
+      <w:r>
+        <w:rPr>
+          <w:rFonts w:ascii="var(--sp-font-body)" w:hAnsi="var(--sp-font-body)"/>
+          <w:sz w:val="27"/>
+          <w:szCs w:val="27"/>
+        </w:rPr>
+        <w:t>, </w:t>
+      </w:r>
+      <w:r>
+        <w:rPr>
+          <w:rStyle w:val="CdigoHTML"/>
+          <w:rFonts w:ascii="Consolas" w:hAnsi="Consolas" w:cs="Consolas"/>
+          <w:sz w:val="27"/>
+          <w:szCs w:val="27"/>
+          <w:bdr w:val="single" w:sz="2" w:space="0" w:color="E5E7EB" w:frame="1"/>
+        </w:rPr>
+        <w:t>email</w:t>
+      </w:r>
+      <w:r>
+        <w:rPr>
+          <w:rFonts w:ascii="var(--sp-font-body)" w:hAnsi="var(--sp-font-body)"/>
+          <w:sz w:val="27"/>
+          <w:szCs w:val="27"/>
+        </w:rPr>
+        <w:t> y </w:t>
+      </w:r>
+      <w:proofErr w:type="spellStart"/>
+      <w:r>
+        <w:rPr>
+          <w:rStyle w:val="CdigoHTML"/>
+          <w:rFonts w:ascii="Consolas" w:hAnsi="Consolas" w:cs="Consolas"/>
+          <w:sz w:val="27"/>
+          <w:szCs w:val="27"/>
+          <w:bdr w:val="single" w:sz="2" w:space="0" w:color="E5E7EB" w:frame="1"/>
+        </w:rPr>
+        <w:t>password</w:t>
+      </w:r>
+      <w:proofErr w:type="spellEnd"/>
+      <w:r>
+        <w:rPr>
+          <w:rFonts w:ascii="var(--sp-font-body)" w:hAnsi="var(--sp-font-body)"/>
+          <w:sz w:val="27"/>
+          <w:szCs w:val="27"/>
+        </w:rPr>
+        <w:t>) estén completos, si falta algún campo, debe lanzar un error especificando los campos faltantes.</w:t>
+      </w:r>
+    </w:p>
+    <w:p>
+      <w:pPr>
+        <w:pStyle w:val="text-sm"/>
+        <w:pBdr>
+          <w:top w:val="single" w:sz="2" w:space="0" w:color="E5E7EB"/>
+          <w:left w:val="single" w:sz="2" w:space="0" w:color="E5E7EB"/>
+          <w:bottom w:val="single" w:sz="2" w:space="0" w:color="E5E7EB"/>
+          <w:right w:val="single" w:sz="2" w:space="0" w:color="E5E7EB"/>
+        </w:pBdr>
+        <w:rPr>
+          <w:rFonts w:ascii="var(--sp-font-body)" w:hAnsi="var(--sp-font-body)"/>
+          <w:sz w:val="27"/>
+          <w:szCs w:val="27"/>
+        </w:rPr>
+      </w:pPr>
+      <w:r>
+        <w:rPr>
+          <w:rFonts w:ascii="var(--sp-font-body)" w:hAnsi="var(--sp-font-body)"/>
+          <w:sz w:val="27"/>
+          <w:szCs w:val="27"/>
+        </w:rPr>
+        <w:t>Para lanzar dicho error debes usar la siguiente sintaxis</w:t>
+      </w:r>
+    </w:p>
+    <w:p>
+      <w:pPr>
+        <w:pStyle w:val="HTMLconformatoprevio"/>
+        <w:pBdr>
+          <w:top w:val="single" w:sz="2" w:space="6" w:color="E5E7EB"/>
+          <w:left w:val="single" w:sz="2" w:space="6" w:color="E5E7EB"/>
+          <w:bottom w:val="single" w:sz="2" w:space="6" w:color="E5E7EB"/>
+          <w:right w:val="single" w:sz="2" w:space="6" w:color="E5E7EB"/>
+        </w:pBdr>
+        <w:shd w:val="clear" w:color="auto" w:fill="2D2B57"/>
+        <w:rPr>
+          <w:rFonts w:ascii="Consolas" w:hAnsi="Consolas" w:cs="Consolas"/>
+        </w:rPr>
+      </w:pPr>
+      <w:proofErr w:type="spellStart"/>
+      <w:r>
+        <w:rPr>
+          <w:rStyle w:val="CdigoHTML"/>
+          <w:rFonts w:ascii="Consolas" w:hAnsi="Consolas" w:cs="Consolas"/>
+          <w:bdr w:val="single" w:sz="2" w:space="0" w:color="E5E7EB" w:frame="1"/>
+        </w:rPr>
+        <w:t>throw</w:t>
+      </w:r>
+      <w:proofErr w:type="spellEnd"/>
+      <w:r>
+        <w:rPr>
+          <w:rStyle w:val="CdigoHTML"/>
+          <w:rFonts w:ascii="Consolas" w:hAnsi="Consolas" w:cs="Consolas"/>
+          <w:bdr w:val="single" w:sz="2" w:space="0" w:color="E5E7EB" w:frame="1"/>
+        </w:rPr>
+        <w:t xml:space="preserve"> new </w:t>
+      </w:r>
+      <w:proofErr w:type="gramStart"/>
+      <w:r>
+        <w:rPr>
+          <w:rStyle w:val="CdigoHTML"/>
+          <w:rFonts w:ascii="Consolas" w:hAnsi="Consolas" w:cs="Consolas"/>
+          <w:bdr w:val="single" w:sz="2" w:space="0" w:color="E5E7EB" w:frame="1"/>
+        </w:rPr>
+        <w:t>Error(</w:t>
+      </w:r>
+      <w:proofErr w:type="gramEnd"/>
+      <w:r>
+        <w:rPr>
+          <w:rStyle w:val="CdigoHTML"/>
+          <w:rFonts w:ascii="Consolas" w:hAnsi="Consolas" w:cs="Consolas"/>
+          <w:bdr w:val="single" w:sz="2" w:space="0" w:color="E5E7EB" w:frame="1"/>
+        </w:rPr>
+        <w:t xml:space="preserve">"Faltan los siguientes campos: </w:t>
+      </w:r>
+      <w:proofErr w:type="spellStart"/>
+      <w:r>
+        <w:rPr>
+          <w:rStyle w:val="CdigoHTML"/>
+          <w:rFonts w:ascii="Consolas" w:hAnsi="Consolas" w:cs="Consolas"/>
+          <w:bdr w:val="single" w:sz="2" w:space="0" w:color="E5E7EB" w:frame="1"/>
+        </w:rPr>
+        <w:t>name</w:t>
+      </w:r>
+      <w:proofErr w:type="spellEnd"/>
+      <w:r>
+        <w:rPr>
+          <w:rStyle w:val="CdigoHTML"/>
+          <w:rFonts w:ascii="Consolas" w:hAnsi="Consolas" w:cs="Consolas"/>
+          <w:bdr w:val="single" w:sz="2" w:space="0" w:color="E5E7EB" w:frame="1"/>
+        </w:rPr>
+        <w:t>, email, etc...");</w:t>
+      </w:r>
+    </w:p>
+    <w:p>
+      <w:pPr>
+        <w:pStyle w:val="text-sm"/>
+        <w:pBdr>
+          <w:top w:val="single" w:sz="2" w:space="0" w:color="E5E7EB"/>
+          <w:left w:val="single" w:sz="2" w:space="0" w:color="E5E7EB"/>
+          <w:bottom w:val="single" w:sz="2" w:space="0" w:color="E5E7EB"/>
+          <w:right w:val="single" w:sz="2" w:space="0" w:color="E5E7EB"/>
+        </w:pBdr>
+        <w:rPr>
+          <w:rFonts w:ascii="var(--sp-font-body)" w:hAnsi="var(--sp-font-body)"/>
+          <w:sz w:val="27"/>
+          <w:szCs w:val="27"/>
+        </w:rPr>
+      </w:pPr>
+      <w:r>
+        <w:rPr>
+          <w:rFonts w:ascii="var(--sp-font-body)" w:hAnsi="var(--sp-font-body)"/>
+          <w:sz w:val="27"/>
+          <w:szCs w:val="27"/>
+        </w:rPr>
+        <w:t>Además, la función debe verificar si el email ingresado ya existe en la lista de usuarios registrados. Si el email ya está en uso, debe retornar un error especificando el email duplicado.</w:t>
+      </w:r>
+    </w:p>
+    <w:p>
+      <w:pPr>
+        <w:pStyle w:val="text-sm"/>
+        <w:pBdr>
+          <w:top w:val="single" w:sz="2" w:space="0" w:color="E5E7EB"/>
+          <w:left w:val="single" w:sz="2" w:space="0" w:color="E5E7EB"/>
+          <w:bottom w:val="single" w:sz="2" w:space="0" w:color="E5E7EB"/>
+          <w:right w:val="single" w:sz="2" w:space="0" w:color="E5E7EB"/>
+        </w:pBdr>
+        <w:rPr>
+          <w:rFonts w:ascii="var(--sp-font-body)" w:hAnsi="var(--sp-font-body)"/>
+          <w:sz w:val="27"/>
+          <w:szCs w:val="27"/>
+        </w:rPr>
+      </w:pPr>
+      <w:r>
+        <w:rPr>
+          <w:rFonts w:ascii="var(--sp-font-body)" w:hAnsi="var(--sp-font-body)"/>
+          <w:sz w:val="27"/>
+          <w:szCs w:val="27"/>
+        </w:rPr>
+        <w:lastRenderedPageBreak/>
+        <w:t>Si todo está correcto, se debe agregar el usuario a la lista de usuarios registrados con todos los datos excepto la contraseña y retornar un mensaje indicando que el registro fue exitoso junto con el nombre y apellido del usuario.</w:t>
+      </w:r>
+    </w:p>
+    <w:p>
+      <w:pPr>
+        <w:pStyle w:val="text-sm"/>
+        <w:pBdr>
+          <w:top w:val="single" w:sz="2" w:space="0" w:color="E5E7EB"/>
+          <w:left w:val="single" w:sz="2" w:space="0" w:color="E5E7EB"/>
+          <w:bottom w:val="single" w:sz="2" w:space="0" w:color="E5E7EB"/>
+          <w:right w:val="single" w:sz="2" w:space="0" w:color="E5E7EB"/>
+        </w:pBdr>
+        <w:rPr>
+          <w:rFonts w:ascii="var(--sp-font-body)" w:hAnsi="var(--sp-font-body)"/>
+          <w:sz w:val="27"/>
+          <w:szCs w:val="27"/>
+        </w:rPr>
+      </w:pPr>
+      <w:r>
+        <w:rPr>
+          <w:rFonts w:ascii="var(--sp-font-body)" w:hAnsi="var(--sp-font-body)"/>
+          <w:sz w:val="27"/>
+          <w:szCs w:val="27"/>
+        </w:rPr>
+        <w:t>Ejemplo 1</w:t>
+      </w:r>
+    </w:p>
+    <w:p>
+      <w:pPr>
+        <w:pStyle w:val="HTMLconformatoprevio"/>
+        <w:pBdr>
+          <w:top w:val="single" w:sz="2" w:space="6" w:color="E5E7EB"/>
+          <w:left w:val="single" w:sz="2" w:space="6" w:color="E5E7EB"/>
+          <w:bottom w:val="single" w:sz="2" w:space="6" w:color="E5E7EB"/>
+          <w:right w:val="single" w:sz="2" w:space="6" w:color="E5E7EB"/>
+        </w:pBdr>
+        <w:shd w:val="clear" w:color="auto" w:fill="2D2B57"/>
+        <w:rPr>
+          <w:rStyle w:val="CdigoHTML"/>
+          <w:rFonts w:ascii="Consolas" w:hAnsi="Consolas" w:cs="Consolas"/>
+          <w:bdr w:val="single" w:sz="2" w:space="0" w:color="E5E7EB" w:frame="1"/>
+        </w:rPr>
+      </w:pPr>
+      <w:r>
+        <w:rPr>
+          <w:rStyle w:val="CdigoHTML"/>
+          <w:rFonts w:ascii="Consolas" w:hAnsi="Consolas" w:cs="Consolas"/>
+          <w:bdr w:val="single" w:sz="2" w:space="0" w:color="E5E7EB" w:frame="1"/>
+        </w:rPr>
+        <w:t>Input:</w:t>
+      </w:r>
+    </w:p>
+    <w:p>
+      <w:pPr>
+        <w:pStyle w:val="HTMLconformatoprevio"/>
+        <w:pBdr>
+          <w:top w:val="single" w:sz="2" w:space="6" w:color="E5E7EB"/>
+          <w:left w:val="single" w:sz="2" w:space="6" w:color="E5E7EB"/>
+          <w:bottom w:val="single" w:sz="2" w:space="6" w:color="E5E7EB"/>
+          <w:right w:val="single" w:sz="2" w:space="6" w:color="E5E7EB"/>
+        </w:pBdr>
+        <w:shd w:val="clear" w:color="auto" w:fill="2D2B57"/>
+        <w:rPr>
+          <w:rStyle w:val="CdigoHTML"/>
+          <w:rFonts w:ascii="Consolas" w:hAnsi="Consolas" w:cs="Consolas"/>
+          <w:bdr w:val="single" w:sz="2" w:space="0" w:color="E5E7EB" w:frame="1"/>
+        </w:rPr>
+      </w:pPr>
+    </w:p>
+    <w:p>
+      <w:pPr>
+        <w:pStyle w:val="HTMLconformatoprevio"/>
+        <w:pBdr>
+          <w:top w:val="single" w:sz="2" w:space="6" w:color="E5E7EB"/>
+          <w:left w:val="single" w:sz="2" w:space="6" w:color="E5E7EB"/>
+          <w:bottom w:val="single" w:sz="2" w:space="6" w:color="E5E7EB"/>
+          <w:right w:val="single" w:sz="2" w:space="6" w:color="E5E7EB"/>
+        </w:pBdr>
+        <w:shd w:val="clear" w:color="auto" w:fill="2D2B57"/>
+        <w:rPr>
+          <w:rStyle w:val="CdigoHTML"/>
+          <w:rFonts w:ascii="Consolas" w:hAnsi="Consolas" w:cs="Consolas"/>
+          <w:bdr w:val="single" w:sz="2" w:space="0" w:color="E5E7EB" w:frame="1"/>
+        </w:rPr>
+      </w:pPr>
+      <w:proofErr w:type="spellStart"/>
+      <w:r>
+        <w:rPr>
+          <w:rStyle w:val="CdigoHTML"/>
+          <w:rFonts w:ascii="Consolas" w:hAnsi="Consolas" w:cs="Consolas"/>
+          <w:bdr w:val="single" w:sz="2" w:space="0" w:color="E5E7EB" w:frame="1"/>
+        </w:rPr>
+        <w:t>const</w:t>
+      </w:r>
+      <w:proofErr w:type="spellEnd"/>
+      <w:r>
+        <w:rPr>
+          <w:rStyle w:val="CdigoHTML"/>
+          <w:rFonts w:ascii="Consolas" w:hAnsi="Consolas" w:cs="Consolas"/>
+          <w:bdr w:val="single" w:sz="2" w:space="0" w:color="E5E7EB" w:frame="1"/>
+        </w:rPr>
+        <w:t xml:space="preserve"> </w:t>
+      </w:r>
+      <w:proofErr w:type="spellStart"/>
+      <w:r>
+        <w:rPr>
+          <w:rStyle w:val="CdigoHTML"/>
+          <w:rFonts w:ascii="Consolas" w:hAnsi="Consolas" w:cs="Consolas"/>
+          <w:bdr w:val="single" w:sz="2" w:space="0" w:color="E5E7EB" w:frame="1"/>
+        </w:rPr>
+        <w:t>formData</w:t>
+      </w:r>
+      <w:proofErr w:type="spellEnd"/>
+      <w:r>
+        <w:rPr>
+          <w:rStyle w:val="CdigoHTML"/>
+          <w:rFonts w:ascii="Consolas" w:hAnsi="Consolas" w:cs="Consolas"/>
+          <w:bdr w:val="single" w:sz="2" w:space="0" w:color="E5E7EB" w:frame="1"/>
+        </w:rPr>
+        <w:t xml:space="preserve"> = {</w:t>
+      </w:r>
+    </w:p>
+    <w:p>
+      <w:pPr>
+        <w:pStyle w:val="HTMLconformatoprevio"/>
+        <w:pBdr>
+          <w:top w:val="single" w:sz="2" w:space="6" w:color="E5E7EB"/>
+          <w:left w:val="single" w:sz="2" w:space="6" w:color="E5E7EB"/>
+          <w:bottom w:val="single" w:sz="2" w:space="6" w:color="E5E7EB"/>
+          <w:right w:val="single" w:sz="2" w:space="6" w:color="E5E7EB"/>
+        </w:pBdr>
+        <w:shd w:val="clear" w:color="auto" w:fill="2D2B57"/>
+        <w:rPr>
+          <w:rStyle w:val="CdigoHTML"/>
+          <w:rFonts w:ascii="Consolas" w:hAnsi="Consolas" w:cs="Consolas"/>
+          <w:bdr w:val="single" w:sz="2" w:space="0" w:color="E5E7EB" w:frame="1"/>
+        </w:rPr>
+      </w:pPr>
+      <w:r>
+        <w:rPr>
+          <w:rStyle w:val="CdigoHTML"/>
+          <w:rFonts w:ascii="Consolas" w:hAnsi="Consolas" w:cs="Consolas"/>
+          <w:bdr w:val="single" w:sz="2" w:space="0" w:color="E5E7EB" w:frame="1"/>
+        </w:rPr>
+        <w:t xml:space="preserve">  </w:t>
+      </w:r>
+      <w:proofErr w:type="spellStart"/>
+      <w:r>
+        <w:rPr>
+          <w:rStyle w:val="CdigoHTML"/>
+          <w:rFonts w:ascii="Consolas" w:hAnsi="Consolas" w:cs="Consolas"/>
+          <w:bdr w:val="single" w:sz="2" w:space="0" w:color="E5E7EB" w:frame="1"/>
+        </w:rPr>
+        <w:t>name</w:t>
+      </w:r>
+      <w:proofErr w:type="spellEnd"/>
+      <w:r>
+        <w:rPr>
+          <w:rStyle w:val="CdigoHTML"/>
+          <w:rFonts w:ascii="Consolas" w:hAnsi="Consolas" w:cs="Consolas"/>
+          <w:bdr w:val="single" w:sz="2" w:space="0" w:color="E5E7EB" w:frame="1"/>
+        </w:rPr>
+        <w:t>: "Juan",</w:t>
+      </w:r>
+    </w:p>
+    <w:p>
+      <w:pPr>
+        <w:pStyle w:val="HTMLconformatoprevio"/>
+        <w:pBdr>
+          <w:top w:val="single" w:sz="2" w:space="6" w:color="E5E7EB"/>
+          <w:left w:val="single" w:sz="2" w:space="6" w:color="E5E7EB"/>
+          <w:bottom w:val="single" w:sz="2" w:space="6" w:color="E5E7EB"/>
+          <w:right w:val="single" w:sz="2" w:space="6" w:color="E5E7EB"/>
+        </w:pBdr>
+        <w:shd w:val="clear" w:color="auto" w:fill="2D2B57"/>
+        <w:rPr>
+          <w:rStyle w:val="CdigoHTML"/>
+          <w:rFonts w:ascii="Consolas" w:hAnsi="Consolas" w:cs="Consolas"/>
+          <w:bdr w:val="single" w:sz="2" w:space="0" w:color="E5E7EB" w:frame="1"/>
+        </w:rPr>
+      </w:pPr>
+      <w:r>
+        <w:rPr>
+          <w:rStyle w:val="CdigoHTML"/>
+          <w:rFonts w:ascii="Consolas" w:hAnsi="Consolas" w:cs="Consolas"/>
+          <w:bdr w:val="single" w:sz="2" w:space="0" w:color="E5E7EB" w:frame="1"/>
+        </w:rPr>
+        <w:t xml:space="preserve">  </w:t>
+      </w:r>
+      <w:proofErr w:type="spellStart"/>
+      <w:r>
+        <w:rPr>
+          <w:rStyle w:val="CdigoHTML"/>
+          <w:rFonts w:ascii="Consolas" w:hAnsi="Consolas" w:cs="Consolas"/>
+          <w:bdr w:val="single" w:sz="2" w:space="0" w:color="E5E7EB" w:frame="1"/>
+        </w:rPr>
+        <w:t>lastname</w:t>
+      </w:r>
+      <w:proofErr w:type="spellEnd"/>
+      <w:r>
+        <w:rPr>
+          <w:rStyle w:val="CdigoHTML"/>
+          <w:rFonts w:ascii="Consolas" w:hAnsi="Consolas" w:cs="Consolas"/>
+          <w:bdr w:val="single" w:sz="2" w:space="0" w:color="E5E7EB" w:frame="1"/>
+        </w:rPr>
+        <w:t>: "</w:t>
+      </w:r>
+      <w:proofErr w:type="spellStart"/>
+      <w:r>
+        <w:rPr>
+          <w:rStyle w:val="CdigoHTML"/>
+          <w:rFonts w:ascii="Consolas" w:hAnsi="Consolas" w:cs="Consolas"/>
+          <w:bdr w:val="single" w:sz="2" w:space="0" w:color="E5E7EB" w:frame="1"/>
+        </w:rPr>
+        <w:t>Perez</w:t>
+      </w:r>
+      <w:proofErr w:type="spellEnd"/>
+      <w:r>
+        <w:rPr>
+          <w:rStyle w:val="CdigoHTML"/>
+          <w:rFonts w:ascii="Consolas" w:hAnsi="Consolas" w:cs="Consolas"/>
+          <w:bdr w:val="single" w:sz="2" w:space="0" w:color="E5E7EB" w:frame="1"/>
+        </w:rPr>
+        <w:t>",</w:t>
+      </w:r>
+    </w:p>
+    <w:p>
+      <w:pPr>
+        <w:pStyle w:val="HTMLconformatoprevio"/>
+        <w:pBdr>
+          <w:top w:val="single" w:sz="2" w:space="6" w:color="E5E7EB"/>
+          <w:left w:val="single" w:sz="2" w:space="6" w:color="E5E7EB"/>
+          <w:bottom w:val="single" w:sz="2" w:space="6" w:color="E5E7EB"/>
+          <w:right w:val="single" w:sz="2" w:space="6" w:color="E5E7EB"/>
+        </w:pBdr>
+        <w:shd w:val="clear" w:color="auto" w:fill="2D2B57"/>
+        <w:rPr>
+          <w:rStyle w:val="CdigoHTML"/>
+          <w:rFonts w:ascii="Consolas" w:hAnsi="Consolas" w:cs="Consolas"/>
+          <w:bdr w:val="single" w:sz="2" w:space="0" w:color="E5E7EB" w:frame="1"/>
+        </w:rPr>
+      </w:pPr>
+      <w:r>
+        <w:rPr>
+          <w:rStyle w:val="CdigoHTML"/>
+          <w:rFonts w:ascii="Consolas" w:hAnsi="Consolas" w:cs="Consolas"/>
+          <w:bdr w:val="single" w:sz="2" w:space="0" w:color="E5E7EB" w:frame="1"/>
+        </w:rPr>
+        <w:t xml:space="preserve">  email: "juan@example.com",</w:t>
+      </w:r>
+    </w:p>
+    <w:p>
+      <w:pPr>
+        <w:pStyle w:val="HTMLconformatoprevio"/>
+        <w:pBdr>
+          <w:top w:val="single" w:sz="2" w:space="6" w:color="E5E7EB"/>
+          <w:left w:val="single" w:sz="2" w:space="6" w:color="E5E7EB"/>
+          <w:bottom w:val="single" w:sz="2" w:space="6" w:color="E5E7EB"/>
+          <w:right w:val="single" w:sz="2" w:space="6" w:color="E5E7EB"/>
+        </w:pBdr>
+        <w:shd w:val="clear" w:color="auto" w:fill="2D2B57"/>
+        <w:rPr>
+          <w:rStyle w:val="CdigoHTML"/>
+          <w:rFonts w:ascii="Consolas" w:hAnsi="Consolas" w:cs="Consolas"/>
+          <w:bdr w:val="single" w:sz="2" w:space="0" w:color="E5E7EB" w:frame="1"/>
+        </w:rPr>
+      </w:pPr>
+      <w:r>
+        <w:rPr>
+          <w:rStyle w:val="CdigoHTML"/>
+          <w:rFonts w:ascii="Consolas" w:hAnsi="Consolas" w:cs="Consolas"/>
+          <w:bdr w:val="single" w:sz="2" w:space="0" w:color="E5E7EB" w:frame="1"/>
+        </w:rPr>
+        <w:t xml:space="preserve">  </w:t>
+      </w:r>
+      <w:proofErr w:type="spellStart"/>
+      <w:r>
+        <w:rPr>
+          <w:rStyle w:val="CdigoHTML"/>
+          <w:rFonts w:ascii="Consolas" w:hAnsi="Consolas" w:cs="Consolas"/>
+          <w:bdr w:val="single" w:sz="2" w:space="0" w:color="E5E7EB" w:frame="1"/>
+        </w:rPr>
+        <w:t>password</w:t>
+      </w:r>
+      <w:proofErr w:type="spellEnd"/>
+      <w:r>
+        <w:rPr>
+          <w:rStyle w:val="CdigoHTML"/>
+          <w:rFonts w:ascii="Consolas" w:hAnsi="Consolas" w:cs="Consolas"/>
+          <w:bdr w:val="single" w:sz="2" w:space="0" w:color="E5E7EB" w:frame="1"/>
+        </w:rPr>
+        <w:t>: "123456"</w:t>
+      </w:r>
+    </w:p>
+    <w:p>
+      <w:pPr>
+        <w:pStyle w:val="HTMLconformatoprevio"/>
+        <w:pBdr>
+          <w:top w:val="single" w:sz="2" w:space="6" w:color="E5E7EB"/>
+          <w:left w:val="single" w:sz="2" w:space="6" w:color="E5E7EB"/>
+          <w:bottom w:val="single" w:sz="2" w:space="6" w:color="E5E7EB"/>
+          <w:right w:val="single" w:sz="2" w:space="6" w:color="E5E7EB"/>
+        </w:pBdr>
+        <w:shd w:val="clear" w:color="auto" w:fill="2D2B57"/>
+        <w:rPr>
+          <w:rStyle w:val="CdigoHTML"/>
+          <w:rFonts w:ascii="Consolas" w:hAnsi="Consolas" w:cs="Consolas"/>
+          <w:bdr w:val="single" w:sz="2" w:space="0" w:color="E5E7EB" w:frame="1"/>
+        </w:rPr>
+      </w:pPr>
+      <w:r>
+        <w:rPr>
+          <w:rStyle w:val="CdigoHTML"/>
+          <w:rFonts w:ascii="Consolas" w:hAnsi="Consolas" w:cs="Consolas"/>
+          <w:bdr w:val="single" w:sz="2" w:space="0" w:color="E5E7EB" w:frame="1"/>
+        </w:rPr>
+        <w:t>}</w:t>
+      </w:r>
+    </w:p>
+    <w:p>
+      <w:pPr>
+        <w:pStyle w:val="HTMLconformatoprevio"/>
+        <w:pBdr>
+          <w:top w:val="single" w:sz="2" w:space="6" w:color="E5E7EB"/>
+          <w:left w:val="single" w:sz="2" w:space="6" w:color="E5E7EB"/>
+          <w:bottom w:val="single" w:sz="2" w:space="6" w:color="E5E7EB"/>
+          <w:right w:val="single" w:sz="2" w:space="6" w:color="E5E7EB"/>
+        </w:pBdr>
+        <w:shd w:val="clear" w:color="auto" w:fill="2D2B57"/>
+        <w:rPr>
+          <w:rStyle w:val="CdigoHTML"/>
+          <w:rFonts w:ascii="Consolas" w:hAnsi="Consolas" w:cs="Consolas"/>
+          <w:bdr w:val="single" w:sz="2" w:space="0" w:color="E5E7EB" w:frame="1"/>
+        </w:rPr>
+      </w:pPr>
+    </w:p>
+    <w:p>
+      <w:pPr>
+        <w:pStyle w:val="HTMLconformatoprevio"/>
+        <w:pBdr>
+          <w:top w:val="single" w:sz="2" w:space="6" w:color="E5E7EB"/>
+          <w:left w:val="single" w:sz="2" w:space="6" w:color="E5E7EB"/>
+          <w:bottom w:val="single" w:sz="2" w:space="6" w:color="E5E7EB"/>
+          <w:right w:val="single" w:sz="2" w:space="6" w:color="E5E7EB"/>
+        </w:pBdr>
+        <w:shd w:val="clear" w:color="auto" w:fill="2D2B57"/>
+        <w:rPr>
+          <w:rStyle w:val="CdigoHTML"/>
+          <w:rFonts w:ascii="Consolas" w:hAnsi="Consolas" w:cs="Consolas"/>
+          <w:bdr w:val="single" w:sz="2" w:space="0" w:color="E5E7EB" w:frame="1"/>
+        </w:rPr>
+      </w:pPr>
+      <w:proofErr w:type="spellStart"/>
+      <w:r>
+        <w:rPr>
+          <w:rStyle w:val="CdigoHTML"/>
+          <w:rFonts w:ascii="Consolas" w:hAnsi="Consolas" w:cs="Consolas"/>
+          <w:bdr w:val="single" w:sz="2" w:space="0" w:color="E5E7EB" w:frame="1"/>
+        </w:rPr>
+        <w:t>const</w:t>
+      </w:r>
+      <w:proofErr w:type="spellEnd"/>
+      <w:r>
+        <w:rPr>
+          <w:rStyle w:val="CdigoHTML"/>
+          <w:rFonts w:ascii="Consolas" w:hAnsi="Consolas" w:cs="Consolas"/>
+          <w:bdr w:val="single" w:sz="2" w:space="0" w:color="E5E7EB" w:frame="1"/>
+        </w:rPr>
+        <w:t xml:space="preserve"> </w:t>
+      </w:r>
+      <w:proofErr w:type="spellStart"/>
+      <w:r>
+        <w:rPr>
+          <w:rStyle w:val="CdigoHTML"/>
+          <w:rFonts w:ascii="Consolas" w:hAnsi="Consolas" w:cs="Consolas"/>
+          <w:bdr w:val="single" w:sz="2" w:space="0" w:color="E5E7EB" w:frame="1"/>
+        </w:rPr>
+        <w:t>registeredUsers</w:t>
+      </w:r>
+      <w:proofErr w:type="spellEnd"/>
+      <w:r>
+        <w:rPr>
+          <w:rStyle w:val="CdigoHTML"/>
+          <w:rFonts w:ascii="Consolas" w:hAnsi="Consolas" w:cs="Consolas"/>
+          <w:bdr w:val="single" w:sz="2" w:space="0" w:color="E5E7EB" w:frame="1"/>
+        </w:rPr>
+        <w:t xml:space="preserve"> = [</w:t>
+      </w:r>
+    </w:p>
+    <w:p>
+      <w:pPr>
+        <w:pStyle w:val="HTMLconformatoprevio"/>
+        <w:pBdr>
+          <w:top w:val="single" w:sz="2" w:space="6" w:color="E5E7EB"/>
+          <w:left w:val="single" w:sz="2" w:space="6" w:color="E5E7EB"/>
+          <w:bottom w:val="single" w:sz="2" w:space="6" w:color="E5E7EB"/>
+          <w:right w:val="single" w:sz="2" w:space="6" w:color="E5E7EB"/>
+        </w:pBdr>
+        <w:shd w:val="clear" w:color="auto" w:fill="2D2B57"/>
+        <w:rPr>
+          <w:rStyle w:val="CdigoHTML"/>
+          <w:rFonts w:ascii="Consolas" w:hAnsi="Consolas" w:cs="Consolas"/>
+          <w:bdr w:val="single" w:sz="2" w:space="0" w:color="E5E7EB" w:frame="1"/>
+        </w:rPr>
+      </w:pPr>
+      <w:r>
+        <w:rPr>
+          <w:rStyle w:val="CdigoHTML"/>
+          <w:rFonts w:ascii="Consolas" w:hAnsi="Consolas" w:cs="Consolas"/>
+          <w:bdr w:val="single" w:sz="2" w:space="0" w:color="E5E7EB" w:frame="1"/>
+        </w:rPr>
+        <w:t xml:space="preserve">  </w:t>
+      </w:r>
+      <w:proofErr w:type="gramStart"/>
+      <w:r>
+        <w:rPr>
+          <w:rStyle w:val="CdigoHTML"/>
+          <w:rFonts w:ascii="Consolas" w:hAnsi="Consolas" w:cs="Consolas"/>
+          <w:bdr w:val="single" w:sz="2" w:space="0" w:color="E5E7EB" w:frame="1"/>
+        </w:rPr>
+        <w:t xml:space="preserve">{ </w:t>
+      </w:r>
+      <w:proofErr w:type="spellStart"/>
+      <w:r>
+        <w:rPr>
+          <w:rStyle w:val="CdigoHTML"/>
+          <w:rFonts w:ascii="Consolas" w:hAnsi="Consolas" w:cs="Consolas"/>
+          <w:bdr w:val="single" w:sz="2" w:space="0" w:color="E5E7EB" w:frame="1"/>
+        </w:rPr>
+        <w:t>name</w:t>
+      </w:r>
+      <w:proofErr w:type="spellEnd"/>
+      <w:proofErr w:type="gramEnd"/>
+      <w:r>
+        <w:rPr>
+          <w:rStyle w:val="CdigoHTML"/>
+          <w:rFonts w:ascii="Consolas" w:hAnsi="Consolas" w:cs="Consolas"/>
+          <w:bdr w:val="single" w:sz="2" w:space="0" w:color="E5E7EB" w:frame="1"/>
+        </w:rPr>
+        <w:t xml:space="preserve">: "Pedro", </w:t>
+      </w:r>
+      <w:proofErr w:type="spellStart"/>
+      <w:r>
+        <w:rPr>
+          <w:rStyle w:val="CdigoHTML"/>
+          <w:rFonts w:ascii="Consolas" w:hAnsi="Consolas" w:cs="Consolas"/>
+          <w:bdr w:val="single" w:sz="2" w:space="0" w:color="E5E7EB" w:frame="1"/>
+        </w:rPr>
+        <w:t>lastname</w:t>
+      </w:r>
+      <w:proofErr w:type="spellEnd"/>
+      <w:r>
+        <w:rPr>
+          <w:rStyle w:val="CdigoHTML"/>
+          <w:rFonts w:ascii="Consolas" w:hAnsi="Consolas" w:cs="Consolas"/>
+          <w:bdr w:val="single" w:sz="2" w:space="0" w:color="E5E7EB" w:frame="1"/>
+        </w:rPr>
+        <w:t>: "</w:t>
+      </w:r>
+      <w:proofErr w:type="spellStart"/>
+      <w:r>
+        <w:rPr>
+          <w:rStyle w:val="CdigoHTML"/>
+          <w:rFonts w:ascii="Consolas" w:hAnsi="Consolas" w:cs="Consolas"/>
+          <w:bdr w:val="single" w:sz="2" w:space="0" w:color="E5E7EB" w:frame="1"/>
+        </w:rPr>
+        <w:t>Gomez</w:t>
+      </w:r>
+      <w:proofErr w:type="spellEnd"/>
+      <w:r>
+        <w:rPr>
+          <w:rStyle w:val="CdigoHTML"/>
+          <w:rFonts w:ascii="Consolas" w:hAnsi="Consolas" w:cs="Consolas"/>
+          <w:bdr w:val="single" w:sz="2" w:space="0" w:color="E5E7EB" w:frame="1"/>
+        </w:rPr>
+        <w:t>", email: "pedro@example.com" },</w:t>
+      </w:r>
+    </w:p>
+    <w:p>
+      <w:pPr>
+        <w:pStyle w:val="HTMLconformatoprevio"/>
+        <w:pBdr>
+          <w:top w:val="single" w:sz="2" w:space="6" w:color="E5E7EB"/>
+          <w:left w:val="single" w:sz="2" w:space="6" w:color="E5E7EB"/>
+          <w:bottom w:val="single" w:sz="2" w:space="6" w:color="E5E7EB"/>
+          <w:right w:val="single" w:sz="2" w:space="6" w:color="E5E7EB"/>
+        </w:pBdr>
+        <w:shd w:val="clear" w:color="auto" w:fill="2D2B57"/>
+        <w:rPr>
+          <w:rStyle w:val="CdigoHTML"/>
+          <w:rFonts w:ascii="Consolas" w:hAnsi="Consolas" w:cs="Consolas"/>
+          <w:bdr w:val="single" w:sz="2" w:space="0" w:color="E5E7EB" w:frame="1"/>
+        </w:rPr>
+      </w:pPr>
+      <w:r>
+        <w:rPr>
+          <w:rStyle w:val="CdigoHTML"/>
+          <w:rFonts w:ascii="Consolas" w:hAnsi="Consolas" w:cs="Consolas"/>
+          <w:bdr w:val="single" w:sz="2" w:space="0" w:color="E5E7EB" w:frame="1"/>
+        </w:rPr>
+        <w:t xml:space="preserve">  </w:t>
+      </w:r>
+      <w:proofErr w:type="gramStart"/>
+      <w:r>
+        <w:rPr>
+          <w:rStyle w:val="CdigoHTML"/>
+          <w:rFonts w:ascii="Consolas" w:hAnsi="Consolas" w:cs="Consolas"/>
+          <w:bdr w:val="single" w:sz="2" w:space="0" w:color="E5E7EB" w:frame="1"/>
+        </w:rPr>
+        <w:t xml:space="preserve">{ </w:t>
+      </w:r>
+      <w:proofErr w:type="spellStart"/>
+      <w:r>
+        <w:rPr>
+          <w:rStyle w:val="CdigoHTML"/>
+          <w:rFonts w:ascii="Consolas" w:hAnsi="Consolas" w:cs="Consolas"/>
+          <w:bdr w:val="single" w:sz="2" w:space="0" w:color="E5E7EB" w:frame="1"/>
+        </w:rPr>
+        <w:t>name</w:t>
+      </w:r>
+      <w:proofErr w:type="spellEnd"/>
+      <w:proofErr w:type="gramEnd"/>
+      <w:r>
+        <w:rPr>
+          <w:rStyle w:val="CdigoHTML"/>
+          <w:rFonts w:ascii="Consolas" w:hAnsi="Consolas" w:cs="Consolas"/>
+          <w:bdr w:val="single" w:sz="2" w:space="0" w:color="E5E7EB" w:frame="1"/>
+        </w:rPr>
+        <w:t>: "</w:t>
+      </w:r>
+      <w:proofErr w:type="spellStart"/>
+      <w:r>
+        <w:rPr>
+          <w:rStyle w:val="CdigoHTML"/>
+          <w:rFonts w:ascii="Consolas" w:hAnsi="Consolas" w:cs="Consolas"/>
+          <w:bdr w:val="single" w:sz="2" w:space="0" w:color="E5E7EB" w:frame="1"/>
+        </w:rPr>
+        <w:t>Maria</w:t>
+      </w:r>
+      <w:proofErr w:type="spellEnd"/>
+      <w:r>
+        <w:rPr>
+          <w:rStyle w:val="CdigoHTML"/>
+          <w:rFonts w:ascii="Consolas" w:hAnsi="Consolas" w:cs="Consolas"/>
+          <w:bdr w:val="single" w:sz="2" w:space="0" w:color="E5E7EB" w:frame="1"/>
+        </w:rPr>
+        <w:t xml:space="preserve">", </w:t>
+      </w:r>
+      <w:proofErr w:type="spellStart"/>
+      <w:r>
+        <w:rPr>
+          <w:rStyle w:val="CdigoHTML"/>
+          <w:rFonts w:ascii="Consolas" w:hAnsi="Consolas" w:cs="Consolas"/>
+          <w:bdr w:val="single" w:sz="2" w:space="0" w:color="E5E7EB" w:frame="1"/>
+        </w:rPr>
+        <w:t>lastname</w:t>
+      </w:r>
+      <w:proofErr w:type="spellEnd"/>
+      <w:r>
+        <w:rPr>
+          <w:rStyle w:val="CdigoHTML"/>
+          <w:rFonts w:ascii="Consolas" w:hAnsi="Consolas" w:cs="Consolas"/>
+          <w:bdr w:val="single" w:sz="2" w:space="0" w:color="E5E7EB" w:frame="1"/>
+        </w:rPr>
+        <w:t>: "</w:t>
+      </w:r>
+      <w:proofErr w:type="spellStart"/>
+      <w:r>
+        <w:rPr>
+          <w:rStyle w:val="CdigoHTML"/>
+          <w:rFonts w:ascii="Consolas" w:hAnsi="Consolas" w:cs="Consolas"/>
+          <w:bdr w:val="single" w:sz="2" w:space="0" w:color="E5E7EB" w:frame="1"/>
+        </w:rPr>
+        <w:t>Garcia</w:t>
+      </w:r>
+      <w:proofErr w:type="spellEnd"/>
+      <w:r>
+        <w:rPr>
+          <w:rStyle w:val="CdigoHTML"/>
+          <w:rFonts w:ascii="Consolas" w:hAnsi="Consolas" w:cs="Consolas"/>
+          <w:bdr w:val="single" w:sz="2" w:space="0" w:color="E5E7EB" w:frame="1"/>
+        </w:rPr>
+        <w:t>", email: "maria@example.com" },</w:t>
+      </w:r>
+    </w:p>
+    <w:p>
+      <w:pPr>
+        <w:pStyle w:val="HTMLconformatoprevio"/>
+        <w:pBdr>
+          <w:top w:val="single" w:sz="2" w:space="6" w:color="E5E7EB"/>
+          <w:left w:val="single" w:sz="2" w:space="6" w:color="E5E7EB"/>
+          <w:bottom w:val="single" w:sz="2" w:space="6" w:color="E5E7EB"/>
+          <w:right w:val="single" w:sz="2" w:space="6" w:color="E5E7EB"/>
+        </w:pBdr>
+        <w:shd w:val="clear" w:color="auto" w:fill="2D2B57"/>
+        <w:rPr>
+          <w:rStyle w:val="CdigoHTML"/>
+          <w:rFonts w:ascii="Consolas" w:hAnsi="Consolas" w:cs="Consolas"/>
+          <w:bdr w:val="single" w:sz="2" w:space="0" w:color="E5E7EB" w:frame="1"/>
+        </w:rPr>
+      </w:pPr>
+      <w:r>
+        <w:rPr>
+          <w:rStyle w:val="CdigoHTML"/>
+          <w:rFonts w:ascii="Consolas" w:hAnsi="Consolas" w:cs="Consolas"/>
+          <w:bdr w:val="single" w:sz="2" w:space="0" w:color="E5E7EB" w:frame="1"/>
+        </w:rPr>
+        <w:t>]</w:t>
+      </w:r>
+    </w:p>
+    <w:p>
+      <w:pPr>
+        <w:pStyle w:val="HTMLconformatoprevio"/>
+        <w:pBdr>
+          <w:top w:val="single" w:sz="2" w:space="6" w:color="E5E7EB"/>
+          <w:left w:val="single" w:sz="2" w:space="6" w:color="E5E7EB"/>
+          <w:bottom w:val="single" w:sz="2" w:space="6" w:color="E5E7EB"/>
+          <w:right w:val="single" w:sz="2" w:space="6" w:color="E5E7EB"/>
+        </w:pBdr>
+        <w:shd w:val="clear" w:color="auto" w:fill="2D2B57"/>
+        <w:rPr>
+          <w:rStyle w:val="CdigoHTML"/>
+          <w:rFonts w:ascii="Consolas" w:hAnsi="Consolas" w:cs="Consolas"/>
+          <w:bdr w:val="single" w:sz="2" w:space="0" w:color="E5E7EB" w:frame="1"/>
+        </w:rPr>
+      </w:pPr>
+    </w:p>
+    <w:p>
+      <w:pPr>
+        <w:pStyle w:val="HTMLconformatoprevio"/>
+        <w:pBdr>
+          <w:top w:val="single" w:sz="2" w:space="6" w:color="E5E7EB"/>
+          <w:left w:val="single" w:sz="2" w:space="6" w:color="E5E7EB"/>
+          <w:bottom w:val="single" w:sz="2" w:space="6" w:color="E5E7EB"/>
+          <w:right w:val="single" w:sz="2" w:space="6" w:color="E5E7EB"/>
+        </w:pBdr>
+        <w:shd w:val="clear" w:color="auto" w:fill="2D2B57"/>
+        <w:rPr>
+          <w:rStyle w:val="CdigoHTML"/>
+          <w:rFonts w:ascii="Consolas" w:hAnsi="Consolas" w:cs="Consolas"/>
+          <w:bdr w:val="single" w:sz="2" w:space="0" w:color="E5E7EB" w:frame="1"/>
+        </w:rPr>
+      </w:pPr>
+      <w:proofErr w:type="spellStart"/>
+      <w:proofErr w:type="gramStart"/>
+      <w:r>
+        <w:rPr>
+          <w:rStyle w:val="CdigoHTML"/>
+          <w:rFonts w:ascii="Consolas" w:hAnsi="Consolas" w:cs="Consolas"/>
+          <w:bdr w:val="single" w:sz="2" w:space="0" w:color="E5E7EB" w:frame="1"/>
+        </w:rPr>
+        <w:t>validateForm</w:t>
+      </w:r>
+      <w:proofErr w:type="spellEnd"/>
+      <w:r>
+        <w:rPr>
+          <w:rStyle w:val="CdigoHTML"/>
+          <w:rFonts w:ascii="Consolas" w:hAnsi="Consolas" w:cs="Consolas"/>
+          <w:bdr w:val="single" w:sz="2" w:space="0" w:color="E5E7EB" w:frame="1"/>
+        </w:rPr>
+        <w:t>(</w:t>
+      </w:r>
+      <w:proofErr w:type="spellStart"/>
+      <w:proofErr w:type="gramEnd"/>
+      <w:r>
+        <w:rPr>
+          <w:rStyle w:val="CdigoHTML"/>
+          <w:rFonts w:ascii="Consolas" w:hAnsi="Consolas" w:cs="Consolas"/>
+          <w:bdr w:val="single" w:sz="2" w:space="0" w:color="E5E7EB" w:frame="1"/>
+        </w:rPr>
+        <w:t>formData</w:t>
+      </w:r>
+      <w:proofErr w:type="spellEnd"/>
+      <w:r>
+        <w:rPr>
+          <w:rStyle w:val="CdigoHTML"/>
+          <w:rFonts w:ascii="Consolas" w:hAnsi="Consolas" w:cs="Consolas"/>
+          <w:bdr w:val="single" w:sz="2" w:space="0" w:color="E5E7EB" w:frame="1"/>
+        </w:rPr>
+        <w:t xml:space="preserve">, </w:t>
+      </w:r>
+      <w:proofErr w:type="spellStart"/>
+      <w:r>
+        <w:rPr>
+          <w:rStyle w:val="CdigoHTML"/>
+          <w:rFonts w:ascii="Consolas" w:hAnsi="Consolas" w:cs="Consolas"/>
+          <w:bdr w:val="single" w:sz="2" w:space="0" w:color="E5E7EB" w:frame="1"/>
+        </w:rPr>
+        <w:t>registeredUsers</w:t>
+      </w:r>
+      <w:proofErr w:type="spellEnd"/>
+      <w:r>
+        <w:rPr>
+          <w:rStyle w:val="CdigoHTML"/>
+          <w:rFonts w:ascii="Consolas" w:hAnsi="Consolas" w:cs="Consolas"/>
+          <w:bdr w:val="single" w:sz="2" w:space="0" w:color="E5E7EB" w:frame="1"/>
+        </w:rPr>
+        <w:t>)</w:t>
+      </w:r>
+    </w:p>
+    <w:p>
+      <w:pPr>
+        <w:pStyle w:val="HTMLconformatoprevio"/>
+        <w:pBdr>
+          <w:top w:val="single" w:sz="2" w:space="6" w:color="E5E7EB"/>
+          <w:left w:val="single" w:sz="2" w:space="6" w:color="E5E7EB"/>
+          <w:bottom w:val="single" w:sz="2" w:space="6" w:color="E5E7EB"/>
+          <w:right w:val="single" w:sz="2" w:space="6" w:color="E5E7EB"/>
+        </w:pBdr>
+        <w:shd w:val="clear" w:color="auto" w:fill="2D2B57"/>
+        <w:rPr>
+          <w:rStyle w:val="CdigoHTML"/>
+          <w:rFonts w:ascii="Consolas" w:hAnsi="Consolas" w:cs="Consolas"/>
+          <w:bdr w:val="single" w:sz="2" w:space="0" w:color="E5E7EB" w:frame="1"/>
+        </w:rPr>
+      </w:pPr>
+    </w:p>
+    <w:p>
+      <w:pPr>
+        <w:pStyle w:val="HTMLconformatoprevio"/>
+        <w:pBdr>
+          <w:top w:val="single" w:sz="2" w:space="6" w:color="E5E7EB"/>
+          <w:left w:val="single" w:sz="2" w:space="6" w:color="E5E7EB"/>
+          <w:bottom w:val="single" w:sz="2" w:space="6" w:color="E5E7EB"/>
+          <w:right w:val="single" w:sz="2" w:space="6" w:color="E5E7EB"/>
+        </w:pBdr>
+        <w:shd w:val="clear" w:color="auto" w:fill="2D2B57"/>
+        <w:rPr>
+          <w:rStyle w:val="CdigoHTML"/>
+          <w:rFonts w:ascii="Consolas" w:hAnsi="Consolas" w:cs="Consolas"/>
+          <w:bdr w:val="single" w:sz="2" w:space="0" w:color="E5E7EB" w:frame="1"/>
+        </w:rPr>
+      </w:pPr>
+      <w:r>
+        <w:rPr>
+          <w:rStyle w:val="CdigoHTML"/>
+          <w:rFonts w:ascii="Consolas" w:hAnsi="Consolas" w:cs="Consolas"/>
+          <w:bdr w:val="single" w:sz="2" w:space="0" w:color="E5E7EB" w:frame="1"/>
+        </w:rPr>
+        <w:t>Output:</w:t>
+      </w:r>
+    </w:p>
+    <w:p>
+      <w:pPr>
+        <w:pStyle w:val="HTMLconformatoprevio"/>
+        <w:pBdr>
+          <w:top w:val="single" w:sz="2" w:space="6" w:color="E5E7EB"/>
+          <w:left w:val="single" w:sz="2" w:space="6" w:color="E5E7EB"/>
+          <w:bottom w:val="single" w:sz="2" w:space="6" w:color="E5E7EB"/>
+          <w:right w:val="single" w:sz="2" w:space="6" w:color="E5E7EB"/>
+        </w:pBdr>
+        <w:shd w:val="clear" w:color="auto" w:fill="2D2B57"/>
+        <w:rPr>
+          <w:rStyle w:val="CdigoHTML"/>
+          <w:rFonts w:ascii="Consolas" w:hAnsi="Consolas" w:cs="Consolas"/>
+          <w:bdr w:val="single" w:sz="2" w:space="0" w:color="E5E7EB" w:frame="1"/>
+        </w:rPr>
+      </w:pPr>
+    </w:p>
+    <w:p>
+      <w:pPr>
+        <w:pStyle w:val="HTMLconformatoprevio"/>
+        <w:pBdr>
+          <w:top w:val="single" w:sz="2" w:space="6" w:color="E5E7EB"/>
+          <w:left w:val="single" w:sz="2" w:space="6" w:color="E5E7EB"/>
+          <w:bottom w:val="single" w:sz="2" w:space="6" w:color="E5E7EB"/>
+          <w:right w:val="single" w:sz="2" w:space="6" w:color="E5E7EB"/>
+        </w:pBdr>
+        <w:shd w:val="clear" w:color="auto" w:fill="2D2B57"/>
+        <w:rPr>
+          <w:rFonts w:ascii="Consolas" w:hAnsi="Consolas" w:cs="Consolas"/>
+        </w:rPr>
+      </w:pPr>
+      <w:r>
+        <w:rPr>
+          <w:rStyle w:val="CdigoHTML"/>
+          <w:rFonts w:ascii="Consolas" w:hAnsi="Consolas" w:cs="Consolas"/>
+          <w:bdr w:val="single" w:sz="2" w:space="0" w:color="E5E7EB" w:frame="1"/>
+        </w:rPr>
+        <w:t xml:space="preserve">"Tu registro fue exitoso Juan </w:t>
+      </w:r>
+      <w:proofErr w:type="spellStart"/>
+      <w:r>
+        <w:rPr>
+          <w:rStyle w:val="CdigoHTML"/>
+          <w:rFonts w:ascii="Consolas" w:hAnsi="Consolas" w:cs="Consolas"/>
+          <w:bdr w:val="single" w:sz="2" w:space="0" w:color="E5E7EB" w:frame="1"/>
+        </w:rPr>
+        <w:t>Perez</w:t>
+      </w:r>
+      <w:proofErr w:type="spellEnd"/>
+      <w:r>
+        <w:rPr>
+          <w:rStyle w:val="CdigoHTML"/>
+          <w:rFonts w:ascii="Consolas" w:hAnsi="Consolas" w:cs="Consolas"/>
+          <w:bdr w:val="single" w:sz="2" w:space="0" w:color="E5E7EB" w:frame="1"/>
+        </w:rPr>
+        <w:t>"</w:t>
+      </w:r>
+    </w:p>
+    <w:p>
+      <w:pPr>
+        <w:pStyle w:val="text-sm"/>
+        <w:pBdr>
+          <w:top w:val="single" w:sz="2" w:space="0" w:color="E5E7EB"/>
+          <w:left w:val="single" w:sz="2" w:space="0" w:color="E5E7EB"/>
+          <w:bottom w:val="single" w:sz="2" w:space="0" w:color="E5E7EB"/>
+          <w:right w:val="single" w:sz="2" w:space="0" w:color="E5E7EB"/>
+        </w:pBdr>
+        <w:rPr>
+          <w:rFonts w:ascii="var(--sp-font-body)" w:hAnsi="var(--sp-font-body)"/>
+          <w:sz w:val="27"/>
+          <w:szCs w:val="27"/>
+        </w:rPr>
+      </w:pPr>
+      <w:r>
+        <w:rPr>
+          <w:rFonts w:ascii="var(--sp-font-body)" w:hAnsi="var(--sp-font-body)"/>
+          <w:sz w:val="27"/>
+          <w:szCs w:val="27"/>
+        </w:rPr>
+        <w:t>Ejemplo 2</w:t>
+      </w:r>
+    </w:p>
+    <w:p>
+      <w:pPr>
+        <w:pStyle w:val="HTMLconformatoprevio"/>
+        <w:pBdr>
+          <w:top w:val="single" w:sz="2" w:space="6" w:color="E5E7EB"/>
+          <w:left w:val="single" w:sz="2" w:space="6" w:color="E5E7EB"/>
+          <w:bottom w:val="single" w:sz="2" w:space="6" w:color="E5E7EB"/>
+          <w:right w:val="single" w:sz="2" w:space="6" w:color="E5E7EB"/>
+        </w:pBdr>
+        <w:shd w:val="clear" w:color="auto" w:fill="2D2B57"/>
+        <w:rPr>
+          <w:rStyle w:val="CdigoHTML"/>
+          <w:rFonts w:ascii="Consolas" w:hAnsi="Consolas" w:cs="Consolas"/>
+          <w:bdr w:val="single" w:sz="2" w:space="0" w:color="E5E7EB" w:frame="1"/>
+        </w:rPr>
+      </w:pPr>
+    </w:p>
+    <w:p>
+      <w:pPr>
+        <w:pStyle w:val="HTMLconformatoprevio"/>
+        <w:pBdr>
+          <w:top w:val="single" w:sz="2" w:space="6" w:color="E5E7EB"/>
+          <w:left w:val="single" w:sz="2" w:space="6" w:color="E5E7EB"/>
+          <w:bottom w:val="single" w:sz="2" w:space="6" w:color="E5E7EB"/>
+          <w:right w:val="single" w:sz="2" w:space="6" w:color="E5E7EB"/>
+        </w:pBdr>
+        <w:shd w:val="clear" w:color="auto" w:fill="2D2B57"/>
+        <w:rPr>
+          <w:rStyle w:val="CdigoHTML"/>
+          <w:rFonts w:ascii="Consolas" w:hAnsi="Consolas" w:cs="Consolas"/>
+          <w:bdr w:val="single" w:sz="2" w:space="0" w:color="E5E7EB" w:frame="1"/>
+        </w:rPr>
+      </w:pPr>
+      <w:r>
+        <w:rPr>
+          <w:rStyle w:val="CdigoHTML"/>
+          <w:rFonts w:ascii="Consolas" w:hAnsi="Consolas" w:cs="Consolas"/>
+          <w:bdr w:val="single" w:sz="2" w:space="0" w:color="E5E7EB" w:frame="1"/>
+        </w:rPr>
+        <w:t>Input:</w:t>
+      </w:r>
+    </w:p>
+    <w:p>
+      <w:pPr>
+        <w:pStyle w:val="HTMLconformatoprevio"/>
+        <w:pBdr>
+          <w:top w:val="single" w:sz="2" w:space="6" w:color="E5E7EB"/>
+          <w:left w:val="single" w:sz="2" w:space="6" w:color="E5E7EB"/>
+          <w:bottom w:val="single" w:sz="2" w:space="6" w:color="E5E7EB"/>
+          <w:right w:val="single" w:sz="2" w:space="6" w:color="E5E7EB"/>
+        </w:pBdr>
+        <w:shd w:val="clear" w:color="auto" w:fill="2D2B57"/>
+        <w:rPr>
+          <w:rStyle w:val="CdigoHTML"/>
+          <w:rFonts w:ascii="Consolas" w:hAnsi="Consolas" w:cs="Consolas"/>
+          <w:bdr w:val="single" w:sz="2" w:space="0" w:color="E5E7EB" w:frame="1"/>
+        </w:rPr>
+      </w:pPr>
+    </w:p>
+    <w:p>
+      <w:pPr>
+        <w:pStyle w:val="HTMLconformatoprevio"/>
+        <w:pBdr>
+          <w:top w:val="single" w:sz="2" w:space="6" w:color="E5E7EB"/>
+          <w:left w:val="single" w:sz="2" w:space="6" w:color="E5E7EB"/>
+          <w:bottom w:val="single" w:sz="2" w:space="6" w:color="E5E7EB"/>
+          <w:right w:val="single" w:sz="2" w:space="6" w:color="E5E7EB"/>
+        </w:pBdr>
+        <w:shd w:val="clear" w:color="auto" w:fill="2D2B57"/>
+        <w:rPr>
+          <w:rStyle w:val="CdigoHTML"/>
+          <w:rFonts w:ascii="Consolas" w:hAnsi="Consolas" w:cs="Consolas"/>
+          <w:bdr w:val="single" w:sz="2" w:space="0" w:color="E5E7EB" w:frame="1"/>
+        </w:rPr>
+      </w:pPr>
+      <w:proofErr w:type="spellStart"/>
+      <w:r>
+        <w:rPr>
+          <w:rStyle w:val="CdigoHTML"/>
+          <w:rFonts w:ascii="Consolas" w:hAnsi="Consolas" w:cs="Consolas"/>
+          <w:bdr w:val="single" w:sz="2" w:space="0" w:color="E5E7EB" w:frame="1"/>
+        </w:rPr>
+        <w:t>const</w:t>
+      </w:r>
+      <w:proofErr w:type="spellEnd"/>
+      <w:r>
+        <w:rPr>
+          <w:rStyle w:val="CdigoHTML"/>
+          <w:rFonts w:ascii="Consolas" w:hAnsi="Consolas" w:cs="Consolas"/>
+          <w:bdr w:val="single" w:sz="2" w:space="0" w:color="E5E7EB" w:frame="1"/>
+        </w:rPr>
+        <w:t xml:space="preserve"> </w:t>
+      </w:r>
+      <w:proofErr w:type="spellStart"/>
+      <w:r>
+        <w:rPr>
+          <w:rStyle w:val="CdigoHTML"/>
+          <w:rFonts w:ascii="Consolas" w:hAnsi="Consolas" w:cs="Consolas"/>
+          <w:bdr w:val="single" w:sz="2" w:space="0" w:color="E5E7EB" w:frame="1"/>
+        </w:rPr>
+        <w:t>formData</w:t>
+      </w:r>
+      <w:proofErr w:type="spellEnd"/>
+      <w:r>
+        <w:rPr>
+          <w:rStyle w:val="CdigoHTML"/>
+          <w:rFonts w:ascii="Consolas" w:hAnsi="Consolas" w:cs="Consolas"/>
+          <w:bdr w:val="single" w:sz="2" w:space="0" w:color="E5E7EB" w:frame="1"/>
+        </w:rPr>
+        <w:t xml:space="preserve"> = {</w:t>
+      </w:r>
+    </w:p>
+    <w:p>
+      <w:pPr>
+        <w:pStyle w:val="HTMLconformatoprevio"/>
+        <w:pBdr>
+          <w:top w:val="single" w:sz="2" w:space="6" w:color="E5E7EB"/>
+          <w:left w:val="single" w:sz="2" w:space="6" w:color="E5E7EB"/>
+          <w:bottom w:val="single" w:sz="2" w:space="6" w:color="E5E7EB"/>
+          <w:right w:val="single" w:sz="2" w:space="6" w:color="E5E7EB"/>
+        </w:pBdr>
+        <w:shd w:val="clear" w:color="auto" w:fill="2D2B57"/>
+        <w:rPr>
+          <w:rStyle w:val="CdigoHTML"/>
+          <w:rFonts w:ascii="Consolas" w:hAnsi="Consolas" w:cs="Consolas"/>
+          <w:bdr w:val="single" w:sz="2" w:space="0" w:color="E5E7EB" w:frame="1"/>
+        </w:rPr>
+      </w:pPr>
+      <w:r>
+        <w:rPr>
+          <w:rStyle w:val="CdigoHTML"/>
+          <w:rFonts w:ascii="Consolas" w:hAnsi="Consolas" w:cs="Consolas"/>
+          <w:bdr w:val="single" w:sz="2" w:space="0" w:color="E5E7EB" w:frame="1"/>
+        </w:rPr>
+        <w:t xml:space="preserve">  </w:t>
+      </w:r>
+      <w:proofErr w:type="spellStart"/>
+      <w:r>
+        <w:rPr>
+          <w:rStyle w:val="CdigoHTML"/>
+          <w:rFonts w:ascii="Consolas" w:hAnsi="Consolas" w:cs="Consolas"/>
+          <w:bdr w:val="single" w:sz="2" w:space="0" w:color="E5E7EB" w:frame="1"/>
+        </w:rPr>
+        <w:t>name</w:t>
+      </w:r>
+      <w:proofErr w:type="spellEnd"/>
+      <w:r>
+        <w:rPr>
+          <w:rStyle w:val="CdigoHTML"/>
+          <w:rFonts w:ascii="Consolas" w:hAnsi="Consolas" w:cs="Consolas"/>
+          <w:bdr w:val="single" w:sz="2" w:space="0" w:color="E5E7EB" w:frame="1"/>
+        </w:rPr>
+        <w:t>: "Juan",</w:t>
+      </w:r>
+    </w:p>
+    <w:p>
+      <w:pPr>
+        <w:pStyle w:val="HTMLconformatoprevio"/>
+        <w:pBdr>
+          <w:top w:val="single" w:sz="2" w:space="6" w:color="E5E7EB"/>
+          <w:left w:val="single" w:sz="2" w:space="6" w:color="E5E7EB"/>
+          <w:bottom w:val="single" w:sz="2" w:space="6" w:color="E5E7EB"/>
+          <w:right w:val="single" w:sz="2" w:space="6" w:color="E5E7EB"/>
+        </w:pBdr>
+        <w:shd w:val="clear" w:color="auto" w:fill="2D2B57"/>
+        <w:rPr>
+          <w:rStyle w:val="CdigoHTML"/>
+          <w:rFonts w:ascii="Consolas" w:hAnsi="Consolas" w:cs="Consolas"/>
+          <w:bdr w:val="single" w:sz="2" w:space="0" w:color="E5E7EB" w:frame="1"/>
+        </w:rPr>
+      </w:pPr>
+      <w:r>
+        <w:rPr>
+          <w:rStyle w:val="CdigoHTML"/>
+          <w:rFonts w:ascii="Consolas" w:hAnsi="Consolas" w:cs="Consolas"/>
+          <w:bdr w:val="single" w:sz="2" w:space="0" w:color="E5E7EB" w:frame="1"/>
+        </w:rPr>
+        <w:t xml:space="preserve">  </w:t>
+      </w:r>
+      <w:proofErr w:type="spellStart"/>
+      <w:r>
+        <w:rPr>
+          <w:rStyle w:val="CdigoHTML"/>
+          <w:rFonts w:ascii="Consolas" w:hAnsi="Consolas" w:cs="Consolas"/>
+          <w:bdr w:val="single" w:sz="2" w:space="0" w:color="E5E7EB" w:frame="1"/>
+        </w:rPr>
+        <w:t>password</w:t>
+      </w:r>
+      <w:proofErr w:type="spellEnd"/>
+      <w:r>
+        <w:rPr>
+          <w:rStyle w:val="CdigoHTML"/>
+          <w:rFonts w:ascii="Consolas" w:hAnsi="Consolas" w:cs="Consolas"/>
+          <w:bdr w:val="single" w:sz="2" w:space="0" w:color="E5E7EB" w:frame="1"/>
+        </w:rPr>
+        <w:t>: "123456",</w:t>
+      </w:r>
+    </w:p>
+    <w:p>
+      <w:pPr>
+        <w:pStyle w:val="HTMLconformatoprevio"/>
+        <w:pBdr>
+          <w:top w:val="single" w:sz="2" w:space="6" w:color="E5E7EB"/>
+          <w:left w:val="single" w:sz="2" w:space="6" w:color="E5E7EB"/>
+          <w:bottom w:val="single" w:sz="2" w:space="6" w:color="E5E7EB"/>
+          <w:right w:val="single" w:sz="2" w:space="6" w:color="E5E7EB"/>
+        </w:pBdr>
+        <w:shd w:val="clear" w:color="auto" w:fill="2D2B57"/>
+        <w:rPr>
+          <w:rStyle w:val="CdigoHTML"/>
+          <w:rFonts w:ascii="Consolas" w:hAnsi="Consolas" w:cs="Consolas"/>
+          <w:bdr w:val="single" w:sz="2" w:space="0" w:color="E5E7EB" w:frame="1"/>
+        </w:rPr>
+      </w:pPr>
+      <w:r>
+        <w:rPr>
+          <w:rStyle w:val="CdigoHTML"/>
+          <w:rFonts w:ascii="Consolas" w:hAnsi="Consolas" w:cs="Consolas"/>
+          <w:bdr w:val="single" w:sz="2" w:space="0" w:color="E5E7EB" w:frame="1"/>
+        </w:rPr>
+        <w:t>};</w:t>
+      </w:r>
+    </w:p>
+    <w:p>
+      <w:pPr>
+        <w:pStyle w:val="HTMLconformatoprevio"/>
+        <w:pBdr>
+          <w:top w:val="single" w:sz="2" w:space="6" w:color="E5E7EB"/>
+          <w:left w:val="single" w:sz="2" w:space="6" w:color="E5E7EB"/>
+          <w:bottom w:val="single" w:sz="2" w:space="6" w:color="E5E7EB"/>
+          <w:right w:val="single" w:sz="2" w:space="6" w:color="E5E7EB"/>
+        </w:pBdr>
+        <w:shd w:val="clear" w:color="auto" w:fill="2D2B57"/>
+        <w:rPr>
+          <w:rStyle w:val="CdigoHTML"/>
+          <w:rFonts w:ascii="Consolas" w:hAnsi="Consolas" w:cs="Consolas"/>
+          <w:bdr w:val="single" w:sz="2" w:space="0" w:color="E5E7EB" w:frame="1"/>
+        </w:rPr>
+      </w:pPr>
+    </w:p>
+    <w:p>
+      <w:pPr>
+        <w:pStyle w:val="HTMLconformatoprevio"/>
+        <w:pBdr>
+          <w:top w:val="single" w:sz="2" w:space="6" w:color="E5E7EB"/>
+          <w:left w:val="single" w:sz="2" w:space="6" w:color="E5E7EB"/>
+          <w:bottom w:val="single" w:sz="2" w:space="6" w:color="E5E7EB"/>
+          <w:right w:val="single" w:sz="2" w:space="6" w:color="E5E7EB"/>
+        </w:pBdr>
+        <w:shd w:val="clear" w:color="auto" w:fill="2D2B57"/>
+        <w:rPr>
+          <w:rStyle w:val="CdigoHTML"/>
+          <w:rFonts w:ascii="Consolas" w:hAnsi="Consolas" w:cs="Consolas"/>
+          <w:bdr w:val="single" w:sz="2" w:space="0" w:color="E5E7EB" w:frame="1"/>
+        </w:rPr>
+      </w:pPr>
+      <w:proofErr w:type="spellStart"/>
+      <w:r>
+        <w:rPr>
+          <w:rStyle w:val="CdigoHTML"/>
+          <w:rFonts w:ascii="Consolas" w:hAnsi="Consolas" w:cs="Consolas"/>
+          <w:bdr w:val="single" w:sz="2" w:space="0" w:color="E5E7EB" w:frame="1"/>
+        </w:rPr>
+        <w:t>const</w:t>
+      </w:r>
+      <w:proofErr w:type="spellEnd"/>
+      <w:r>
+        <w:rPr>
+          <w:rStyle w:val="CdigoHTML"/>
+          <w:rFonts w:ascii="Consolas" w:hAnsi="Consolas" w:cs="Consolas"/>
+          <w:bdr w:val="single" w:sz="2" w:space="0" w:color="E5E7EB" w:frame="1"/>
+        </w:rPr>
+        <w:t xml:space="preserve"> </w:t>
+      </w:r>
+      <w:proofErr w:type="spellStart"/>
+      <w:r>
+        <w:rPr>
+          <w:rStyle w:val="CdigoHTML"/>
+          <w:rFonts w:ascii="Consolas" w:hAnsi="Consolas" w:cs="Consolas"/>
+          <w:bdr w:val="single" w:sz="2" w:space="0" w:color="E5E7EB" w:frame="1"/>
+        </w:rPr>
+        <w:t>registeredUsers</w:t>
+      </w:r>
+      <w:proofErr w:type="spellEnd"/>
+      <w:r>
+        <w:rPr>
+          <w:rStyle w:val="CdigoHTML"/>
+          <w:rFonts w:ascii="Consolas" w:hAnsi="Consolas" w:cs="Consolas"/>
+          <w:bdr w:val="single" w:sz="2" w:space="0" w:color="E5E7EB" w:frame="1"/>
+        </w:rPr>
+        <w:t xml:space="preserve"> = [</w:t>
+      </w:r>
+    </w:p>
+    <w:p>
+      <w:pPr>
+        <w:pStyle w:val="HTMLconformatoprevio"/>
+        <w:pBdr>
+          <w:top w:val="single" w:sz="2" w:space="6" w:color="E5E7EB"/>
+          <w:left w:val="single" w:sz="2" w:space="6" w:color="E5E7EB"/>
+          <w:bottom w:val="single" w:sz="2" w:space="6" w:color="E5E7EB"/>
+          <w:right w:val="single" w:sz="2" w:space="6" w:color="E5E7EB"/>
+        </w:pBdr>
+        <w:shd w:val="clear" w:color="auto" w:fill="2D2B57"/>
+        <w:rPr>
+          <w:rStyle w:val="CdigoHTML"/>
+          <w:rFonts w:ascii="Consolas" w:hAnsi="Consolas" w:cs="Consolas"/>
+          <w:bdr w:val="single" w:sz="2" w:space="0" w:color="E5E7EB" w:frame="1"/>
+        </w:rPr>
+      </w:pPr>
+      <w:r>
+        <w:rPr>
+          <w:rStyle w:val="CdigoHTML"/>
+          <w:rFonts w:ascii="Consolas" w:hAnsi="Consolas" w:cs="Consolas"/>
+          <w:bdr w:val="single" w:sz="2" w:space="0" w:color="E5E7EB" w:frame="1"/>
+        </w:rPr>
+        <w:t xml:space="preserve">  </w:t>
+      </w:r>
+      <w:proofErr w:type="gramStart"/>
+      <w:r>
+        <w:rPr>
+          <w:rStyle w:val="CdigoHTML"/>
+          <w:rFonts w:ascii="Consolas" w:hAnsi="Consolas" w:cs="Consolas"/>
+          <w:bdr w:val="single" w:sz="2" w:space="0" w:color="E5E7EB" w:frame="1"/>
+        </w:rPr>
+        <w:t xml:space="preserve">{ </w:t>
+      </w:r>
+      <w:proofErr w:type="spellStart"/>
+      <w:r>
+        <w:rPr>
+          <w:rStyle w:val="CdigoHTML"/>
+          <w:rFonts w:ascii="Consolas" w:hAnsi="Consolas" w:cs="Consolas"/>
+          <w:bdr w:val="single" w:sz="2" w:space="0" w:color="E5E7EB" w:frame="1"/>
+        </w:rPr>
+        <w:t>name</w:t>
+      </w:r>
+      <w:proofErr w:type="spellEnd"/>
+      <w:proofErr w:type="gramEnd"/>
+      <w:r>
+        <w:rPr>
+          <w:rStyle w:val="CdigoHTML"/>
+          <w:rFonts w:ascii="Consolas" w:hAnsi="Consolas" w:cs="Consolas"/>
+          <w:bdr w:val="single" w:sz="2" w:space="0" w:color="E5E7EB" w:frame="1"/>
+        </w:rPr>
+        <w:t xml:space="preserve">: "Pedro", </w:t>
+      </w:r>
+      <w:proofErr w:type="spellStart"/>
+      <w:r>
+        <w:rPr>
+          <w:rStyle w:val="CdigoHTML"/>
+          <w:rFonts w:ascii="Consolas" w:hAnsi="Consolas" w:cs="Consolas"/>
+          <w:bdr w:val="single" w:sz="2" w:space="0" w:color="E5E7EB" w:frame="1"/>
+        </w:rPr>
+        <w:t>lastname</w:t>
+      </w:r>
+      <w:proofErr w:type="spellEnd"/>
+      <w:r>
+        <w:rPr>
+          <w:rStyle w:val="CdigoHTML"/>
+          <w:rFonts w:ascii="Consolas" w:hAnsi="Consolas" w:cs="Consolas"/>
+          <w:bdr w:val="single" w:sz="2" w:space="0" w:color="E5E7EB" w:frame="1"/>
+        </w:rPr>
+        <w:t>: "</w:t>
+      </w:r>
+      <w:proofErr w:type="spellStart"/>
+      <w:r>
+        <w:rPr>
+          <w:rStyle w:val="CdigoHTML"/>
+          <w:rFonts w:ascii="Consolas" w:hAnsi="Consolas" w:cs="Consolas"/>
+          <w:bdr w:val="single" w:sz="2" w:space="0" w:color="E5E7EB" w:frame="1"/>
+        </w:rPr>
+        <w:t>Gomez</w:t>
+      </w:r>
+      <w:proofErr w:type="spellEnd"/>
+      <w:r>
+        <w:rPr>
+          <w:rStyle w:val="CdigoHTML"/>
+          <w:rFonts w:ascii="Consolas" w:hAnsi="Consolas" w:cs="Consolas"/>
+          <w:bdr w:val="single" w:sz="2" w:space="0" w:color="E5E7EB" w:frame="1"/>
+        </w:rPr>
+        <w:t>", email: "pedro@example.com" },</w:t>
+      </w:r>
+    </w:p>
+    <w:p>
+      <w:pPr>
+        <w:pStyle w:val="HTMLconformatoprevio"/>
+        <w:pBdr>
+          <w:top w:val="single" w:sz="2" w:space="6" w:color="E5E7EB"/>
+          <w:left w:val="single" w:sz="2" w:space="6" w:color="E5E7EB"/>
+          <w:bottom w:val="single" w:sz="2" w:space="6" w:color="E5E7EB"/>
+          <w:right w:val="single" w:sz="2" w:space="6" w:color="E5E7EB"/>
+        </w:pBdr>
+        <w:shd w:val="clear" w:color="auto" w:fill="2D2B57"/>
+        <w:rPr>
+          <w:rStyle w:val="CdigoHTML"/>
+          <w:rFonts w:ascii="Consolas" w:hAnsi="Consolas" w:cs="Consolas"/>
+          <w:bdr w:val="single" w:sz="2" w:space="0" w:color="E5E7EB" w:frame="1"/>
+        </w:rPr>
+      </w:pPr>
+      <w:r>
+        <w:rPr>
+          <w:rStyle w:val="CdigoHTML"/>
+          <w:rFonts w:ascii="Consolas" w:hAnsi="Consolas" w:cs="Consolas"/>
+          <w:bdr w:val="single" w:sz="2" w:space="0" w:color="E5E7EB" w:frame="1"/>
+        </w:rPr>
+        <w:t xml:space="preserve">  </w:t>
+      </w:r>
+      <w:proofErr w:type="gramStart"/>
+      <w:r>
+        <w:rPr>
+          <w:rStyle w:val="CdigoHTML"/>
+          <w:rFonts w:ascii="Consolas" w:hAnsi="Consolas" w:cs="Consolas"/>
+          <w:bdr w:val="single" w:sz="2" w:space="0" w:color="E5E7EB" w:frame="1"/>
+        </w:rPr>
+        <w:t xml:space="preserve">{ </w:t>
+      </w:r>
+      <w:proofErr w:type="spellStart"/>
+      <w:r>
+        <w:rPr>
+          <w:rStyle w:val="CdigoHTML"/>
+          <w:rFonts w:ascii="Consolas" w:hAnsi="Consolas" w:cs="Consolas"/>
+          <w:bdr w:val="single" w:sz="2" w:space="0" w:color="E5E7EB" w:frame="1"/>
+        </w:rPr>
+        <w:t>name</w:t>
+      </w:r>
+      <w:proofErr w:type="spellEnd"/>
+      <w:proofErr w:type="gramEnd"/>
+      <w:r>
+        <w:rPr>
+          <w:rStyle w:val="CdigoHTML"/>
+          <w:rFonts w:ascii="Consolas" w:hAnsi="Consolas" w:cs="Consolas"/>
+          <w:bdr w:val="single" w:sz="2" w:space="0" w:color="E5E7EB" w:frame="1"/>
+        </w:rPr>
+        <w:t>: "</w:t>
+      </w:r>
+      <w:proofErr w:type="spellStart"/>
+      <w:r>
+        <w:rPr>
+          <w:rStyle w:val="CdigoHTML"/>
+          <w:rFonts w:ascii="Consolas" w:hAnsi="Consolas" w:cs="Consolas"/>
+          <w:bdr w:val="single" w:sz="2" w:space="0" w:color="E5E7EB" w:frame="1"/>
+        </w:rPr>
+        <w:t>Maria</w:t>
+      </w:r>
+      <w:proofErr w:type="spellEnd"/>
+      <w:r>
+        <w:rPr>
+          <w:rStyle w:val="CdigoHTML"/>
+          <w:rFonts w:ascii="Consolas" w:hAnsi="Consolas" w:cs="Consolas"/>
+          <w:bdr w:val="single" w:sz="2" w:space="0" w:color="E5E7EB" w:frame="1"/>
+        </w:rPr>
+        <w:t xml:space="preserve">", </w:t>
+      </w:r>
+      <w:proofErr w:type="spellStart"/>
+      <w:r>
+        <w:rPr>
+          <w:rStyle w:val="CdigoHTML"/>
+          <w:rFonts w:ascii="Consolas" w:hAnsi="Consolas" w:cs="Consolas"/>
+          <w:bdr w:val="single" w:sz="2" w:space="0" w:color="E5E7EB" w:frame="1"/>
+        </w:rPr>
+        <w:t>lastname</w:t>
+      </w:r>
+      <w:proofErr w:type="spellEnd"/>
+      <w:r>
+        <w:rPr>
+          <w:rStyle w:val="CdigoHTML"/>
+          <w:rFonts w:ascii="Consolas" w:hAnsi="Consolas" w:cs="Consolas"/>
+          <w:bdr w:val="single" w:sz="2" w:space="0" w:color="E5E7EB" w:frame="1"/>
+        </w:rPr>
+        <w:t>: "</w:t>
+      </w:r>
+      <w:proofErr w:type="spellStart"/>
+      <w:r>
+        <w:rPr>
+          <w:rStyle w:val="CdigoHTML"/>
+          <w:rFonts w:ascii="Consolas" w:hAnsi="Consolas" w:cs="Consolas"/>
+          <w:bdr w:val="single" w:sz="2" w:space="0" w:color="E5E7EB" w:frame="1"/>
+        </w:rPr>
+        <w:t>Garcia</w:t>
+      </w:r>
+      <w:proofErr w:type="spellEnd"/>
+      <w:r>
+        <w:rPr>
+          <w:rStyle w:val="CdigoHTML"/>
+          <w:rFonts w:ascii="Consolas" w:hAnsi="Consolas" w:cs="Consolas"/>
+          <w:bdr w:val="single" w:sz="2" w:space="0" w:color="E5E7EB" w:frame="1"/>
+        </w:rPr>
+        <w:t>", email: "maria@example.com" },</w:t>
+      </w:r>
+    </w:p>
+    <w:p>
+      <w:pPr>
+        <w:pStyle w:val="HTMLconformatoprevio"/>
+        <w:pBdr>
+          <w:top w:val="single" w:sz="2" w:space="6" w:color="E5E7EB"/>
+          <w:left w:val="single" w:sz="2" w:space="6" w:color="E5E7EB"/>
+          <w:bottom w:val="single" w:sz="2" w:space="6" w:color="E5E7EB"/>
+          <w:right w:val="single" w:sz="2" w:space="6" w:color="E5E7EB"/>
+        </w:pBdr>
+        <w:shd w:val="clear" w:color="auto" w:fill="2D2B57"/>
+        <w:rPr>
+          <w:rStyle w:val="CdigoHTML"/>
+          <w:rFonts w:ascii="Consolas" w:hAnsi="Consolas" w:cs="Consolas"/>
+          <w:bdr w:val="single" w:sz="2" w:space="0" w:color="E5E7EB" w:frame="1"/>
+        </w:rPr>
+      </w:pPr>
+      <w:r>
+        <w:rPr>
+          <w:rStyle w:val="CdigoHTML"/>
+          <w:rFonts w:ascii="Consolas" w:hAnsi="Consolas" w:cs="Consolas"/>
+          <w:bdr w:val="single" w:sz="2" w:space="0" w:color="E5E7EB" w:frame="1"/>
+        </w:rPr>
+        <w:t>]</w:t>
+      </w:r>
+    </w:p>
+    <w:p>
+      <w:pPr>
+        <w:pStyle w:val="HTMLconformatoprevio"/>
+        <w:pBdr>
+          <w:top w:val="single" w:sz="2" w:space="6" w:color="E5E7EB"/>
+          <w:left w:val="single" w:sz="2" w:space="6" w:color="E5E7EB"/>
+          <w:bottom w:val="single" w:sz="2" w:space="6" w:color="E5E7EB"/>
+          <w:right w:val="single" w:sz="2" w:space="6" w:color="E5E7EB"/>
+        </w:pBdr>
+        <w:shd w:val="clear" w:color="auto" w:fill="2D2B57"/>
+        <w:rPr>
+          <w:rStyle w:val="CdigoHTML"/>
+          <w:rFonts w:ascii="Consolas" w:hAnsi="Consolas" w:cs="Consolas"/>
+          <w:bdr w:val="single" w:sz="2" w:space="0" w:color="E5E7EB" w:frame="1"/>
+        </w:rPr>
+      </w:pPr>
+    </w:p>
+    <w:p>
+      <w:pPr>
+        <w:pStyle w:val="HTMLconformatoprevio"/>
+        <w:pBdr>
+          <w:top w:val="single" w:sz="2" w:space="6" w:color="E5E7EB"/>
+          <w:left w:val="single" w:sz="2" w:space="6" w:color="E5E7EB"/>
+          <w:bottom w:val="single" w:sz="2" w:space="6" w:color="E5E7EB"/>
+          <w:right w:val="single" w:sz="2" w:space="6" w:color="E5E7EB"/>
+        </w:pBdr>
+        <w:shd w:val="clear" w:color="auto" w:fill="2D2B57"/>
+        <w:rPr>
+          <w:rStyle w:val="CdigoHTML"/>
+          <w:rFonts w:ascii="Consolas" w:hAnsi="Consolas" w:cs="Consolas"/>
+          <w:bdr w:val="single" w:sz="2" w:space="0" w:color="E5E7EB" w:frame="1"/>
+        </w:rPr>
+      </w:pPr>
+      <w:proofErr w:type="spellStart"/>
+      <w:proofErr w:type="gramStart"/>
+      <w:r>
+        <w:rPr>
+          <w:rStyle w:val="CdigoHTML"/>
+          <w:rFonts w:ascii="Consolas" w:hAnsi="Consolas" w:cs="Consolas"/>
+          <w:bdr w:val="single" w:sz="2" w:space="0" w:color="E5E7EB" w:frame="1"/>
+        </w:rPr>
+        <w:t>validateForm</w:t>
+      </w:r>
+      <w:proofErr w:type="spellEnd"/>
+      <w:r>
+        <w:rPr>
+          <w:rStyle w:val="CdigoHTML"/>
+          <w:rFonts w:ascii="Consolas" w:hAnsi="Consolas" w:cs="Consolas"/>
+          <w:bdr w:val="single" w:sz="2" w:space="0" w:color="E5E7EB" w:frame="1"/>
+        </w:rPr>
+        <w:t>(</w:t>
+      </w:r>
+      <w:proofErr w:type="spellStart"/>
+      <w:proofErr w:type="gramEnd"/>
+      <w:r>
+        <w:rPr>
+          <w:rStyle w:val="CdigoHTML"/>
+          <w:rFonts w:ascii="Consolas" w:hAnsi="Consolas" w:cs="Consolas"/>
+          <w:bdr w:val="single" w:sz="2" w:space="0" w:color="E5E7EB" w:frame="1"/>
+        </w:rPr>
+        <w:t>formData</w:t>
+      </w:r>
+      <w:proofErr w:type="spellEnd"/>
+      <w:r>
+        <w:rPr>
+          <w:rStyle w:val="CdigoHTML"/>
+          <w:rFonts w:ascii="Consolas" w:hAnsi="Consolas" w:cs="Consolas"/>
+          <w:bdr w:val="single" w:sz="2" w:space="0" w:color="E5E7EB" w:frame="1"/>
+        </w:rPr>
+        <w:t xml:space="preserve">, </w:t>
+      </w:r>
+      <w:proofErr w:type="spellStart"/>
+      <w:r>
+        <w:rPr>
+          <w:rStyle w:val="CdigoHTML"/>
+          <w:rFonts w:ascii="Consolas" w:hAnsi="Consolas" w:cs="Consolas"/>
+          <w:bdr w:val="single" w:sz="2" w:space="0" w:color="E5E7EB" w:frame="1"/>
+        </w:rPr>
+        <w:t>registeredUsers</w:t>
+      </w:r>
+      <w:proofErr w:type="spellEnd"/>
+      <w:r>
+        <w:rPr>
+          <w:rStyle w:val="CdigoHTML"/>
+          <w:rFonts w:ascii="Consolas" w:hAnsi="Consolas" w:cs="Consolas"/>
+          <w:bdr w:val="single" w:sz="2" w:space="0" w:color="E5E7EB" w:frame="1"/>
+        </w:rPr>
+        <w:t>)</w:t>
+      </w:r>
+    </w:p>
+    <w:p>
+      <w:pPr>
+        <w:pStyle w:val="HTMLconformatoprevio"/>
+        <w:pBdr>
+          <w:top w:val="single" w:sz="2" w:space="6" w:color="E5E7EB"/>
+          <w:left w:val="single" w:sz="2" w:space="6" w:color="E5E7EB"/>
+          <w:bottom w:val="single" w:sz="2" w:space="6" w:color="E5E7EB"/>
+          <w:right w:val="single" w:sz="2" w:space="6" w:color="E5E7EB"/>
+        </w:pBdr>
+        <w:shd w:val="clear" w:color="auto" w:fill="2D2B57"/>
+        <w:rPr>
+          <w:rStyle w:val="CdigoHTML"/>
+          <w:rFonts w:ascii="Consolas" w:hAnsi="Consolas" w:cs="Consolas"/>
+          <w:bdr w:val="single" w:sz="2" w:space="0" w:color="E5E7EB" w:frame="1"/>
+        </w:rPr>
+      </w:pPr>
+    </w:p>
+    <w:p>
+      <w:pPr>
+        <w:pStyle w:val="HTMLconformatoprevio"/>
+        <w:pBdr>
+          <w:top w:val="single" w:sz="2" w:space="6" w:color="E5E7EB"/>
+          <w:left w:val="single" w:sz="2" w:space="6" w:color="E5E7EB"/>
+          <w:bottom w:val="single" w:sz="2" w:space="6" w:color="E5E7EB"/>
+          <w:right w:val="single" w:sz="2" w:space="6" w:color="E5E7EB"/>
+        </w:pBdr>
+        <w:shd w:val="clear" w:color="auto" w:fill="2D2B57"/>
+        <w:rPr>
+          <w:rStyle w:val="CdigoHTML"/>
+          <w:rFonts w:ascii="Consolas" w:hAnsi="Consolas" w:cs="Consolas"/>
+          <w:bdr w:val="single" w:sz="2" w:space="0" w:color="E5E7EB" w:frame="1"/>
+        </w:rPr>
+      </w:pPr>
+      <w:r>
+        <w:rPr>
+          <w:rStyle w:val="CdigoHTML"/>
+          <w:rFonts w:ascii="Consolas" w:hAnsi="Consolas" w:cs="Consolas"/>
+          <w:bdr w:val="single" w:sz="2" w:space="0" w:color="E5E7EB" w:frame="1"/>
+        </w:rPr>
+        <w:t>Output:</w:t>
+      </w:r>
+    </w:p>
+    <w:p>
+      <w:pPr>
+        <w:pStyle w:val="HTMLconformatoprevio"/>
+        <w:pBdr>
+          <w:top w:val="single" w:sz="2" w:space="6" w:color="E5E7EB"/>
+          <w:left w:val="single" w:sz="2" w:space="6" w:color="E5E7EB"/>
+          <w:bottom w:val="single" w:sz="2" w:space="6" w:color="E5E7EB"/>
+          <w:right w:val="single" w:sz="2" w:space="6" w:color="E5E7EB"/>
+        </w:pBdr>
+        <w:shd w:val="clear" w:color="auto" w:fill="2D2B57"/>
+        <w:rPr>
+          <w:rStyle w:val="CdigoHTML"/>
+          <w:rFonts w:ascii="Consolas" w:hAnsi="Consolas" w:cs="Consolas"/>
+          <w:bdr w:val="single" w:sz="2" w:space="0" w:color="E5E7EB" w:frame="1"/>
+        </w:rPr>
+      </w:pPr>
+    </w:p>
+    <w:p>
+      <w:pPr>
+        <w:pStyle w:val="HTMLconformatoprevio"/>
+        <w:pBdr>
+          <w:top w:val="single" w:sz="2" w:space="6" w:color="E5E7EB"/>
+          <w:left w:val="single" w:sz="2" w:space="6" w:color="E5E7EB"/>
+          <w:bottom w:val="single" w:sz="2" w:space="6" w:color="E5E7EB"/>
+          <w:right w:val="single" w:sz="2" w:space="6" w:color="E5E7EB"/>
+        </w:pBdr>
+        <w:shd w:val="clear" w:color="auto" w:fill="2D2B57"/>
+        <w:rPr>
+          <w:rFonts w:ascii="Consolas" w:hAnsi="Consolas" w:cs="Consolas"/>
+        </w:rPr>
+      </w:pPr>
+      <w:r>
+        <w:rPr>
+          <w:rStyle w:val="CdigoHTML"/>
+          <w:rFonts w:ascii="Consolas" w:hAnsi="Consolas" w:cs="Consolas"/>
+          <w:bdr w:val="single" w:sz="2" w:space="0" w:color="E5E7EB" w:frame="1"/>
+        </w:rPr>
+        <w:t xml:space="preserve">"Faltan los siguientes campos requeridos: </w:t>
+      </w:r>
+      <w:proofErr w:type="spellStart"/>
+      <w:r>
+        <w:rPr>
+          <w:rStyle w:val="CdigoHTML"/>
+          <w:rFonts w:ascii="Consolas" w:hAnsi="Consolas" w:cs="Consolas"/>
+          <w:bdr w:val="single" w:sz="2" w:space="0" w:color="E5E7EB" w:frame="1"/>
+        </w:rPr>
+        <w:t>lastname</w:t>
+      </w:r>
+      <w:proofErr w:type="spellEnd"/>
+      <w:r>
+        <w:rPr>
+          <w:rStyle w:val="CdigoHTML"/>
+          <w:rFonts w:ascii="Consolas" w:hAnsi="Consolas" w:cs="Consolas"/>
+          <w:bdr w:val="single" w:sz="2" w:space="0" w:color="E5E7EB" w:frame="1"/>
+        </w:rPr>
+        <w:t>, email"</w:t>
       </w:r>
     </w:p>
     <w:p/>

</xml_diff>

<commit_message>
18/04/2023 07:32 am casa
</commit_message>
<xml_diff>
--- a/src/prueba/pruebas.docx
+++ b/src/prueba/pruebas.docx
@@ -1,6 +1,6 @@
 
 <file path=word/document.xml><?xml version="1.0" encoding="utf-8"?>
-<w:document xmlns:wpc="http://schemas.microsoft.com/office/word/2010/wordprocessingCanvas" xmlns:cx="http://schemas.microsoft.com/office/drawing/2014/chartex" xmlns:cx1="http://schemas.microsoft.com/office/drawing/2015/9/8/chartex" xmlns:cx2="http://schemas.microsoft.com/office/drawing/2015/10/21/chartex" xmlns:cx3="http://schemas.microsoft.com/office/drawing/2016/5/9/chartex" xmlns:cx4="http://schemas.microsoft.com/office/drawing/2016/5/10/chartex" xmlns:cx5="http://schemas.microsoft.com/office/drawing/2016/5/11/chartex" xmlns:cx6="http://schemas.microsoft.com/office/drawing/2016/5/12/chartex" xmlns:cx7="http://schemas.microsoft.com/office/drawing/2016/5/13/chartex" xmlns:cx8="http://schemas.microsoft.com/office/drawing/2016/5/14/chartex" xmlns:mc="http://schemas.openxmlformats.org/markup-compatibility/2006" xmlns:aink="http://schemas.microsoft.com/office/drawing/2016/ink" xmlns:am3d="http://schemas.microsoft.com/office/drawing/2017/model3d" xmlns:o="urn:schemas-microsoft-com:office:office" xmlns:r="http://schemas.openxmlformats.org/officeDocument/2006/relationships" xmlns:m="http://schemas.openxmlformats.org/officeDocument/2006/math" xmlns:v="urn:schemas-microsoft-com:vml" xmlns:wp14="http://schemas.microsoft.com/office/word/2010/wordprocessingDrawing" xmlns:wp="http://schemas.openxmlformats.org/drawingml/2006/wordprocessingDrawing" xmlns:w10="urn:schemas-microsoft-com:office:word" xmlns:w="http://schemas.openxmlformats.org/wordprocessingml/2006/main" xmlns:w14="http://schemas.microsoft.com/office/word/2010/wordml" xmlns:w15="http://schemas.microsoft.com/office/word/2012/wordml" xmlns:w16cex="http://schemas.microsoft.com/office/word/2018/wordml/cex" xmlns:w16cid="http://schemas.microsoft.com/office/word/2016/wordml/cid" xmlns:w16="http://schemas.microsoft.com/office/word/2018/wordml" xmlns:w16se="http://schemas.microsoft.com/office/word/2015/wordml/symex" xmlns:wpg="http://schemas.microsoft.com/office/word/2010/wordprocessingGroup" xmlns:wpi="http://schemas.microsoft.com/office/word/2010/wordprocessingInk" xmlns:wne="http://schemas.microsoft.com/office/word/2006/wordml" xmlns:wps="http://schemas.microsoft.com/office/word/2010/wordprocessingShape" mc:Ignorable="w14 w15 w16se w16cid w16 w16cex wp14">
+<w:document xmlns:wpc="http://schemas.microsoft.com/office/word/2010/wordprocessingCanvas" xmlns:cx="http://schemas.microsoft.com/office/drawing/2014/chartex" xmlns:cx1="http://schemas.microsoft.com/office/drawing/2015/9/8/chartex" xmlns:cx2="http://schemas.microsoft.com/office/drawing/2015/10/21/chartex" xmlns:cx3="http://schemas.microsoft.com/office/drawing/2016/5/9/chartex" xmlns:cx4="http://schemas.microsoft.com/office/drawing/2016/5/10/chartex" xmlns:cx5="http://schemas.microsoft.com/office/drawing/2016/5/11/chartex" xmlns:cx6="http://schemas.microsoft.com/office/drawing/2016/5/12/chartex" xmlns:cx7="http://schemas.microsoft.com/office/drawing/2016/5/13/chartex" xmlns:cx8="http://schemas.microsoft.com/office/drawing/2016/5/14/chartex" xmlns:mc="http://schemas.openxmlformats.org/markup-compatibility/2006" xmlns:aink="http://schemas.microsoft.com/office/drawing/2016/ink" xmlns:am3d="http://schemas.microsoft.com/office/drawing/2017/model3d" xmlns:o="urn:schemas-microsoft-com:office:office" xmlns:oel="http://schemas.microsoft.com/office/2019/extlst" xmlns:r="http://schemas.openxmlformats.org/officeDocument/2006/relationships" xmlns:m="http://schemas.openxmlformats.org/officeDocument/2006/math" xmlns:v="urn:schemas-microsoft-com:vml" xmlns:wp14="http://schemas.microsoft.com/office/word/2010/wordprocessingDrawing" xmlns:wp="http://schemas.openxmlformats.org/drawingml/2006/wordprocessingDrawing" xmlns:w10="urn:schemas-microsoft-com:office:word" xmlns:w="http://schemas.openxmlformats.org/wordprocessingml/2006/main" xmlns:w14="http://schemas.microsoft.com/office/word/2010/wordml" xmlns:w15="http://schemas.microsoft.com/office/word/2012/wordml" xmlns:w16cex="http://schemas.microsoft.com/office/word/2018/wordml/cex" xmlns:w16cid="http://schemas.microsoft.com/office/word/2016/wordml/cid" xmlns:w16="http://schemas.microsoft.com/office/word/2018/wordml" xmlns:w16sdtdh="http://schemas.microsoft.com/office/word/2020/wordml/sdtdatahash" xmlns:w16se="http://schemas.microsoft.com/office/word/2015/wordml/symex" xmlns:wpg="http://schemas.microsoft.com/office/word/2010/wordprocessingGroup" xmlns:wpi="http://schemas.microsoft.com/office/word/2010/wordprocessingInk" xmlns:wne="http://schemas.microsoft.com/office/word/2006/wordml" xmlns:wps="http://schemas.microsoft.com/office/word/2010/wordprocessingShape" mc:Ignorable="w14 w15 w16se w16cid w16 w16cex w16sdtdh wp14">
   <w:body>
     <w:p>
       <w:pPr>
@@ -17116,10 +17116,7 @@
       </w:pPr>
       <w:r>
         <w:lastRenderedPageBreak/>
-        <w:t>43-EJERCICIO-</w:t>
-      </w:r>
-      <w:r>
-        <w:t>Agrupa los productos</w:t>
+        <w:t>43-EJERCICIO-Agrupa los productos</w:t>
       </w:r>
     </w:p>
     <w:p>
@@ -21225,10 +21222,7 @@
         </w:pBdr>
       </w:pPr>
       <w:r>
-        <w:t>45-EJERCICIO-</w:t>
-      </w:r>
-      <w:r>
-        <w:t>Encuentra la ubicación del valor buscado</w:t>
+        <w:t>45-EJERCICIO-Encuentra la ubicación del valor buscado</w:t>
       </w:r>
     </w:p>
     <w:p>
@@ -23921,6 +23915,1615 @@
       </w:r>
     </w:p>
     <w:p/>
+    <w:p>
+      <w:pPr>
+        <w:pStyle w:val="Ttulo2"/>
+        <w:pBdr>
+          <w:top w:val="single" w:sz="2" w:space="0" w:color="E5E7EB"/>
+          <w:left w:val="single" w:sz="2" w:space="0" w:color="E5E7EB"/>
+          <w:bottom w:val="single" w:sz="2" w:space="0" w:color="E5E7EB"/>
+          <w:right w:val="single" w:sz="2" w:space="0" w:color="E5E7EB"/>
+        </w:pBdr>
+      </w:pPr>
+      <w:r>
+        <w:t>47-EJERCICIO-</w:t>
+      </w:r>
+      <w:r>
+        <w:t>Modifica una lista de compras</w:t>
+      </w:r>
+    </w:p>
+    <w:p>
+      <w:pPr>
+        <w:pStyle w:val="text-sm"/>
+        <w:pBdr>
+          <w:top w:val="single" w:sz="2" w:space="0" w:color="E5E7EB"/>
+          <w:left w:val="single" w:sz="2" w:space="0" w:color="E5E7EB"/>
+          <w:bottom w:val="single" w:sz="2" w:space="0" w:color="E5E7EB"/>
+          <w:right w:val="single" w:sz="2" w:space="0" w:color="E5E7EB"/>
+        </w:pBdr>
+        <w:rPr>
+          <w:rFonts w:ascii="var(--sp-font-body)" w:hAnsi="var(--sp-font-body)"/>
+          <w:sz w:val="27"/>
+          <w:szCs w:val="27"/>
+        </w:rPr>
+      </w:pPr>
+      <w:r>
+        <w:rPr>
+          <w:rFonts w:ascii="var(--sp-font-body)" w:hAnsi="var(--sp-font-body)"/>
+          <w:sz w:val="27"/>
+          <w:szCs w:val="27"/>
+        </w:rPr>
+        <w:t>En este desafío tendrás que procesar una lista de compras.</w:t>
+      </w:r>
+    </w:p>
+    <w:p>
+      <w:pPr>
+        <w:pStyle w:val="text-sm"/>
+        <w:pBdr>
+          <w:top w:val="single" w:sz="2" w:space="0" w:color="E5E7EB"/>
+          <w:left w:val="single" w:sz="2" w:space="0" w:color="E5E7EB"/>
+          <w:bottom w:val="single" w:sz="2" w:space="0" w:color="E5E7EB"/>
+          <w:right w:val="single" w:sz="2" w:space="0" w:color="E5E7EB"/>
+        </w:pBdr>
+        <w:rPr>
+          <w:rFonts w:ascii="var(--sp-font-body)" w:hAnsi="var(--sp-font-body)"/>
+          <w:sz w:val="27"/>
+          <w:szCs w:val="27"/>
+        </w:rPr>
+      </w:pPr>
+      <w:r>
+        <w:rPr>
+          <w:rFonts w:ascii="var(--sp-font-body)" w:hAnsi="var(--sp-font-body)"/>
+          <w:sz w:val="27"/>
+          <w:szCs w:val="27"/>
+        </w:rPr>
+        <w:t>Deberás implementar la lógica de la función </w:t>
+      </w:r>
+      <w:proofErr w:type="spellStart"/>
+      <w:r>
+        <w:rPr>
+          <w:rStyle w:val="CdigoHTML"/>
+          <w:rFonts w:ascii="Consolas" w:hAnsi="Consolas" w:cs="Consolas"/>
+          <w:sz w:val="27"/>
+          <w:szCs w:val="27"/>
+          <w:bdr w:val="single" w:sz="2" w:space="0" w:color="E5E7EB" w:frame="1"/>
+        </w:rPr>
+        <w:t>processShoppingList</w:t>
+      </w:r>
+      <w:proofErr w:type="spellEnd"/>
+      <w:r>
+        <w:rPr>
+          <w:rFonts w:ascii="var(--sp-font-body)" w:hAnsi="var(--sp-font-body)"/>
+          <w:sz w:val="27"/>
+          <w:szCs w:val="27"/>
+        </w:rPr>
+        <w:t xml:space="preserve"> de tal manera que esta </w:t>
+      </w:r>
+      <w:proofErr w:type="spellStart"/>
+      <w:r>
+        <w:rPr>
+          <w:rFonts w:ascii="var(--sp-font-body)" w:hAnsi="var(--sp-font-body)"/>
+          <w:sz w:val="27"/>
+          <w:szCs w:val="27"/>
+        </w:rPr>
+        <w:t>módifique</w:t>
+      </w:r>
+      <w:proofErr w:type="spellEnd"/>
+      <w:r>
+        <w:rPr>
+          <w:rFonts w:ascii="var(--sp-font-body)" w:hAnsi="var(--sp-font-body)"/>
+          <w:sz w:val="27"/>
+          <w:szCs w:val="27"/>
+        </w:rPr>
+        <w:t xml:space="preserve"> el array original de la siguiente manera</w:t>
+      </w:r>
+    </w:p>
+    <w:p>
+      <w:pPr>
+        <w:pStyle w:val="text-sm"/>
+        <w:numPr>
+          <w:ilvl w:val="0"/>
+          <w:numId w:val="22"/>
+        </w:numPr>
+        <w:pBdr>
+          <w:top w:val="single" w:sz="2" w:space="0" w:color="E5E7EB"/>
+          <w:left w:val="single" w:sz="2" w:space="0" w:color="E5E7EB"/>
+          <w:bottom w:val="single" w:sz="2" w:space="0" w:color="E5E7EB"/>
+          <w:right w:val="single" w:sz="2" w:space="0" w:color="E5E7EB"/>
+        </w:pBdr>
+        <w:spacing w:before="0" w:beforeAutospacing="0"/>
+        <w:rPr>
+          <w:rFonts w:ascii="var(--sp-font-body)" w:hAnsi="var(--sp-font-body)"/>
+          <w:sz w:val="27"/>
+          <w:szCs w:val="27"/>
+        </w:rPr>
+      </w:pPr>
+      <w:r>
+        <w:rPr>
+          <w:rFonts w:ascii="var(--sp-font-body)" w:hAnsi="var(--sp-font-body)"/>
+          <w:sz w:val="27"/>
+          <w:szCs w:val="27"/>
+        </w:rPr>
+        <w:t>Si el nombre del producto incluye la palabra "oferta", se debe aplicar un descuento del 20% al precio del producto.</w:t>
+      </w:r>
+    </w:p>
+    <w:p>
+      <w:pPr>
+        <w:pStyle w:val="text-sm"/>
+        <w:numPr>
+          <w:ilvl w:val="0"/>
+          <w:numId w:val="22"/>
+        </w:numPr>
+        <w:pBdr>
+          <w:top w:val="single" w:sz="2" w:space="0" w:color="E5E7EB"/>
+          <w:left w:val="single" w:sz="2" w:space="0" w:color="E5E7EB"/>
+          <w:bottom w:val="single" w:sz="2" w:space="0" w:color="E5E7EB"/>
+          <w:right w:val="single" w:sz="2" w:space="0" w:color="E5E7EB"/>
+        </w:pBdr>
+        <w:spacing w:before="0" w:beforeAutospacing="0"/>
+        <w:rPr>
+          <w:rFonts w:ascii="var(--sp-font-body)" w:hAnsi="var(--sp-font-body)"/>
+          <w:sz w:val="27"/>
+          <w:szCs w:val="27"/>
+        </w:rPr>
+      </w:pPr>
+      <w:r>
+        <w:rPr>
+          <w:rFonts w:ascii="var(--sp-font-body)" w:hAnsi="var(--sp-font-body)"/>
+          <w:sz w:val="27"/>
+          <w:szCs w:val="27"/>
+        </w:rPr>
+        <w:t>Multiplicar el precio del producto por su cantidad</w:t>
+      </w:r>
+    </w:p>
+    <w:p>
+      <w:pPr>
+        <w:pStyle w:val="text-sm"/>
+        <w:numPr>
+          <w:ilvl w:val="0"/>
+          <w:numId w:val="22"/>
+        </w:numPr>
+        <w:pBdr>
+          <w:top w:val="single" w:sz="2" w:space="0" w:color="E5E7EB"/>
+          <w:left w:val="single" w:sz="2" w:space="0" w:color="E5E7EB"/>
+          <w:bottom w:val="single" w:sz="2" w:space="0" w:color="E5E7EB"/>
+          <w:right w:val="single" w:sz="2" w:space="0" w:color="E5E7EB"/>
+        </w:pBdr>
+        <w:spacing w:before="0" w:beforeAutospacing="0"/>
+        <w:rPr>
+          <w:rFonts w:ascii="var(--sp-font-body)" w:hAnsi="var(--sp-font-body)"/>
+          <w:sz w:val="27"/>
+          <w:szCs w:val="27"/>
+        </w:rPr>
+      </w:pPr>
+      <w:r>
+        <w:rPr>
+          <w:rFonts w:ascii="var(--sp-font-body)" w:hAnsi="var(--sp-font-body)"/>
+          <w:sz w:val="27"/>
+          <w:szCs w:val="27"/>
+        </w:rPr>
+        <w:t>Eliminar el atributo </w:t>
+      </w:r>
+      <w:proofErr w:type="spellStart"/>
+      <w:r>
+        <w:rPr>
+          <w:rStyle w:val="CdigoHTML"/>
+          <w:rFonts w:ascii="Consolas" w:hAnsi="Consolas" w:cs="Consolas"/>
+          <w:sz w:val="27"/>
+          <w:szCs w:val="27"/>
+          <w:bdr w:val="single" w:sz="2" w:space="0" w:color="E5E7EB" w:frame="1"/>
+        </w:rPr>
+        <w:t>quantity</w:t>
+      </w:r>
+      <w:proofErr w:type="spellEnd"/>
+      <w:r>
+        <w:rPr>
+          <w:rFonts w:ascii="var(--sp-font-body)" w:hAnsi="var(--sp-font-body)"/>
+          <w:sz w:val="27"/>
+          <w:szCs w:val="27"/>
+        </w:rPr>
+        <w:t> una vez hecho lo anterior.</w:t>
+      </w:r>
+    </w:p>
+    <w:p>
+      <w:pPr>
+        <w:pStyle w:val="text-sm"/>
+        <w:pBdr>
+          <w:top w:val="single" w:sz="2" w:space="0" w:color="E5E7EB"/>
+          <w:left w:val="single" w:sz="2" w:space="0" w:color="E5E7EB"/>
+          <w:bottom w:val="single" w:sz="2" w:space="0" w:color="E5E7EB"/>
+          <w:right w:val="single" w:sz="2" w:space="0" w:color="E5E7EB"/>
+        </w:pBdr>
+        <w:rPr>
+          <w:rFonts w:ascii="var(--sp-font-body)" w:hAnsi="var(--sp-font-body)"/>
+          <w:sz w:val="27"/>
+          <w:szCs w:val="27"/>
+        </w:rPr>
+      </w:pPr>
+      <w:r>
+        <w:rPr>
+          <w:rFonts w:ascii="var(--sp-font-body)" w:hAnsi="var(--sp-font-body)"/>
+          <w:sz w:val="27"/>
+          <w:szCs w:val="27"/>
+        </w:rPr>
+        <w:t>Finalmente, debes retornar el total de la suma de todos los productos de la lista modificada.</w:t>
+      </w:r>
+    </w:p>
+    <w:p>
+      <w:pPr>
+        <w:pStyle w:val="text-sm"/>
+        <w:pBdr>
+          <w:top w:val="single" w:sz="2" w:space="0" w:color="E5E7EB"/>
+          <w:left w:val="single" w:sz="2" w:space="0" w:color="E5E7EB"/>
+          <w:bottom w:val="single" w:sz="2" w:space="0" w:color="E5E7EB"/>
+          <w:right w:val="single" w:sz="2" w:space="0" w:color="E5E7EB"/>
+        </w:pBdr>
+        <w:rPr>
+          <w:rFonts w:ascii="var(--sp-font-body)" w:hAnsi="var(--sp-font-body)"/>
+          <w:sz w:val="27"/>
+          <w:szCs w:val="27"/>
+        </w:rPr>
+      </w:pPr>
+      <w:r>
+        <w:rPr>
+          <w:rFonts w:ascii="var(--sp-font-body)" w:hAnsi="var(--sp-font-body)"/>
+          <w:sz w:val="27"/>
+          <w:szCs w:val="27"/>
+        </w:rPr>
+        <w:t>Ejemplo 1</w:t>
+      </w:r>
+    </w:p>
+    <w:p>
+      <w:pPr>
+        <w:pStyle w:val="HTMLconformatoprevio"/>
+        <w:pBdr>
+          <w:top w:val="single" w:sz="2" w:space="6" w:color="E5E7EB"/>
+          <w:left w:val="single" w:sz="2" w:space="6" w:color="E5E7EB"/>
+          <w:bottom w:val="single" w:sz="2" w:space="6" w:color="E5E7EB"/>
+          <w:right w:val="single" w:sz="2" w:space="6" w:color="E5E7EB"/>
+        </w:pBdr>
+        <w:shd w:val="clear" w:color="auto" w:fill="2D2B57"/>
+        <w:rPr>
+          <w:rStyle w:val="CdigoHTML"/>
+          <w:rFonts w:ascii="Consolas" w:hAnsi="Consolas" w:cs="Consolas"/>
+          <w:bdr w:val="single" w:sz="2" w:space="0" w:color="E5E7EB" w:frame="1"/>
+        </w:rPr>
+      </w:pPr>
+      <w:r>
+        <w:rPr>
+          <w:rStyle w:val="CdigoHTML"/>
+          <w:rFonts w:ascii="Consolas" w:hAnsi="Consolas" w:cs="Consolas"/>
+          <w:bdr w:val="single" w:sz="2" w:space="0" w:color="E5E7EB" w:frame="1"/>
+        </w:rPr>
+        <w:t>Input:</w:t>
+      </w:r>
+    </w:p>
+    <w:p>
+      <w:pPr>
+        <w:pStyle w:val="HTMLconformatoprevio"/>
+        <w:pBdr>
+          <w:top w:val="single" w:sz="2" w:space="6" w:color="E5E7EB"/>
+          <w:left w:val="single" w:sz="2" w:space="6" w:color="E5E7EB"/>
+          <w:bottom w:val="single" w:sz="2" w:space="6" w:color="E5E7EB"/>
+          <w:right w:val="single" w:sz="2" w:space="6" w:color="E5E7EB"/>
+        </w:pBdr>
+        <w:shd w:val="clear" w:color="auto" w:fill="2D2B57"/>
+        <w:rPr>
+          <w:rStyle w:val="CdigoHTML"/>
+          <w:rFonts w:ascii="Consolas" w:hAnsi="Consolas" w:cs="Consolas"/>
+          <w:bdr w:val="single" w:sz="2" w:space="0" w:color="E5E7EB" w:frame="1"/>
+        </w:rPr>
+      </w:pPr>
+      <w:proofErr w:type="spellStart"/>
+      <w:r>
+        <w:rPr>
+          <w:rStyle w:val="CdigoHTML"/>
+          <w:rFonts w:ascii="Consolas" w:hAnsi="Consolas" w:cs="Consolas"/>
+          <w:bdr w:val="single" w:sz="2" w:space="0" w:color="E5E7EB" w:frame="1"/>
+        </w:rPr>
+        <w:t>const</w:t>
+      </w:r>
+      <w:proofErr w:type="spellEnd"/>
+      <w:r>
+        <w:rPr>
+          <w:rStyle w:val="CdigoHTML"/>
+          <w:rFonts w:ascii="Consolas" w:hAnsi="Consolas" w:cs="Consolas"/>
+          <w:bdr w:val="single" w:sz="2" w:space="0" w:color="E5E7EB" w:frame="1"/>
+        </w:rPr>
+        <w:t xml:space="preserve"> </w:t>
+      </w:r>
+      <w:proofErr w:type="spellStart"/>
+      <w:r>
+        <w:rPr>
+          <w:rStyle w:val="CdigoHTML"/>
+          <w:rFonts w:ascii="Consolas" w:hAnsi="Consolas" w:cs="Consolas"/>
+          <w:bdr w:val="single" w:sz="2" w:space="0" w:color="E5E7EB" w:frame="1"/>
+        </w:rPr>
+        <w:t>shoppingList</w:t>
+      </w:r>
+      <w:proofErr w:type="spellEnd"/>
+      <w:r>
+        <w:rPr>
+          <w:rStyle w:val="CdigoHTML"/>
+          <w:rFonts w:ascii="Consolas" w:hAnsi="Consolas" w:cs="Consolas"/>
+          <w:bdr w:val="single" w:sz="2" w:space="0" w:color="E5E7EB" w:frame="1"/>
+        </w:rPr>
+        <w:t xml:space="preserve"> = [</w:t>
+      </w:r>
+    </w:p>
+    <w:p>
+      <w:pPr>
+        <w:pStyle w:val="HTMLconformatoprevio"/>
+        <w:pBdr>
+          <w:top w:val="single" w:sz="2" w:space="6" w:color="E5E7EB"/>
+          <w:left w:val="single" w:sz="2" w:space="6" w:color="E5E7EB"/>
+          <w:bottom w:val="single" w:sz="2" w:space="6" w:color="E5E7EB"/>
+          <w:right w:val="single" w:sz="2" w:space="6" w:color="E5E7EB"/>
+        </w:pBdr>
+        <w:shd w:val="clear" w:color="auto" w:fill="2D2B57"/>
+        <w:rPr>
+          <w:rStyle w:val="CdigoHTML"/>
+          <w:rFonts w:ascii="Consolas" w:hAnsi="Consolas" w:cs="Consolas"/>
+          <w:bdr w:val="single" w:sz="2" w:space="0" w:color="E5E7EB" w:frame="1"/>
+        </w:rPr>
+      </w:pPr>
+      <w:r>
+        <w:rPr>
+          <w:rStyle w:val="CdigoHTML"/>
+          <w:rFonts w:ascii="Consolas" w:hAnsi="Consolas" w:cs="Consolas"/>
+          <w:bdr w:val="single" w:sz="2" w:space="0" w:color="E5E7EB" w:frame="1"/>
+        </w:rPr>
+        <w:t xml:space="preserve">  </w:t>
+      </w:r>
+      <w:proofErr w:type="gramStart"/>
+      <w:r>
+        <w:rPr>
+          <w:rStyle w:val="CdigoHTML"/>
+          <w:rFonts w:ascii="Consolas" w:hAnsi="Consolas" w:cs="Consolas"/>
+          <w:bdr w:val="single" w:sz="2" w:space="0" w:color="E5E7EB" w:frame="1"/>
+        </w:rPr>
+        <w:t xml:space="preserve">{ </w:t>
+      </w:r>
+      <w:proofErr w:type="spellStart"/>
+      <w:r>
+        <w:rPr>
+          <w:rStyle w:val="CdigoHTML"/>
+          <w:rFonts w:ascii="Consolas" w:hAnsi="Consolas" w:cs="Consolas"/>
+          <w:bdr w:val="single" w:sz="2" w:space="0" w:color="E5E7EB" w:frame="1"/>
+        </w:rPr>
+        <w:t>name</w:t>
+      </w:r>
+      <w:proofErr w:type="spellEnd"/>
+      <w:proofErr w:type="gramEnd"/>
+      <w:r>
+        <w:rPr>
+          <w:rStyle w:val="CdigoHTML"/>
+          <w:rFonts w:ascii="Consolas" w:hAnsi="Consolas" w:cs="Consolas"/>
+          <w:bdr w:val="single" w:sz="2" w:space="0" w:color="E5E7EB" w:frame="1"/>
+        </w:rPr>
+        <w:t xml:space="preserve">: "pan", </w:t>
+      </w:r>
+      <w:proofErr w:type="spellStart"/>
+      <w:r>
+        <w:rPr>
+          <w:rStyle w:val="CdigoHTML"/>
+          <w:rFonts w:ascii="Consolas" w:hAnsi="Consolas" w:cs="Consolas"/>
+          <w:bdr w:val="single" w:sz="2" w:space="0" w:color="E5E7EB" w:frame="1"/>
+        </w:rPr>
+        <w:t>price</w:t>
+      </w:r>
+      <w:proofErr w:type="spellEnd"/>
+      <w:r>
+        <w:rPr>
+          <w:rStyle w:val="CdigoHTML"/>
+          <w:rFonts w:ascii="Consolas" w:hAnsi="Consolas" w:cs="Consolas"/>
+          <w:bdr w:val="single" w:sz="2" w:space="0" w:color="E5E7EB" w:frame="1"/>
+        </w:rPr>
+        <w:t xml:space="preserve">: 20, </w:t>
+      </w:r>
+      <w:proofErr w:type="spellStart"/>
+      <w:r>
+        <w:rPr>
+          <w:rStyle w:val="CdigoHTML"/>
+          <w:rFonts w:ascii="Consolas" w:hAnsi="Consolas" w:cs="Consolas"/>
+          <w:bdr w:val="single" w:sz="2" w:space="0" w:color="E5E7EB" w:frame="1"/>
+        </w:rPr>
+        <w:t>quantity</w:t>
+      </w:r>
+      <w:proofErr w:type="spellEnd"/>
+      <w:r>
+        <w:rPr>
+          <w:rStyle w:val="CdigoHTML"/>
+          <w:rFonts w:ascii="Consolas" w:hAnsi="Consolas" w:cs="Consolas"/>
+          <w:bdr w:val="single" w:sz="2" w:space="0" w:color="E5E7EB" w:frame="1"/>
+        </w:rPr>
+        <w:t>: 2 },</w:t>
+      </w:r>
+    </w:p>
+    <w:p>
+      <w:pPr>
+        <w:pStyle w:val="HTMLconformatoprevio"/>
+        <w:pBdr>
+          <w:top w:val="single" w:sz="2" w:space="6" w:color="E5E7EB"/>
+          <w:left w:val="single" w:sz="2" w:space="6" w:color="E5E7EB"/>
+          <w:bottom w:val="single" w:sz="2" w:space="6" w:color="E5E7EB"/>
+          <w:right w:val="single" w:sz="2" w:space="6" w:color="E5E7EB"/>
+        </w:pBdr>
+        <w:shd w:val="clear" w:color="auto" w:fill="2D2B57"/>
+        <w:rPr>
+          <w:rStyle w:val="CdigoHTML"/>
+          <w:rFonts w:ascii="Consolas" w:hAnsi="Consolas" w:cs="Consolas"/>
+          <w:bdr w:val="single" w:sz="2" w:space="0" w:color="E5E7EB" w:frame="1"/>
+        </w:rPr>
+      </w:pPr>
+      <w:r>
+        <w:rPr>
+          <w:rStyle w:val="CdigoHTML"/>
+          <w:rFonts w:ascii="Consolas" w:hAnsi="Consolas" w:cs="Consolas"/>
+          <w:bdr w:val="single" w:sz="2" w:space="0" w:color="E5E7EB" w:frame="1"/>
+        </w:rPr>
+        <w:t xml:space="preserve">  </w:t>
+      </w:r>
+      <w:proofErr w:type="gramStart"/>
+      <w:r>
+        <w:rPr>
+          <w:rStyle w:val="CdigoHTML"/>
+          <w:rFonts w:ascii="Consolas" w:hAnsi="Consolas" w:cs="Consolas"/>
+          <w:bdr w:val="single" w:sz="2" w:space="0" w:color="E5E7EB" w:frame="1"/>
+        </w:rPr>
+        <w:t xml:space="preserve">{ </w:t>
+      </w:r>
+      <w:proofErr w:type="spellStart"/>
+      <w:r>
+        <w:rPr>
+          <w:rStyle w:val="CdigoHTML"/>
+          <w:rFonts w:ascii="Consolas" w:hAnsi="Consolas" w:cs="Consolas"/>
+          <w:bdr w:val="single" w:sz="2" w:space="0" w:color="E5E7EB" w:frame="1"/>
+        </w:rPr>
+        <w:t>name</w:t>
+      </w:r>
+      <w:proofErr w:type="spellEnd"/>
+      <w:proofErr w:type="gramEnd"/>
+      <w:r>
+        <w:rPr>
+          <w:rStyle w:val="CdigoHTML"/>
+          <w:rFonts w:ascii="Consolas" w:hAnsi="Consolas" w:cs="Consolas"/>
+          <w:bdr w:val="single" w:sz="2" w:space="0" w:color="E5E7EB" w:frame="1"/>
+        </w:rPr>
+        <w:t xml:space="preserve">: "leche", </w:t>
+      </w:r>
+      <w:proofErr w:type="spellStart"/>
+      <w:r>
+        <w:rPr>
+          <w:rStyle w:val="CdigoHTML"/>
+          <w:rFonts w:ascii="Consolas" w:hAnsi="Consolas" w:cs="Consolas"/>
+          <w:bdr w:val="single" w:sz="2" w:space="0" w:color="E5E7EB" w:frame="1"/>
+        </w:rPr>
+        <w:t>price</w:t>
+      </w:r>
+      <w:proofErr w:type="spellEnd"/>
+      <w:r>
+        <w:rPr>
+          <w:rStyle w:val="CdigoHTML"/>
+          <w:rFonts w:ascii="Consolas" w:hAnsi="Consolas" w:cs="Consolas"/>
+          <w:bdr w:val="single" w:sz="2" w:space="0" w:color="E5E7EB" w:frame="1"/>
+        </w:rPr>
+        <w:t xml:space="preserve">: 25, </w:t>
+      </w:r>
+      <w:proofErr w:type="spellStart"/>
+      <w:r>
+        <w:rPr>
+          <w:rStyle w:val="CdigoHTML"/>
+          <w:rFonts w:ascii="Consolas" w:hAnsi="Consolas" w:cs="Consolas"/>
+          <w:bdr w:val="single" w:sz="2" w:space="0" w:color="E5E7EB" w:frame="1"/>
+        </w:rPr>
+        <w:t>quantity</w:t>
+      </w:r>
+      <w:proofErr w:type="spellEnd"/>
+      <w:r>
+        <w:rPr>
+          <w:rStyle w:val="CdigoHTML"/>
+          <w:rFonts w:ascii="Consolas" w:hAnsi="Consolas" w:cs="Consolas"/>
+          <w:bdr w:val="single" w:sz="2" w:space="0" w:color="E5E7EB" w:frame="1"/>
+        </w:rPr>
+        <w:t>: 1 },</w:t>
+      </w:r>
+    </w:p>
+    <w:p>
+      <w:pPr>
+        <w:pStyle w:val="HTMLconformatoprevio"/>
+        <w:pBdr>
+          <w:top w:val="single" w:sz="2" w:space="6" w:color="E5E7EB"/>
+          <w:left w:val="single" w:sz="2" w:space="6" w:color="E5E7EB"/>
+          <w:bottom w:val="single" w:sz="2" w:space="6" w:color="E5E7EB"/>
+          <w:right w:val="single" w:sz="2" w:space="6" w:color="E5E7EB"/>
+        </w:pBdr>
+        <w:shd w:val="clear" w:color="auto" w:fill="2D2B57"/>
+        <w:rPr>
+          <w:rStyle w:val="CdigoHTML"/>
+          <w:rFonts w:ascii="Consolas" w:hAnsi="Consolas" w:cs="Consolas"/>
+          <w:bdr w:val="single" w:sz="2" w:space="0" w:color="E5E7EB" w:frame="1"/>
+        </w:rPr>
+      </w:pPr>
+      <w:r>
+        <w:rPr>
+          <w:rStyle w:val="CdigoHTML"/>
+          <w:rFonts w:ascii="Consolas" w:hAnsi="Consolas" w:cs="Consolas"/>
+          <w:bdr w:val="single" w:sz="2" w:space="0" w:color="E5E7EB" w:frame="1"/>
+        </w:rPr>
+        <w:t xml:space="preserve">  </w:t>
+      </w:r>
+      <w:proofErr w:type="gramStart"/>
+      <w:r>
+        <w:rPr>
+          <w:rStyle w:val="CdigoHTML"/>
+          <w:rFonts w:ascii="Consolas" w:hAnsi="Consolas" w:cs="Consolas"/>
+          <w:bdr w:val="single" w:sz="2" w:space="0" w:color="E5E7EB" w:frame="1"/>
+        </w:rPr>
+        <w:t xml:space="preserve">{ </w:t>
+      </w:r>
+      <w:proofErr w:type="spellStart"/>
+      <w:r>
+        <w:rPr>
+          <w:rStyle w:val="CdigoHTML"/>
+          <w:rFonts w:ascii="Consolas" w:hAnsi="Consolas" w:cs="Consolas"/>
+          <w:bdr w:val="single" w:sz="2" w:space="0" w:color="E5E7EB" w:frame="1"/>
+        </w:rPr>
+        <w:t>name</w:t>
+      </w:r>
+      <w:proofErr w:type="spellEnd"/>
+      <w:proofErr w:type="gramEnd"/>
+      <w:r>
+        <w:rPr>
+          <w:rStyle w:val="CdigoHTML"/>
+          <w:rFonts w:ascii="Consolas" w:hAnsi="Consolas" w:cs="Consolas"/>
+          <w:bdr w:val="single" w:sz="2" w:space="0" w:color="E5E7EB" w:frame="1"/>
+        </w:rPr>
+        <w:t xml:space="preserve">: "oferta manzanas", </w:t>
+      </w:r>
+      <w:proofErr w:type="spellStart"/>
+      <w:r>
+        <w:rPr>
+          <w:rStyle w:val="CdigoHTML"/>
+          <w:rFonts w:ascii="Consolas" w:hAnsi="Consolas" w:cs="Consolas"/>
+          <w:bdr w:val="single" w:sz="2" w:space="0" w:color="E5E7EB" w:frame="1"/>
+        </w:rPr>
+        <w:t>price</w:t>
+      </w:r>
+      <w:proofErr w:type="spellEnd"/>
+      <w:r>
+        <w:rPr>
+          <w:rStyle w:val="CdigoHTML"/>
+          <w:rFonts w:ascii="Consolas" w:hAnsi="Consolas" w:cs="Consolas"/>
+          <w:bdr w:val="single" w:sz="2" w:space="0" w:color="E5E7EB" w:frame="1"/>
+        </w:rPr>
+        <w:t xml:space="preserve">: 10, </w:t>
+      </w:r>
+      <w:proofErr w:type="spellStart"/>
+      <w:r>
+        <w:rPr>
+          <w:rStyle w:val="CdigoHTML"/>
+          <w:rFonts w:ascii="Consolas" w:hAnsi="Consolas" w:cs="Consolas"/>
+          <w:bdr w:val="single" w:sz="2" w:space="0" w:color="E5E7EB" w:frame="1"/>
+        </w:rPr>
+        <w:t>quantity</w:t>
+      </w:r>
+      <w:proofErr w:type="spellEnd"/>
+      <w:r>
+        <w:rPr>
+          <w:rStyle w:val="CdigoHTML"/>
+          <w:rFonts w:ascii="Consolas" w:hAnsi="Consolas" w:cs="Consolas"/>
+          <w:bdr w:val="single" w:sz="2" w:space="0" w:color="E5E7EB" w:frame="1"/>
+        </w:rPr>
+        <w:t>: 3 },</w:t>
+      </w:r>
+    </w:p>
+    <w:p>
+      <w:pPr>
+        <w:pStyle w:val="HTMLconformatoprevio"/>
+        <w:pBdr>
+          <w:top w:val="single" w:sz="2" w:space="6" w:color="E5E7EB"/>
+          <w:left w:val="single" w:sz="2" w:space="6" w:color="E5E7EB"/>
+          <w:bottom w:val="single" w:sz="2" w:space="6" w:color="E5E7EB"/>
+          <w:right w:val="single" w:sz="2" w:space="6" w:color="E5E7EB"/>
+        </w:pBdr>
+        <w:shd w:val="clear" w:color="auto" w:fill="2D2B57"/>
+        <w:rPr>
+          <w:rStyle w:val="CdigoHTML"/>
+          <w:rFonts w:ascii="Consolas" w:hAnsi="Consolas" w:cs="Consolas"/>
+          <w:bdr w:val="single" w:sz="2" w:space="0" w:color="E5E7EB" w:frame="1"/>
+        </w:rPr>
+      </w:pPr>
+      <w:r>
+        <w:rPr>
+          <w:rStyle w:val="CdigoHTML"/>
+          <w:rFonts w:ascii="Consolas" w:hAnsi="Consolas" w:cs="Consolas"/>
+          <w:bdr w:val="single" w:sz="2" w:space="0" w:color="E5E7EB" w:frame="1"/>
+        </w:rPr>
+        <w:t>]</w:t>
+      </w:r>
+    </w:p>
+    <w:p>
+      <w:pPr>
+        <w:pStyle w:val="HTMLconformatoprevio"/>
+        <w:pBdr>
+          <w:top w:val="single" w:sz="2" w:space="6" w:color="E5E7EB"/>
+          <w:left w:val="single" w:sz="2" w:space="6" w:color="E5E7EB"/>
+          <w:bottom w:val="single" w:sz="2" w:space="6" w:color="E5E7EB"/>
+          <w:right w:val="single" w:sz="2" w:space="6" w:color="E5E7EB"/>
+        </w:pBdr>
+        <w:shd w:val="clear" w:color="auto" w:fill="2D2B57"/>
+        <w:rPr>
+          <w:rStyle w:val="CdigoHTML"/>
+          <w:rFonts w:ascii="Consolas" w:hAnsi="Consolas" w:cs="Consolas"/>
+          <w:bdr w:val="single" w:sz="2" w:space="0" w:color="E5E7EB" w:frame="1"/>
+        </w:rPr>
+      </w:pPr>
+    </w:p>
+    <w:p>
+      <w:pPr>
+        <w:pStyle w:val="HTMLconformatoprevio"/>
+        <w:pBdr>
+          <w:top w:val="single" w:sz="2" w:space="6" w:color="E5E7EB"/>
+          <w:left w:val="single" w:sz="2" w:space="6" w:color="E5E7EB"/>
+          <w:bottom w:val="single" w:sz="2" w:space="6" w:color="E5E7EB"/>
+          <w:right w:val="single" w:sz="2" w:space="6" w:color="E5E7EB"/>
+        </w:pBdr>
+        <w:shd w:val="clear" w:color="auto" w:fill="2D2B57"/>
+        <w:rPr>
+          <w:rStyle w:val="CdigoHTML"/>
+          <w:rFonts w:ascii="Consolas" w:hAnsi="Consolas" w:cs="Consolas"/>
+          <w:bdr w:val="single" w:sz="2" w:space="0" w:color="E5E7EB" w:frame="1"/>
+        </w:rPr>
+      </w:pPr>
+      <w:proofErr w:type="spellStart"/>
+      <w:r>
+        <w:rPr>
+          <w:rStyle w:val="CdigoHTML"/>
+          <w:rFonts w:ascii="Consolas" w:hAnsi="Consolas" w:cs="Consolas"/>
+          <w:bdr w:val="single" w:sz="2" w:space="0" w:color="E5E7EB" w:frame="1"/>
+        </w:rPr>
+        <w:t>processShoppingList</w:t>
+      </w:r>
+      <w:proofErr w:type="spellEnd"/>
+      <w:r>
+        <w:rPr>
+          <w:rStyle w:val="CdigoHTML"/>
+          <w:rFonts w:ascii="Consolas" w:hAnsi="Consolas" w:cs="Consolas"/>
+          <w:bdr w:val="single" w:sz="2" w:space="0" w:color="E5E7EB" w:frame="1"/>
+        </w:rPr>
+        <w:t>(</w:t>
+      </w:r>
+      <w:proofErr w:type="spellStart"/>
+      <w:r>
+        <w:rPr>
+          <w:rStyle w:val="CdigoHTML"/>
+          <w:rFonts w:ascii="Consolas" w:hAnsi="Consolas" w:cs="Consolas"/>
+          <w:bdr w:val="single" w:sz="2" w:space="0" w:color="E5E7EB" w:frame="1"/>
+        </w:rPr>
+        <w:t>shoppingList</w:t>
+      </w:r>
+      <w:proofErr w:type="spellEnd"/>
+      <w:r>
+        <w:rPr>
+          <w:rStyle w:val="CdigoHTML"/>
+          <w:rFonts w:ascii="Consolas" w:hAnsi="Consolas" w:cs="Consolas"/>
+          <w:bdr w:val="single" w:sz="2" w:space="0" w:color="E5E7EB" w:frame="1"/>
+        </w:rPr>
+        <w:t>)</w:t>
+      </w:r>
+    </w:p>
+    <w:p>
+      <w:pPr>
+        <w:pStyle w:val="HTMLconformatoprevio"/>
+        <w:pBdr>
+          <w:top w:val="single" w:sz="2" w:space="6" w:color="E5E7EB"/>
+          <w:left w:val="single" w:sz="2" w:space="6" w:color="E5E7EB"/>
+          <w:bottom w:val="single" w:sz="2" w:space="6" w:color="E5E7EB"/>
+          <w:right w:val="single" w:sz="2" w:space="6" w:color="E5E7EB"/>
+        </w:pBdr>
+        <w:shd w:val="clear" w:color="auto" w:fill="2D2B57"/>
+        <w:rPr>
+          <w:rStyle w:val="CdigoHTML"/>
+          <w:rFonts w:ascii="Consolas" w:hAnsi="Consolas" w:cs="Consolas"/>
+          <w:bdr w:val="single" w:sz="2" w:space="0" w:color="E5E7EB" w:frame="1"/>
+        </w:rPr>
+      </w:pPr>
+    </w:p>
+    <w:p>
+      <w:pPr>
+        <w:pStyle w:val="HTMLconformatoprevio"/>
+        <w:pBdr>
+          <w:top w:val="single" w:sz="2" w:space="6" w:color="E5E7EB"/>
+          <w:left w:val="single" w:sz="2" w:space="6" w:color="E5E7EB"/>
+          <w:bottom w:val="single" w:sz="2" w:space="6" w:color="E5E7EB"/>
+          <w:right w:val="single" w:sz="2" w:space="6" w:color="E5E7EB"/>
+        </w:pBdr>
+        <w:shd w:val="clear" w:color="auto" w:fill="2D2B57"/>
+        <w:rPr>
+          <w:rFonts w:ascii="Consolas" w:hAnsi="Consolas" w:cs="Consolas"/>
+        </w:rPr>
+      </w:pPr>
+      <w:r>
+        <w:rPr>
+          <w:rStyle w:val="CdigoHTML"/>
+          <w:rFonts w:ascii="Consolas" w:hAnsi="Consolas" w:cs="Consolas"/>
+          <w:bdr w:val="single" w:sz="2" w:space="0" w:color="E5E7EB" w:frame="1"/>
+        </w:rPr>
+        <w:t>Output: 89</w:t>
+      </w:r>
+    </w:p>
+    <w:p>
+      <w:pPr>
+        <w:pStyle w:val="text-sm"/>
+        <w:pBdr>
+          <w:top w:val="single" w:sz="2" w:space="0" w:color="E5E7EB"/>
+          <w:left w:val="single" w:sz="2" w:space="0" w:color="E5E7EB"/>
+          <w:bottom w:val="single" w:sz="2" w:space="0" w:color="E5E7EB"/>
+          <w:right w:val="single" w:sz="2" w:space="0" w:color="E5E7EB"/>
+        </w:pBdr>
+        <w:rPr>
+          <w:rFonts w:ascii="var(--sp-font-body)" w:hAnsi="var(--sp-font-body)"/>
+          <w:sz w:val="27"/>
+          <w:szCs w:val="27"/>
+        </w:rPr>
+      </w:pPr>
+      <w:r>
+        <w:rPr>
+          <w:rFonts w:ascii="var(--sp-font-body)" w:hAnsi="var(--sp-font-body)"/>
+          <w:sz w:val="27"/>
+          <w:szCs w:val="27"/>
+        </w:rPr>
+        <w:t>Ejemplo 2</w:t>
+      </w:r>
+    </w:p>
+    <w:p>
+      <w:pPr>
+        <w:pStyle w:val="HTMLconformatoprevio"/>
+        <w:pBdr>
+          <w:top w:val="single" w:sz="2" w:space="6" w:color="E5E7EB"/>
+          <w:left w:val="single" w:sz="2" w:space="6" w:color="E5E7EB"/>
+          <w:bottom w:val="single" w:sz="2" w:space="6" w:color="E5E7EB"/>
+          <w:right w:val="single" w:sz="2" w:space="6" w:color="E5E7EB"/>
+        </w:pBdr>
+        <w:shd w:val="clear" w:color="auto" w:fill="2D2B57"/>
+        <w:rPr>
+          <w:rStyle w:val="CdigoHTML"/>
+          <w:rFonts w:ascii="Consolas" w:hAnsi="Consolas" w:cs="Consolas"/>
+          <w:bdr w:val="single" w:sz="2" w:space="0" w:color="E5E7EB" w:frame="1"/>
+        </w:rPr>
+      </w:pPr>
+      <w:r>
+        <w:rPr>
+          <w:rStyle w:val="CdigoHTML"/>
+          <w:rFonts w:ascii="Consolas" w:hAnsi="Consolas" w:cs="Consolas"/>
+          <w:bdr w:val="single" w:sz="2" w:space="0" w:color="E5E7EB" w:frame="1"/>
+        </w:rPr>
+        <w:lastRenderedPageBreak/>
+        <w:t>Input:</w:t>
+      </w:r>
+    </w:p>
+    <w:p>
+      <w:pPr>
+        <w:pStyle w:val="HTMLconformatoprevio"/>
+        <w:pBdr>
+          <w:top w:val="single" w:sz="2" w:space="6" w:color="E5E7EB"/>
+          <w:left w:val="single" w:sz="2" w:space="6" w:color="E5E7EB"/>
+          <w:bottom w:val="single" w:sz="2" w:space="6" w:color="E5E7EB"/>
+          <w:right w:val="single" w:sz="2" w:space="6" w:color="E5E7EB"/>
+        </w:pBdr>
+        <w:shd w:val="clear" w:color="auto" w:fill="2D2B57"/>
+        <w:rPr>
+          <w:rStyle w:val="CdigoHTML"/>
+          <w:rFonts w:ascii="Consolas" w:hAnsi="Consolas" w:cs="Consolas"/>
+          <w:bdr w:val="single" w:sz="2" w:space="0" w:color="E5E7EB" w:frame="1"/>
+        </w:rPr>
+      </w:pPr>
+      <w:proofErr w:type="spellStart"/>
+      <w:r>
+        <w:rPr>
+          <w:rStyle w:val="CdigoHTML"/>
+          <w:rFonts w:ascii="Consolas" w:hAnsi="Consolas" w:cs="Consolas"/>
+          <w:bdr w:val="single" w:sz="2" w:space="0" w:color="E5E7EB" w:frame="1"/>
+        </w:rPr>
+        <w:t>const</w:t>
+      </w:r>
+      <w:proofErr w:type="spellEnd"/>
+      <w:r>
+        <w:rPr>
+          <w:rStyle w:val="CdigoHTML"/>
+          <w:rFonts w:ascii="Consolas" w:hAnsi="Consolas" w:cs="Consolas"/>
+          <w:bdr w:val="single" w:sz="2" w:space="0" w:color="E5E7EB" w:frame="1"/>
+        </w:rPr>
+        <w:t xml:space="preserve"> </w:t>
+      </w:r>
+      <w:proofErr w:type="spellStart"/>
+      <w:r>
+        <w:rPr>
+          <w:rStyle w:val="CdigoHTML"/>
+          <w:rFonts w:ascii="Consolas" w:hAnsi="Consolas" w:cs="Consolas"/>
+          <w:bdr w:val="single" w:sz="2" w:space="0" w:color="E5E7EB" w:frame="1"/>
+        </w:rPr>
+        <w:t>shoppingList</w:t>
+      </w:r>
+      <w:proofErr w:type="spellEnd"/>
+      <w:r>
+        <w:rPr>
+          <w:rStyle w:val="CdigoHTML"/>
+          <w:rFonts w:ascii="Consolas" w:hAnsi="Consolas" w:cs="Consolas"/>
+          <w:bdr w:val="single" w:sz="2" w:space="0" w:color="E5E7EB" w:frame="1"/>
+        </w:rPr>
+        <w:t xml:space="preserve"> = [</w:t>
+      </w:r>
+    </w:p>
+    <w:p>
+      <w:pPr>
+        <w:pStyle w:val="HTMLconformatoprevio"/>
+        <w:pBdr>
+          <w:top w:val="single" w:sz="2" w:space="6" w:color="E5E7EB"/>
+          <w:left w:val="single" w:sz="2" w:space="6" w:color="E5E7EB"/>
+          <w:bottom w:val="single" w:sz="2" w:space="6" w:color="E5E7EB"/>
+          <w:right w:val="single" w:sz="2" w:space="6" w:color="E5E7EB"/>
+        </w:pBdr>
+        <w:shd w:val="clear" w:color="auto" w:fill="2D2B57"/>
+        <w:rPr>
+          <w:rStyle w:val="CdigoHTML"/>
+          <w:rFonts w:ascii="Consolas" w:hAnsi="Consolas" w:cs="Consolas"/>
+          <w:bdr w:val="single" w:sz="2" w:space="0" w:color="E5E7EB" w:frame="1"/>
+        </w:rPr>
+      </w:pPr>
+      <w:r>
+        <w:rPr>
+          <w:rStyle w:val="CdigoHTML"/>
+          <w:rFonts w:ascii="Consolas" w:hAnsi="Consolas" w:cs="Consolas"/>
+          <w:bdr w:val="single" w:sz="2" w:space="0" w:color="E5E7EB" w:frame="1"/>
+        </w:rPr>
+        <w:t xml:space="preserve">  </w:t>
+      </w:r>
+      <w:proofErr w:type="gramStart"/>
+      <w:r>
+        <w:rPr>
+          <w:rStyle w:val="CdigoHTML"/>
+          <w:rFonts w:ascii="Consolas" w:hAnsi="Consolas" w:cs="Consolas"/>
+          <w:bdr w:val="single" w:sz="2" w:space="0" w:color="E5E7EB" w:frame="1"/>
+        </w:rPr>
+        <w:t xml:space="preserve">{ </w:t>
+      </w:r>
+      <w:proofErr w:type="spellStart"/>
+      <w:r>
+        <w:rPr>
+          <w:rStyle w:val="CdigoHTML"/>
+          <w:rFonts w:ascii="Consolas" w:hAnsi="Consolas" w:cs="Consolas"/>
+          <w:bdr w:val="single" w:sz="2" w:space="0" w:color="E5E7EB" w:frame="1"/>
+        </w:rPr>
+        <w:t>name</w:t>
+      </w:r>
+      <w:proofErr w:type="spellEnd"/>
+      <w:proofErr w:type="gramEnd"/>
+      <w:r>
+        <w:rPr>
+          <w:rStyle w:val="CdigoHTML"/>
+          <w:rFonts w:ascii="Consolas" w:hAnsi="Consolas" w:cs="Consolas"/>
+          <w:bdr w:val="single" w:sz="2" w:space="0" w:color="E5E7EB" w:frame="1"/>
+        </w:rPr>
+        <w:t xml:space="preserve">: "pan", </w:t>
+      </w:r>
+      <w:proofErr w:type="spellStart"/>
+      <w:r>
+        <w:rPr>
+          <w:rStyle w:val="CdigoHTML"/>
+          <w:rFonts w:ascii="Consolas" w:hAnsi="Consolas" w:cs="Consolas"/>
+          <w:bdr w:val="single" w:sz="2" w:space="0" w:color="E5E7EB" w:frame="1"/>
+        </w:rPr>
+        <w:t>price</w:t>
+      </w:r>
+      <w:proofErr w:type="spellEnd"/>
+      <w:r>
+        <w:rPr>
+          <w:rStyle w:val="CdigoHTML"/>
+          <w:rFonts w:ascii="Consolas" w:hAnsi="Consolas" w:cs="Consolas"/>
+          <w:bdr w:val="single" w:sz="2" w:space="0" w:color="E5E7EB" w:frame="1"/>
+        </w:rPr>
+        <w:t xml:space="preserve">: 20, </w:t>
+      </w:r>
+      <w:proofErr w:type="spellStart"/>
+      <w:r>
+        <w:rPr>
+          <w:rStyle w:val="CdigoHTML"/>
+          <w:rFonts w:ascii="Consolas" w:hAnsi="Consolas" w:cs="Consolas"/>
+          <w:bdr w:val="single" w:sz="2" w:space="0" w:color="E5E7EB" w:frame="1"/>
+        </w:rPr>
+        <w:t>quantity</w:t>
+      </w:r>
+      <w:proofErr w:type="spellEnd"/>
+      <w:r>
+        <w:rPr>
+          <w:rStyle w:val="CdigoHTML"/>
+          <w:rFonts w:ascii="Consolas" w:hAnsi="Consolas" w:cs="Consolas"/>
+          <w:bdr w:val="single" w:sz="2" w:space="0" w:color="E5E7EB" w:frame="1"/>
+        </w:rPr>
+        <w:t>: 2 },</w:t>
+      </w:r>
+    </w:p>
+    <w:p>
+      <w:pPr>
+        <w:pStyle w:val="HTMLconformatoprevio"/>
+        <w:pBdr>
+          <w:top w:val="single" w:sz="2" w:space="6" w:color="E5E7EB"/>
+          <w:left w:val="single" w:sz="2" w:space="6" w:color="E5E7EB"/>
+          <w:bottom w:val="single" w:sz="2" w:space="6" w:color="E5E7EB"/>
+          <w:right w:val="single" w:sz="2" w:space="6" w:color="E5E7EB"/>
+        </w:pBdr>
+        <w:shd w:val="clear" w:color="auto" w:fill="2D2B57"/>
+        <w:rPr>
+          <w:rStyle w:val="CdigoHTML"/>
+          <w:rFonts w:ascii="Consolas" w:hAnsi="Consolas" w:cs="Consolas"/>
+          <w:bdr w:val="single" w:sz="2" w:space="0" w:color="E5E7EB" w:frame="1"/>
+        </w:rPr>
+      </w:pPr>
+      <w:r>
+        <w:rPr>
+          <w:rStyle w:val="CdigoHTML"/>
+          <w:rFonts w:ascii="Consolas" w:hAnsi="Consolas" w:cs="Consolas"/>
+          <w:bdr w:val="single" w:sz="2" w:space="0" w:color="E5E7EB" w:frame="1"/>
+        </w:rPr>
+        <w:t xml:space="preserve">  </w:t>
+      </w:r>
+      <w:proofErr w:type="gramStart"/>
+      <w:r>
+        <w:rPr>
+          <w:rStyle w:val="CdigoHTML"/>
+          <w:rFonts w:ascii="Consolas" w:hAnsi="Consolas" w:cs="Consolas"/>
+          <w:bdr w:val="single" w:sz="2" w:space="0" w:color="E5E7EB" w:frame="1"/>
+        </w:rPr>
+        <w:t xml:space="preserve">{ </w:t>
+      </w:r>
+      <w:proofErr w:type="spellStart"/>
+      <w:r>
+        <w:rPr>
+          <w:rStyle w:val="CdigoHTML"/>
+          <w:rFonts w:ascii="Consolas" w:hAnsi="Consolas" w:cs="Consolas"/>
+          <w:bdr w:val="single" w:sz="2" w:space="0" w:color="E5E7EB" w:frame="1"/>
+        </w:rPr>
+        <w:t>name</w:t>
+      </w:r>
+      <w:proofErr w:type="spellEnd"/>
+      <w:proofErr w:type="gramEnd"/>
+      <w:r>
+        <w:rPr>
+          <w:rStyle w:val="CdigoHTML"/>
+          <w:rFonts w:ascii="Consolas" w:hAnsi="Consolas" w:cs="Consolas"/>
+          <w:bdr w:val="single" w:sz="2" w:space="0" w:color="E5E7EB" w:frame="1"/>
+        </w:rPr>
+        <w:t xml:space="preserve">: "leche", </w:t>
+      </w:r>
+      <w:proofErr w:type="spellStart"/>
+      <w:r>
+        <w:rPr>
+          <w:rStyle w:val="CdigoHTML"/>
+          <w:rFonts w:ascii="Consolas" w:hAnsi="Consolas" w:cs="Consolas"/>
+          <w:bdr w:val="single" w:sz="2" w:space="0" w:color="E5E7EB" w:frame="1"/>
+        </w:rPr>
+        <w:t>price</w:t>
+      </w:r>
+      <w:proofErr w:type="spellEnd"/>
+      <w:r>
+        <w:rPr>
+          <w:rStyle w:val="CdigoHTML"/>
+          <w:rFonts w:ascii="Consolas" w:hAnsi="Consolas" w:cs="Consolas"/>
+          <w:bdr w:val="single" w:sz="2" w:space="0" w:color="E5E7EB" w:frame="1"/>
+        </w:rPr>
+        <w:t xml:space="preserve">: 25, </w:t>
+      </w:r>
+      <w:proofErr w:type="spellStart"/>
+      <w:r>
+        <w:rPr>
+          <w:rStyle w:val="CdigoHTML"/>
+          <w:rFonts w:ascii="Consolas" w:hAnsi="Consolas" w:cs="Consolas"/>
+          <w:bdr w:val="single" w:sz="2" w:space="0" w:color="E5E7EB" w:frame="1"/>
+        </w:rPr>
+        <w:t>quantity</w:t>
+      </w:r>
+      <w:proofErr w:type="spellEnd"/>
+      <w:r>
+        <w:rPr>
+          <w:rStyle w:val="CdigoHTML"/>
+          <w:rFonts w:ascii="Consolas" w:hAnsi="Consolas" w:cs="Consolas"/>
+          <w:bdr w:val="single" w:sz="2" w:space="0" w:color="E5E7EB" w:frame="1"/>
+        </w:rPr>
+        <w:t>: 1 },</w:t>
+      </w:r>
+    </w:p>
+    <w:p>
+      <w:pPr>
+        <w:pStyle w:val="HTMLconformatoprevio"/>
+        <w:pBdr>
+          <w:top w:val="single" w:sz="2" w:space="6" w:color="E5E7EB"/>
+          <w:left w:val="single" w:sz="2" w:space="6" w:color="E5E7EB"/>
+          <w:bottom w:val="single" w:sz="2" w:space="6" w:color="E5E7EB"/>
+          <w:right w:val="single" w:sz="2" w:space="6" w:color="E5E7EB"/>
+        </w:pBdr>
+        <w:shd w:val="clear" w:color="auto" w:fill="2D2B57"/>
+        <w:rPr>
+          <w:rStyle w:val="CdigoHTML"/>
+          <w:rFonts w:ascii="Consolas" w:hAnsi="Consolas" w:cs="Consolas"/>
+          <w:bdr w:val="single" w:sz="2" w:space="0" w:color="E5E7EB" w:frame="1"/>
+        </w:rPr>
+      </w:pPr>
+      <w:r>
+        <w:rPr>
+          <w:rStyle w:val="CdigoHTML"/>
+          <w:rFonts w:ascii="Consolas" w:hAnsi="Consolas" w:cs="Consolas"/>
+          <w:bdr w:val="single" w:sz="2" w:space="0" w:color="E5E7EB" w:frame="1"/>
+        </w:rPr>
+        <w:t xml:space="preserve">  </w:t>
+      </w:r>
+      <w:proofErr w:type="gramStart"/>
+      <w:r>
+        <w:rPr>
+          <w:rStyle w:val="CdigoHTML"/>
+          <w:rFonts w:ascii="Consolas" w:hAnsi="Consolas" w:cs="Consolas"/>
+          <w:bdr w:val="single" w:sz="2" w:space="0" w:color="E5E7EB" w:frame="1"/>
+        </w:rPr>
+        <w:t xml:space="preserve">{ </w:t>
+      </w:r>
+      <w:proofErr w:type="spellStart"/>
+      <w:r>
+        <w:rPr>
+          <w:rStyle w:val="CdigoHTML"/>
+          <w:rFonts w:ascii="Consolas" w:hAnsi="Consolas" w:cs="Consolas"/>
+          <w:bdr w:val="single" w:sz="2" w:space="0" w:color="E5E7EB" w:frame="1"/>
+        </w:rPr>
+        <w:t>name</w:t>
+      </w:r>
+      <w:proofErr w:type="spellEnd"/>
+      <w:proofErr w:type="gramEnd"/>
+      <w:r>
+        <w:rPr>
+          <w:rStyle w:val="CdigoHTML"/>
+          <w:rFonts w:ascii="Consolas" w:hAnsi="Consolas" w:cs="Consolas"/>
+          <w:bdr w:val="single" w:sz="2" w:space="0" w:color="E5E7EB" w:frame="1"/>
+        </w:rPr>
+        <w:t xml:space="preserve">: "oferta manzanas", </w:t>
+      </w:r>
+      <w:proofErr w:type="spellStart"/>
+      <w:r>
+        <w:rPr>
+          <w:rStyle w:val="CdigoHTML"/>
+          <w:rFonts w:ascii="Consolas" w:hAnsi="Consolas" w:cs="Consolas"/>
+          <w:bdr w:val="single" w:sz="2" w:space="0" w:color="E5E7EB" w:frame="1"/>
+        </w:rPr>
+        <w:t>price</w:t>
+      </w:r>
+      <w:proofErr w:type="spellEnd"/>
+      <w:r>
+        <w:rPr>
+          <w:rStyle w:val="CdigoHTML"/>
+          <w:rFonts w:ascii="Consolas" w:hAnsi="Consolas" w:cs="Consolas"/>
+          <w:bdr w:val="single" w:sz="2" w:space="0" w:color="E5E7EB" w:frame="1"/>
+        </w:rPr>
+        <w:t xml:space="preserve">: 10, </w:t>
+      </w:r>
+      <w:proofErr w:type="spellStart"/>
+      <w:r>
+        <w:rPr>
+          <w:rStyle w:val="CdigoHTML"/>
+          <w:rFonts w:ascii="Consolas" w:hAnsi="Consolas" w:cs="Consolas"/>
+          <w:bdr w:val="single" w:sz="2" w:space="0" w:color="E5E7EB" w:frame="1"/>
+        </w:rPr>
+        <w:t>quantity</w:t>
+      </w:r>
+      <w:proofErr w:type="spellEnd"/>
+      <w:r>
+        <w:rPr>
+          <w:rStyle w:val="CdigoHTML"/>
+          <w:rFonts w:ascii="Consolas" w:hAnsi="Consolas" w:cs="Consolas"/>
+          <w:bdr w:val="single" w:sz="2" w:space="0" w:color="E5E7EB" w:frame="1"/>
+        </w:rPr>
+        <w:t>: 3 },</w:t>
+      </w:r>
+    </w:p>
+    <w:p>
+      <w:pPr>
+        <w:pStyle w:val="HTMLconformatoprevio"/>
+        <w:pBdr>
+          <w:top w:val="single" w:sz="2" w:space="6" w:color="E5E7EB"/>
+          <w:left w:val="single" w:sz="2" w:space="6" w:color="E5E7EB"/>
+          <w:bottom w:val="single" w:sz="2" w:space="6" w:color="E5E7EB"/>
+          <w:right w:val="single" w:sz="2" w:space="6" w:color="E5E7EB"/>
+        </w:pBdr>
+        <w:shd w:val="clear" w:color="auto" w:fill="2D2B57"/>
+        <w:rPr>
+          <w:rStyle w:val="CdigoHTML"/>
+          <w:rFonts w:ascii="Consolas" w:hAnsi="Consolas" w:cs="Consolas"/>
+          <w:bdr w:val="single" w:sz="2" w:space="0" w:color="E5E7EB" w:frame="1"/>
+        </w:rPr>
+      </w:pPr>
+      <w:r>
+        <w:rPr>
+          <w:rStyle w:val="CdigoHTML"/>
+          <w:rFonts w:ascii="Consolas" w:hAnsi="Consolas" w:cs="Consolas"/>
+          <w:bdr w:val="single" w:sz="2" w:space="0" w:color="E5E7EB" w:frame="1"/>
+        </w:rPr>
+        <w:t>]</w:t>
+      </w:r>
+    </w:p>
+    <w:p>
+      <w:pPr>
+        <w:pStyle w:val="HTMLconformatoprevio"/>
+        <w:pBdr>
+          <w:top w:val="single" w:sz="2" w:space="6" w:color="E5E7EB"/>
+          <w:left w:val="single" w:sz="2" w:space="6" w:color="E5E7EB"/>
+          <w:bottom w:val="single" w:sz="2" w:space="6" w:color="E5E7EB"/>
+          <w:right w:val="single" w:sz="2" w:space="6" w:color="E5E7EB"/>
+        </w:pBdr>
+        <w:shd w:val="clear" w:color="auto" w:fill="2D2B57"/>
+        <w:rPr>
+          <w:rStyle w:val="CdigoHTML"/>
+          <w:rFonts w:ascii="Consolas" w:hAnsi="Consolas" w:cs="Consolas"/>
+          <w:bdr w:val="single" w:sz="2" w:space="0" w:color="E5E7EB" w:frame="1"/>
+        </w:rPr>
+      </w:pPr>
+    </w:p>
+    <w:p>
+      <w:pPr>
+        <w:pStyle w:val="HTMLconformatoprevio"/>
+        <w:pBdr>
+          <w:top w:val="single" w:sz="2" w:space="6" w:color="E5E7EB"/>
+          <w:left w:val="single" w:sz="2" w:space="6" w:color="E5E7EB"/>
+          <w:bottom w:val="single" w:sz="2" w:space="6" w:color="E5E7EB"/>
+          <w:right w:val="single" w:sz="2" w:space="6" w:color="E5E7EB"/>
+        </w:pBdr>
+        <w:shd w:val="clear" w:color="auto" w:fill="2D2B57"/>
+        <w:rPr>
+          <w:rStyle w:val="CdigoHTML"/>
+          <w:rFonts w:ascii="Consolas" w:hAnsi="Consolas" w:cs="Consolas"/>
+          <w:bdr w:val="single" w:sz="2" w:space="0" w:color="E5E7EB" w:frame="1"/>
+        </w:rPr>
+      </w:pPr>
+      <w:proofErr w:type="spellStart"/>
+      <w:r>
+        <w:rPr>
+          <w:rStyle w:val="CdigoHTML"/>
+          <w:rFonts w:ascii="Consolas" w:hAnsi="Consolas" w:cs="Consolas"/>
+          <w:bdr w:val="single" w:sz="2" w:space="0" w:color="E5E7EB" w:frame="1"/>
+        </w:rPr>
+        <w:t>processShoppingList</w:t>
+      </w:r>
+      <w:proofErr w:type="spellEnd"/>
+      <w:r>
+        <w:rPr>
+          <w:rStyle w:val="CdigoHTML"/>
+          <w:rFonts w:ascii="Consolas" w:hAnsi="Consolas" w:cs="Consolas"/>
+          <w:bdr w:val="single" w:sz="2" w:space="0" w:color="E5E7EB" w:frame="1"/>
+        </w:rPr>
+        <w:t>(</w:t>
+      </w:r>
+      <w:proofErr w:type="spellStart"/>
+      <w:r>
+        <w:rPr>
+          <w:rStyle w:val="CdigoHTML"/>
+          <w:rFonts w:ascii="Consolas" w:hAnsi="Consolas" w:cs="Consolas"/>
+          <w:bdr w:val="single" w:sz="2" w:space="0" w:color="E5E7EB" w:frame="1"/>
+        </w:rPr>
+        <w:t>shoppingList</w:t>
+      </w:r>
+      <w:proofErr w:type="spellEnd"/>
+      <w:r>
+        <w:rPr>
+          <w:rStyle w:val="CdigoHTML"/>
+          <w:rFonts w:ascii="Consolas" w:hAnsi="Consolas" w:cs="Consolas"/>
+          <w:bdr w:val="single" w:sz="2" w:space="0" w:color="E5E7EB" w:frame="1"/>
+        </w:rPr>
+        <w:t>)</w:t>
+      </w:r>
+    </w:p>
+    <w:p>
+      <w:pPr>
+        <w:pStyle w:val="HTMLconformatoprevio"/>
+        <w:pBdr>
+          <w:top w:val="single" w:sz="2" w:space="6" w:color="E5E7EB"/>
+          <w:left w:val="single" w:sz="2" w:space="6" w:color="E5E7EB"/>
+          <w:bottom w:val="single" w:sz="2" w:space="6" w:color="E5E7EB"/>
+          <w:right w:val="single" w:sz="2" w:space="6" w:color="E5E7EB"/>
+        </w:pBdr>
+        <w:shd w:val="clear" w:color="auto" w:fill="2D2B57"/>
+        <w:rPr>
+          <w:rStyle w:val="CdigoHTML"/>
+          <w:rFonts w:ascii="Consolas" w:hAnsi="Consolas" w:cs="Consolas"/>
+          <w:bdr w:val="single" w:sz="2" w:space="0" w:color="E5E7EB" w:frame="1"/>
+        </w:rPr>
+      </w:pPr>
+    </w:p>
+    <w:p>
+      <w:pPr>
+        <w:pStyle w:val="HTMLconformatoprevio"/>
+        <w:pBdr>
+          <w:top w:val="single" w:sz="2" w:space="6" w:color="E5E7EB"/>
+          <w:left w:val="single" w:sz="2" w:space="6" w:color="E5E7EB"/>
+          <w:bottom w:val="single" w:sz="2" w:space="6" w:color="E5E7EB"/>
+          <w:right w:val="single" w:sz="2" w:space="6" w:color="E5E7EB"/>
+        </w:pBdr>
+        <w:shd w:val="clear" w:color="auto" w:fill="2D2B57"/>
+        <w:rPr>
+          <w:rStyle w:val="CdigoHTML"/>
+          <w:rFonts w:ascii="Consolas" w:hAnsi="Consolas" w:cs="Consolas"/>
+          <w:bdr w:val="single" w:sz="2" w:space="0" w:color="E5E7EB" w:frame="1"/>
+        </w:rPr>
+      </w:pPr>
+      <w:r>
+        <w:rPr>
+          <w:rStyle w:val="CdigoHTML"/>
+          <w:rFonts w:ascii="Consolas" w:hAnsi="Consolas" w:cs="Consolas"/>
+          <w:bdr w:val="single" w:sz="2" w:space="0" w:color="E5E7EB" w:frame="1"/>
+        </w:rPr>
+        <w:t>console.log(</w:t>
+      </w:r>
+      <w:proofErr w:type="spellStart"/>
+      <w:r>
+        <w:rPr>
+          <w:rStyle w:val="CdigoHTML"/>
+          <w:rFonts w:ascii="Consolas" w:hAnsi="Consolas" w:cs="Consolas"/>
+          <w:bdr w:val="single" w:sz="2" w:space="0" w:color="E5E7EB" w:frame="1"/>
+        </w:rPr>
+        <w:t>shoppingList</w:t>
+      </w:r>
+      <w:proofErr w:type="spellEnd"/>
+      <w:r>
+        <w:rPr>
+          <w:rStyle w:val="CdigoHTML"/>
+          <w:rFonts w:ascii="Consolas" w:hAnsi="Consolas" w:cs="Consolas"/>
+          <w:bdr w:val="single" w:sz="2" w:space="0" w:color="E5E7EB" w:frame="1"/>
+        </w:rPr>
+        <w:t>)</w:t>
+      </w:r>
+    </w:p>
+    <w:p>
+      <w:pPr>
+        <w:pStyle w:val="HTMLconformatoprevio"/>
+        <w:pBdr>
+          <w:top w:val="single" w:sz="2" w:space="6" w:color="E5E7EB"/>
+          <w:left w:val="single" w:sz="2" w:space="6" w:color="E5E7EB"/>
+          <w:bottom w:val="single" w:sz="2" w:space="6" w:color="E5E7EB"/>
+          <w:right w:val="single" w:sz="2" w:space="6" w:color="E5E7EB"/>
+        </w:pBdr>
+        <w:shd w:val="clear" w:color="auto" w:fill="2D2B57"/>
+        <w:rPr>
+          <w:rStyle w:val="CdigoHTML"/>
+          <w:rFonts w:ascii="Consolas" w:hAnsi="Consolas" w:cs="Consolas"/>
+          <w:bdr w:val="single" w:sz="2" w:space="0" w:color="E5E7EB" w:frame="1"/>
+        </w:rPr>
+      </w:pPr>
+    </w:p>
+    <w:p>
+      <w:pPr>
+        <w:pStyle w:val="HTMLconformatoprevio"/>
+        <w:pBdr>
+          <w:top w:val="single" w:sz="2" w:space="6" w:color="E5E7EB"/>
+          <w:left w:val="single" w:sz="2" w:space="6" w:color="E5E7EB"/>
+          <w:bottom w:val="single" w:sz="2" w:space="6" w:color="E5E7EB"/>
+          <w:right w:val="single" w:sz="2" w:space="6" w:color="E5E7EB"/>
+        </w:pBdr>
+        <w:shd w:val="clear" w:color="auto" w:fill="2D2B57"/>
+        <w:rPr>
+          <w:rStyle w:val="CdigoHTML"/>
+          <w:rFonts w:ascii="Consolas" w:hAnsi="Consolas" w:cs="Consolas"/>
+          <w:bdr w:val="single" w:sz="2" w:space="0" w:color="E5E7EB" w:frame="1"/>
+        </w:rPr>
+      </w:pPr>
+      <w:r>
+        <w:rPr>
+          <w:rStyle w:val="CdigoHTML"/>
+          <w:rFonts w:ascii="Consolas" w:hAnsi="Consolas" w:cs="Consolas"/>
+          <w:bdr w:val="single" w:sz="2" w:space="0" w:color="E5E7EB" w:frame="1"/>
+        </w:rPr>
+        <w:t>// El array original debe ser modificado</w:t>
+      </w:r>
+    </w:p>
+    <w:p>
+      <w:pPr>
+        <w:pStyle w:val="HTMLconformatoprevio"/>
+        <w:pBdr>
+          <w:top w:val="single" w:sz="2" w:space="6" w:color="E5E7EB"/>
+          <w:left w:val="single" w:sz="2" w:space="6" w:color="E5E7EB"/>
+          <w:bottom w:val="single" w:sz="2" w:space="6" w:color="E5E7EB"/>
+          <w:right w:val="single" w:sz="2" w:space="6" w:color="E5E7EB"/>
+        </w:pBdr>
+        <w:shd w:val="clear" w:color="auto" w:fill="2D2B57"/>
+        <w:rPr>
+          <w:rStyle w:val="CdigoHTML"/>
+          <w:rFonts w:ascii="Consolas" w:hAnsi="Consolas" w:cs="Consolas"/>
+          <w:bdr w:val="single" w:sz="2" w:space="0" w:color="E5E7EB" w:frame="1"/>
+        </w:rPr>
+      </w:pPr>
+    </w:p>
+    <w:p>
+      <w:pPr>
+        <w:pStyle w:val="HTMLconformatoprevio"/>
+        <w:pBdr>
+          <w:top w:val="single" w:sz="2" w:space="6" w:color="E5E7EB"/>
+          <w:left w:val="single" w:sz="2" w:space="6" w:color="E5E7EB"/>
+          <w:bottom w:val="single" w:sz="2" w:space="6" w:color="E5E7EB"/>
+          <w:right w:val="single" w:sz="2" w:space="6" w:color="E5E7EB"/>
+        </w:pBdr>
+        <w:shd w:val="clear" w:color="auto" w:fill="2D2B57"/>
+        <w:rPr>
+          <w:rStyle w:val="CdigoHTML"/>
+          <w:rFonts w:ascii="Consolas" w:hAnsi="Consolas" w:cs="Consolas"/>
+          <w:bdr w:val="single" w:sz="2" w:space="0" w:color="E5E7EB" w:frame="1"/>
+        </w:rPr>
+      </w:pPr>
+      <w:r>
+        <w:rPr>
+          <w:rStyle w:val="CdigoHTML"/>
+          <w:rFonts w:ascii="Consolas" w:hAnsi="Consolas" w:cs="Consolas"/>
+          <w:bdr w:val="single" w:sz="2" w:space="0" w:color="E5E7EB" w:frame="1"/>
+        </w:rPr>
+        <w:t>Output:</w:t>
+      </w:r>
+    </w:p>
+    <w:p>
+      <w:pPr>
+        <w:pStyle w:val="HTMLconformatoprevio"/>
+        <w:pBdr>
+          <w:top w:val="single" w:sz="2" w:space="6" w:color="E5E7EB"/>
+          <w:left w:val="single" w:sz="2" w:space="6" w:color="E5E7EB"/>
+          <w:bottom w:val="single" w:sz="2" w:space="6" w:color="E5E7EB"/>
+          <w:right w:val="single" w:sz="2" w:space="6" w:color="E5E7EB"/>
+        </w:pBdr>
+        <w:shd w:val="clear" w:color="auto" w:fill="2D2B57"/>
+        <w:rPr>
+          <w:rStyle w:val="CdigoHTML"/>
+          <w:rFonts w:ascii="Consolas" w:hAnsi="Consolas" w:cs="Consolas"/>
+          <w:bdr w:val="single" w:sz="2" w:space="0" w:color="E5E7EB" w:frame="1"/>
+        </w:rPr>
+      </w:pPr>
+      <w:r>
+        <w:rPr>
+          <w:rStyle w:val="CdigoHTML"/>
+          <w:rFonts w:ascii="Consolas" w:hAnsi="Consolas" w:cs="Consolas"/>
+          <w:bdr w:val="single" w:sz="2" w:space="0" w:color="E5E7EB" w:frame="1"/>
+        </w:rPr>
+        <w:t>[</w:t>
+      </w:r>
+    </w:p>
+    <w:p>
+      <w:pPr>
+        <w:pStyle w:val="HTMLconformatoprevio"/>
+        <w:pBdr>
+          <w:top w:val="single" w:sz="2" w:space="6" w:color="E5E7EB"/>
+          <w:left w:val="single" w:sz="2" w:space="6" w:color="E5E7EB"/>
+          <w:bottom w:val="single" w:sz="2" w:space="6" w:color="E5E7EB"/>
+          <w:right w:val="single" w:sz="2" w:space="6" w:color="E5E7EB"/>
+        </w:pBdr>
+        <w:shd w:val="clear" w:color="auto" w:fill="2D2B57"/>
+        <w:rPr>
+          <w:rStyle w:val="CdigoHTML"/>
+          <w:rFonts w:ascii="Consolas" w:hAnsi="Consolas" w:cs="Consolas"/>
+          <w:bdr w:val="single" w:sz="2" w:space="0" w:color="E5E7EB" w:frame="1"/>
+        </w:rPr>
+      </w:pPr>
+      <w:r>
+        <w:rPr>
+          <w:rStyle w:val="CdigoHTML"/>
+          <w:rFonts w:ascii="Consolas" w:hAnsi="Consolas" w:cs="Consolas"/>
+          <w:bdr w:val="single" w:sz="2" w:space="0" w:color="E5E7EB" w:frame="1"/>
+        </w:rPr>
+        <w:t xml:space="preserve">  </w:t>
+      </w:r>
+      <w:proofErr w:type="gramStart"/>
+      <w:r>
+        <w:rPr>
+          <w:rStyle w:val="CdigoHTML"/>
+          <w:rFonts w:ascii="Consolas" w:hAnsi="Consolas" w:cs="Consolas"/>
+          <w:bdr w:val="single" w:sz="2" w:space="0" w:color="E5E7EB" w:frame="1"/>
+        </w:rPr>
+        <w:t xml:space="preserve">{ </w:t>
+      </w:r>
+      <w:proofErr w:type="spellStart"/>
+      <w:r>
+        <w:rPr>
+          <w:rStyle w:val="CdigoHTML"/>
+          <w:rFonts w:ascii="Consolas" w:hAnsi="Consolas" w:cs="Consolas"/>
+          <w:bdr w:val="single" w:sz="2" w:space="0" w:color="E5E7EB" w:frame="1"/>
+        </w:rPr>
+        <w:t>name</w:t>
+      </w:r>
+      <w:proofErr w:type="spellEnd"/>
+      <w:proofErr w:type="gramEnd"/>
+      <w:r>
+        <w:rPr>
+          <w:rStyle w:val="CdigoHTML"/>
+          <w:rFonts w:ascii="Consolas" w:hAnsi="Consolas" w:cs="Consolas"/>
+          <w:bdr w:val="single" w:sz="2" w:space="0" w:color="E5E7EB" w:frame="1"/>
+        </w:rPr>
+        <w:t xml:space="preserve">: "pan", </w:t>
+      </w:r>
+      <w:proofErr w:type="spellStart"/>
+      <w:r>
+        <w:rPr>
+          <w:rStyle w:val="CdigoHTML"/>
+          <w:rFonts w:ascii="Consolas" w:hAnsi="Consolas" w:cs="Consolas"/>
+          <w:bdr w:val="single" w:sz="2" w:space="0" w:color="E5E7EB" w:frame="1"/>
+        </w:rPr>
+        <w:t>price</w:t>
+      </w:r>
+      <w:proofErr w:type="spellEnd"/>
+      <w:r>
+        <w:rPr>
+          <w:rStyle w:val="CdigoHTML"/>
+          <w:rFonts w:ascii="Consolas" w:hAnsi="Consolas" w:cs="Consolas"/>
+          <w:bdr w:val="single" w:sz="2" w:space="0" w:color="E5E7EB" w:frame="1"/>
+        </w:rPr>
+        <w:t>: 40 },</w:t>
+      </w:r>
+    </w:p>
+    <w:p>
+      <w:pPr>
+        <w:pStyle w:val="HTMLconformatoprevio"/>
+        <w:pBdr>
+          <w:top w:val="single" w:sz="2" w:space="6" w:color="E5E7EB"/>
+          <w:left w:val="single" w:sz="2" w:space="6" w:color="E5E7EB"/>
+          <w:bottom w:val="single" w:sz="2" w:space="6" w:color="E5E7EB"/>
+          <w:right w:val="single" w:sz="2" w:space="6" w:color="E5E7EB"/>
+        </w:pBdr>
+        <w:shd w:val="clear" w:color="auto" w:fill="2D2B57"/>
+        <w:rPr>
+          <w:rStyle w:val="CdigoHTML"/>
+          <w:rFonts w:ascii="Consolas" w:hAnsi="Consolas" w:cs="Consolas"/>
+          <w:bdr w:val="single" w:sz="2" w:space="0" w:color="E5E7EB" w:frame="1"/>
+        </w:rPr>
+      </w:pPr>
+      <w:r>
+        <w:rPr>
+          <w:rStyle w:val="CdigoHTML"/>
+          <w:rFonts w:ascii="Consolas" w:hAnsi="Consolas" w:cs="Consolas"/>
+          <w:bdr w:val="single" w:sz="2" w:space="0" w:color="E5E7EB" w:frame="1"/>
+        </w:rPr>
+        <w:t xml:space="preserve">  </w:t>
+      </w:r>
+      <w:proofErr w:type="gramStart"/>
+      <w:r>
+        <w:rPr>
+          <w:rStyle w:val="CdigoHTML"/>
+          <w:rFonts w:ascii="Consolas" w:hAnsi="Consolas" w:cs="Consolas"/>
+          <w:bdr w:val="single" w:sz="2" w:space="0" w:color="E5E7EB" w:frame="1"/>
+        </w:rPr>
+        <w:t xml:space="preserve">{ </w:t>
+      </w:r>
+      <w:proofErr w:type="spellStart"/>
+      <w:r>
+        <w:rPr>
+          <w:rStyle w:val="CdigoHTML"/>
+          <w:rFonts w:ascii="Consolas" w:hAnsi="Consolas" w:cs="Consolas"/>
+          <w:bdr w:val="single" w:sz="2" w:space="0" w:color="E5E7EB" w:frame="1"/>
+        </w:rPr>
+        <w:t>name</w:t>
+      </w:r>
+      <w:proofErr w:type="spellEnd"/>
+      <w:proofErr w:type="gramEnd"/>
+      <w:r>
+        <w:rPr>
+          <w:rStyle w:val="CdigoHTML"/>
+          <w:rFonts w:ascii="Consolas" w:hAnsi="Consolas" w:cs="Consolas"/>
+          <w:bdr w:val="single" w:sz="2" w:space="0" w:color="E5E7EB" w:frame="1"/>
+        </w:rPr>
+        <w:t xml:space="preserve">: "leche", </w:t>
+      </w:r>
+      <w:proofErr w:type="spellStart"/>
+      <w:r>
+        <w:rPr>
+          <w:rStyle w:val="CdigoHTML"/>
+          <w:rFonts w:ascii="Consolas" w:hAnsi="Consolas" w:cs="Consolas"/>
+          <w:bdr w:val="single" w:sz="2" w:space="0" w:color="E5E7EB" w:frame="1"/>
+        </w:rPr>
+        <w:t>price</w:t>
+      </w:r>
+      <w:proofErr w:type="spellEnd"/>
+      <w:r>
+        <w:rPr>
+          <w:rStyle w:val="CdigoHTML"/>
+          <w:rFonts w:ascii="Consolas" w:hAnsi="Consolas" w:cs="Consolas"/>
+          <w:bdr w:val="single" w:sz="2" w:space="0" w:color="E5E7EB" w:frame="1"/>
+        </w:rPr>
+        <w:t>: 25 },</w:t>
+      </w:r>
+    </w:p>
+    <w:p>
+      <w:pPr>
+        <w:pStyle w:val="HTMLconformatoprevio"/>
+        <w:pBdr>
+          <w:top w:val="single" w:sz="2" w:space="6" w:color="E5E7EB"/>
+          <w:left w:val="single" w:sz="2" w:space="6" w:color="E5E7EB"/>
+          <w:bottom w:val="single" w:sz="2" w:space="6" w:color="E5E7EB"/>
+          <w:right w:val="single" w:sz="2" w:space="6" w:color="E5E7EB"/>
+        </w:pBdr>
+        <w:shd w:val="clear" w:color="auto" w:fill="2D2B57"/>
+        <w:rPr>
+          <w:rStyle w:val="CdigoHTML"/>
+          <w:rFonts w:ascii="Consolas" w:hAnsi="Consolas" w:cs="Consolas"/>
+          <w:bdr w:val="single" w:sz="2" w:space="0" w:color="E5E7EB" w:frame="1"/>
+        </w:rPr>
+      </w:pPr>
+      <w:r>
+        <w:rPr>
+          <w:rStyle w:val="CdigoHTML"/>
+          <w:rFonts w:ascii="Consolas" w:hAnsi="Consolas" w:cs="Consolas"/>
+          <w:bdr w:val="single" w:sz="2" w:space="0" w:color="E5E7EB" w:frame="1"/>
+        </w:rPr>
+        <w:t xml:space="preserve">  </w:t>
+      </w:r>
+      <w:proofErr w:type="gramStart"/>
+      <w:r>
+        <w:rPr>
+          <w:rStyle w:val="CdigoHTML"/>
+          <w:rFonts w:ascii="Consolas" w:hAnsi="Consolas" w:cs="Consolas"/>
+          <w:bdr w:val="single" w:sz="2" w:space="0" w:color="E5E7EB" w:frame="1"/>
+        </w:rPr>
+        <w:t xml:space="preserve">{ </w:t>
+      </w:r>
+      <w:proofErr w:type="spellStart"/>
+      <w:r>
+        <w:rPr>
+          <w:rStyle w:val="CdigoHTML"/>
+          <w:rFonts w:ascii="Consolas" w:hAnsi="Consolas" w:cs="Consolas"/>
+          <w:bdr w:val="single" w:sz="2" w:space="0" w:color="E5E7EB" w:frame="1"/>
+        </w:rPr>
+        <w:t>name</w:t>
+      </w:r>
+      <w:proofErr w:type="spellEnd"/>
+      <w:proofErr w:type="gramEnd"/>
+      <w:r>
+        <w:rPr>
+          <w:rStyle w:val="CdigoHTML"/>
+          <w:rFonts w:ascii="Consolas" w:hAnsi="Consolas" w:cs="Consolas"/>
+          <w:bdr w:val="single" w:sz="2" w:space="0" w:color="E5E7EB" w:frame="1"/>
+        </w:rPr>
+        <w:t xml:space="preserve">: "oferta manzanas", </w:t>
+      </w:r>
+      <w:proofErr w:type="spellStart"/>
+      <w:r>
+        <w:rPr>
+          <w:rStyle w:val="CdigoHTML"/>
+          <w:rFonts w:ascii="Consolas" w:hAnsi="Consolas" w:cs="Consolas"/>
+          <w:bdr w:val="single" w:sz="2" w:space="0" w:color="E5E7EB" w:frame="1"/>
+        </w:rPr>
+        <w:t>price</w:t>
+      </w:r>
+      <w:proofErr w:type="spellEnd"/>
+      <w:r>
+        <w:rPr>
+          <w:rStyle w:val="CdigoHTML"/>
+          <w:rFonts w:ascii="Consolas" w:hAnsi="Consolas" w:cs="Consolas"/>
+          <w:bdr w:val="single" w:sz="2" w:space="0" w:color="E5E7EB" w:frame="1"/>
+        </w:rPr>
+        <w:t>: 24 },</w:t>
+      </w:r>
+    </w:p>
+    <w:p>
+      <w:pPr>
+        <w:pStyle w:val="HTMLconformatoprevio"/>
+        <w:pBdr>
+          <w:top w:val="single" w:sz="2" w:space="6" w:color="E5E7EB"/>
+          <w:left w:val="single" w:sz="2" w:space="6" w:color="E5E7EB"/>
+          <w:bottom w:val="single" w:sz="2" w:space="6" w:color="E5E7EB"/>
+          <w:right w:val="single" w:sz="2" w:space="6" w:color="E5E7EB"/>
+        </w:pBdr>
+        <w:shd w:val="clear" w:color="auto" w:fill="2D2B57"/>
+        <w:rPr>
+          <w:rFonts w:ascii="Consolas" w:hAnsi="Consolas" w:cs="Consolas"/>
+        </w:rPr>
+      </w:pPr>
+      <w:r>
+        <w:rPr>
+          <w:rStyle w:val="CdigoHTML"/>
+          <w:rFonts w:ascii="Consolas" w:hAnsi="Consolas" w:cs="Consolas"/>
+          <w:bdr w:val="single" w:sz="2" w:space="0" w:color="E5E7EB" w:frame="1"/>
+        </w:rPr>
+        <w:t>]</w:t>
+      </w:r>
+    </w:p>
+    <w:p/>
     <w:sectPr>
       <w:pgSz w:w="12240" w:h="15840"/>
       <w:pgMar w:top="1417" w:right="1701" w:bottom="1417" w:left="1701" w:header="708" w:footer="708" w:gutter="0"/>
@@ -23932,7 +25535,7 @@
 </file>
 
 <file path=word/endnotes.xml><?xml version="1.0" encoding="utf-8"?>
-<w:endnotes xmlns:wpc="http://schemas.microsoft.com/office/word/2010/wordprocessingCanvas" xmlns:cx="http://schemas.microsoft.com/office/drawing/2014/chartex" xmlns:cx1="http://schemas.microsoft.com/office/drawing/2015/9/8/chartex" xmlns:cx2="http://schemas.microsoft.com/office/drawing/2015/10/21/chartex" xmlns:cx3="http://schemas.microsoft.com/office/drawing/2016/5/9/chartex" xmlns:cx4="http://schemas.microsoft.com/office/drawing/2016/5/10/chartex" xmlns:cx5="http://schemas.microsoft.com/office/drawing/2016/5/11/chartex" xmlns:cx6="http://schemas.microsoft.com/office/drawing/2016/5/12/chartex" xmlns:cx7="http://schemas.microsoft.com/office/drawing/2016/5/13/chartex" xmlns:cx8="http://schemas.microsoft.com/office/drawing/2016/5/14/chartex" xmlns:mc="http://schemas.openxmlformats.org/markup-compatibility/2006" xmlns:aink="http://schemas.microsoft.com/office/drawing/2016/ink" xmlns:am3d="http://schemas.microsoft.com/office/drawing/2017/model3d" xmlns:o="urn:schemas-microsoft-com:office:office" xmlns:r="http://schemas.openxmlformats.org/officeDocument/2006/relationships" xmlns:m="http://schemas.openxmlformats.org/officeDocument/2006/math" xmlns:v="urn:schemas-microsoft-com:vml" xmlns:wp14="http://schemas.microsoft.com/office/word/2010/wordprocessingDrawing" xmlns:wp="http://schemas.openxmlformats.org/drawingml/2006/wordprocessingDrawing" xmlns:w10="urn:schemas-microsoft-com:office:word" xmlns:w="http://schemas.openxmlformats.org/wordprocessingml/2006/main" xmlns:w14="http://schemas.microsoft.com/office/word/2010/wordml" xmlns:w15="http://schemas.microsoft.com/office/word/2012/wordml" xmlns:w16cex="http://schemas.microsoft.com/office/word/2018/wordml/cex" xmlns:w16cid="http://schemas.microsoft.com/office/word/2016/wordml/cid" xmlns:w16="http://schemas.microsoft.com/office/word/2018/wordml" xmlns:w16se="http://schemas.microsoft.com/office/word/2015/wordml/symex" xmlns:wpg="http://schemas.microsoft.com/office/word/2010/wordprocessingGroup" xmlns:wpi="http://schemas.microsoft.com/office/word/2010/wordprocessingInk" xmlns:wne="http://schemas.microsoft.com/office/word/2006/wordml" xmlns:wps="http://schemas.microsoft.com/office/word/2010/wordprocessingShape" mc:Ignorable="w14 w15 w16se w16cid w16 w16cex wp14">
+<w:endnotes xmlns:wpc="http://schemas.microsoft.com/office/word/2010/wordprocessingCanvas" xmlns:cx="http://schemas.microsoft.com/office/drawing/2014/chartex" xmlns:cx1="http://schemas.microsoft.com/office/drawing/2015/9/8/chartex" xmlns:cx2="http://schemas.microsoft.com/office/drawing/2015/10/21/chartex" xmlns:cx3="http://schemas.microsoft.com/office/drawing/2016/5/9/chartex" xmlns:cx4="http://schemas.microsoft.com/office/drawing/2016/5/10/chartex" xmlns:cx5="http://schemas.microsoft.com/office/drawing/2016/5/11/chartex" xmlns:cx6="http://schemas.microsoft.com/office/drawing/2016/5/12/chartex" xmlns:cx7="http://schemas.microsoft.com/office/drawing/2016/5/13/chartex" xmlns:cx8="http://schemas.microsoft.com/office/drawing/2016/5/14/chartex" xmlns:mc="http://schemas.openxmlformats.org/markup-compatibility/2006" xmlns:aink="http://schemas.microsoft.com/office/drawing/2016/ink" xmlns:am3d="http://schemas.microsoft.com/office/drawing/2017/model3d" xmlns:o="urn:schemas-microsoft-com:office:office" xmlns:oel="http://schemas.microsoft.com/office/2019/extlst" xmlns:r="http://schemas.openxmlformats.org/officeDocument/2006/relationships" xmlns:m="http://schemas.openxmlformats.org/officeDocument/2006/math" xmlns:v="urn:schemas-microsoft-com:vml" xmlns:wp14="http://schemas.microsoft.com/office/word/2010/wordprocessingDrawing" xmlns:wp="http://schemas.openxmlformats.org/drawingml/2006/wordprocessingDrawing" xmlns:w10="urn:schemas-microsoft-com:office:word" xmlns:w="http://schemas.openxmlformats.org/wordprocessingml/2006/main" xmlns:w14="http://schemas.microsoft.com/office/word/2010/wordml" xmlns:w15="http://schemas.microsoft.com/office/word/2012/wordml" xmlns:w16cex="http://schemas.microsoft.com/office/word/2018/wordml/cex" xmlns:w16cid="http://schemas.microsoft.com/office/word/2016/wordml/cid" xmlns:w16="http://schemas.microsoft.com/office/word/2018/wordml" xmlns:w16sdtdh="http://schemas.microsoft.com/office/word/2020/wordml/sdtdatahash" xmlns:w16se="http://schemas.microsoft.com/office/word/2015/wordml/symex" xmlns:wpg="http://schemas.microsoft.com/office/word/2010/wordprocessingGroup" xmlns:wpi="http://schemas.microsoft.com/office/word/2010/wordprocessingInk" xmlns:wne="http://schemas.microsoft.com/office/word/2006/wordml" xmlns:wps="http://schemas.microsoft.com/office/word/2010/wordprocessingShape" mc:Ignorable="w14 w15 w16se w16cid w16 w16cex w16sdtdh wp14">
   <w:endnote w:type="separator" w:id="-1">
     <w:p>
       <w:pPr>
@@ -23957,7 +25560,7 @@
 </file>
 
 <file path=word/footnotes.xml><?xml version="1.0" encoding="utf-8"?>
-<w:footnotes xmlns:wpc="http://schemas.microsoft.com/office/word/2010/wordprocessingCanvas" xmlns:cx="http://schemas.microsoft.com/office/drawing/2014/chartex" xmlns:cx1="http://schemas.microsoft.com/office/drawing/2015/9/8/chartex" xmlns:cx2="http://schemas.microsoft.com/office/drawing/2015/10/21/chartex" xmlns:cx3="http://schemas.microsoft.com/office/drawing/2016/5/9/chartex" xmlns:cx4="http://schemas.microsoft.com/office/drawing/2016/5/10/chartex" xmlns:cx5="http://schemas.microsoft.com/office/drawing/2016/5/11/chartex" xmlns:cx6="http://schemas.microsoft.com/office/drawing/2016/5/12/chartex" xmlns:cx7="http://schemas.microsoft.com/office/drawing/2016/5/13/chartex" xmlns:cx8="http://schemas.microsoft.com/office/drawing/2016/5/14/chartex" xmlns:mc="http://schemas.openxmlformats.org/markup-compatibility/2006" xmlns:aink="http://schemas.microsoft.com/office/drawing/2016/ink" xmlns:am3d="http://schemas.microsoft.com/office/drawing/2017/model3d" xmlns:o="urn:schemas-microsoft-com:office:office" xmlns:r="http://schemas.openxmlformats.org/officeDocument/2006/relationships" xmlns:m="http://schemas.openxmlformats.org/officeDocument/2006/math" xmlns:v="urn:schemas-microsoft-com:vml" xmlns:wp14="http://schemas.microsoft.com/office/word/2010/wordprocessingDrawing" xmlns:wp="http://schemas.openxmlformats.org/drawingml/2006/wordprocessingDrawing" xmlns:w10="urn:schemas-microsoft-com:office:word" xmlns:w="http://schemas.openxmlformats.org/wordprocessingml/2006/main" xmlns:w14="http://schemas.microsoft.com/office/word/2010/wordml" xmlns:w15="http://schemas.microsoft.com/office/word/2012/wordml" xmlns:w16cex="http://schemas.microsoft.com/office/word/2018/wordml/cex" xmlns:w16cid="http://schemas.microsoft.com/office/word/2016/wordml/cid" xmlns:w16="http://schemas.microsoft.com/office/word/2018/wordml" xmlns:w16se="http://schemas.microsoft.com/office/word/2015/wordml/symex" xmlns:wpg="http://schemas.microsoft.com/office/word/2010/wordprocessingGroup" xmlns:wpi="http://schemas.microsoft.com/office/word/2010/wordprocessingInk" xmlns:wne="http://schemas.microsoft.com/office/word/2006/wordml" xmlns:wps="http://schemas.microsoft.com/office/word/2010/wordprocessingShape" mc:Ignorable="w14 w15 w16se w16cid w16 w16cex wp14">
+<w:footnotes xmlns:wpc="http://schemas.microsoft.com/office/word/2010/wordprocessingCanvas" xmlns:cx="http://schemas.microsoft.com/office/drawing/2014/chartex" xmlns:cx1="http://schemas.microsoft.com/office/drawing/2015/9/8/chartex" xmlns:cx2="http://schemas.microsoft.com/office/drawing/2015/10/21/chartex" xmlns:cx3="http://schemas.microsoft.com/office/drawing/2016/5/9/chartex" xmlns:cx4="http://schemas.microsoft.com/office/drawing/2016/5/10/chartex" xmlns:cx5="http://schemas.microsoft.com/office/drawing/2016/5/11/chartex" xmlns:cx6="http://schemas.microsoft.com/office/drawing/2016/5/12/chartex" xmlns:cx7="http://schemas.microsoft.com/office/drawing/2016/5/13/chartex" xmlns:cx8="http://schemas.microsoft.com/office/drawing/2016/5/14/chartex" xmlns:mc="http://schemas.openxmlformats.org/markup-compatibility/2006" xmlns:aink="http://schemas.microsoft.com/office/drawing/2016/ink" xmlns:am3d="http://schemas.microsoft.com/office/drawing/2017/model3d" xmlns:o="urn:schemas-microsoft-com:office:office" xmlns:oel="http://schemas.microsoft.com/office/2019/extlst" xmlns:r="http://schemas.openxmlformats.org/officeDocument/2006/relationships" xmlns:m="http://schemas.openxmlformats.org/officeDocument/2006/math" xmlns:v="urn:schemas-microsoft-com:vml" xmlns:wp14="http://schemas.microsoft.com/office/word/2010/wordprocessingDrawing" xmlns:wp="http://schemas.openxmlformats.org/drawingml/2006/wordprocessingDrawing" xmlns:w10="urn:schemas-microsoft-com:office:word" xmlns:w="http://schemas.openxmlformats.org/wordprocessingml/2006/main" xmlns:w14="http://schemas.microsoft.com/office/word/2010/wordml" xmlns:w15="http://schemas.microsoft.com/office/word/2012/wordml" xmlns:w16cex="http://schemas.microsoft.com/office/word/2018/wordml/cex" xmlns:w16cid="http://schemas.microsoft.com/office/word/2016/wordml/cid" xmlns:w16="http://schemas.microsoft.com/office/word/2018/wordml" xmlns:w16sdtdh="http://schemas.microsoft.com/office/word/2020/wordml/sdtdatahash" xmlns:w16se="http://schemas.microsoft.com/office/word/2015/wordml/symex" xmlns:wpg="http://schemas.microsoft.com/office/word/2010/wordprocessingGroup" xmlns:wpi="http://schemas.microsoft.com/office/word/2010/wordprocessingInk" xmlns:wne="http://schemas.microsoft.com/office/word/2006/wordml" xmlns:wps="http://schemas.microsoft.com/office/word/2010/wordprocessingShape" mc:Ignorable="w14 w15 w16se w16cid w16 w16cex w16sdtdh wp14">
   <w:footnote w:type="separator" w:id="-1">
     <w:p>
       <w:pPr>
@@ -23982,7 +25585,7 @@
 </file>
 
 <file path=word/numbering.xml><?xml version="1.0" encoding="utf-8"?>
-<w:numbering xmlns:wpc="http://schemas.microsoft.com/office/word/2010/wordprocessingCanvas" xmlns:cx="http://schemas.microsoft.com/office/drawing/2014/chartex" xmlns:cx1="http://schemas.microsoft.com/office/drawing/2015/9/8/chartex" xmlns:cx2="http://schemas.microsoft.com/office/drawing/2015/10/21/chartex" xmlns:cx3="http://schemas.microsoft.com/office/drawing/2016/5/9/chartex" xmlns:cx4="http://schemas.microsoft.com/office/drawing/2016/5/10/chartex" xmlns:cx5="http://schemas.microsoft.com/office/drawing/2016/5/11/chartex" xmlns:cx6="http://schemas.microsoft.com/office/drawing/2016/5/12/chartex" xmlns:cx7="http://schemas.microsoft.com/office/drawing/2016/5/13/chartex" xmlns:cx8="http://schemas.microsoft.com/office/drawing/2016/5/14/chartex" xmlns:mc="http://schemas.openxmlformats.org/markup-compatibility/2006" xmlns:aink="http://schemas.microsoft.com/office/drawing/2016/ink" xmlns:am3d="http://schemas.microsoft.com/office/drawing/2017/model3d" xmlns:o="urn:schemas-microsoft-com:office:office" xmlns:r="http://schemas.openxmlformats.org/officeDocument/2006/relationships" xmlns:m="http://schemas.openxmlformats.org/officeDocument/2006/math" xmlns:v="urn:schemas-microsoft-com:vml" xmlns:wp14="http://schemas.microsoft.com/office/word/2010/wordprocessingDrawing" xmlns:wp="http://schemas.openxmlformats.org/drawingml/2006/wordprocessingDrawing" xmlns:w10="urn:schemas-microsoft-com:office:word" xmlns:w="http://schemas.openxmlformats.org/wordprocessingml/2006/main" xmlns:w14="http://schemas.microsoft.com/office/word/2010/wordml" xmlns:w15="http://schemas.microsoft.com/office/word/2012/wordml" xmlns:w16cex="http://schemas.microsoft.com/office/word/2018/wordml/cex" xmlns:w16cid="http://schemas.microsoft.com/office/word/2016/wordml/cid" xmlns:w16="http://schemas.microsoft.com/office/word/2018/wordml" xmlns:w16se="http://schemas.microsoft.com/office/word/2015/wordml/symex" xmlns:wpg="http://schemas.microsoft.com/office/word/2010/wordprocessingGroup" xmlns:wpi="http://schemas.microsoft.com/office/word/2010/wordprocessingInk" xmlns:wne="http://schemas.microsoft.com/office/word/2006/wordml" xmlns:wps="http://schemas.microsoft.com/office/word/2010/wordprocessingShape" mc:Ignorable="w14 w15 w16se w16cid w16 w16cex wp14">
+<w:numbering xmlns:wpc="http://schemas.microsoft.com/office/word/2010/wordprocessingCanvas" xmlns:cx="http://schemas.microsoft.com/office/drawing/2014/chartex" xmlns:cx1="http://schemas.microsoft.com/office/drawing/2015/9/8/chartex" xmlns:cx2="http://schemas.microsoft.com/office/drawing/2015/10/21/chartex" xmlns:cx3="http://schemas.microsoft.com/office/drawing/2016/5/9/chartex" xmlns:cx4="http://schemas.microsoft.com/office/drawing/2016/5/10/chartex" xmlns:cx5="http://schemas.microsoft.com/office/drawing/2016/5/11/chartex" xmlns:cx6="http://schemas.microsoft.com/office/drawing/2016/5/12/chartex" xmlns:cx7="http://schemas.microsoft.com/office/drawing/2016/5/13/chartex" xmlns:cx8="http://schemas.microsoft.com/office/drawing/2016/5/14/chartex" xmlns:mc="http://schemas.openxmlformats.org/markup-compatibility/2006" xmlns:aink="http://schemas.microsoft.com/office/drawing/2016/ink" xmlns:am3d="http://schemas.microsoft.com/office/drawing/2017/model3d" xmlns:o="urn:schemas-microsoft-com:office:office" xmlns:oel="http://schemas.microsoft.com/office/2019/extlst" xmlns:r="http://schemas.openxmlformats.org/officeDocument/2006/relationships" xmlns:m="http://schemas.openxmlformats.org/officeDocument/2006/math" xmlns:v="urn:schemas-microsoft-com:vml" xmlns:wp14="http://schemas.microsoft.com/office/word/2010/wordprocessingDrawing" xmlns:wp="http://schemas.openxmlformats.org/drawingml/2006/wordprocessingDrawing" xmlns:w10="urn:schemas-microsoft-com:office:word" xmlns:w="http://schemas.openxmlformats.org/wordprocessingml/2006/main" xmlns:w14="http://schemas.microsoft.com/office/word/2010/wordml" xmlns:w15="http://schemas.microsoft.com/office/word/2012/wordml" xmlns:w16cex="http://schemas.microsoft.com/office/word/2018/wordml/cex" xmlns:w16cid="http://schemas.microsoft.com/office/word/2016/wordml/cid" xmlns:w16="http://schemas.microsoft.com/office/word/2018/wordml" xmlns:w16sdtdh="http://schemas.microsoft.com/office/word/2020/wordml/sdtdatahash" xmlns:w16se="http://schemas.microsoft.com/office/word/2015/wordml/symex" xmlns:wpg="http://schemas.microsoft.com/office/word/2010/wordprocessingGroup" xmlns:wpi="http://schemas.microsoft.com/office/word/2010/wordprocessingInk" xmlns:wne="http://schemas.microsoft.com/office/word/2006/wordml" xmlns:wps="http://schemas.microsoft.com/office/word/2010/wordprocessingShape" mc:Ignorable="w14 w15 w16se w16cid w16 w16cex w16sdtdh wp14">
   <w:abstractNum w:abstractNumId="0" w15:restartNumberingAfterBreak="0">
     <w:nsid w:val="0C607438"/>
     <w:multiLevelType w:val="hybridMultilevel"/>
@@ -25389,6 +26992,155 @@
     </w:lvl>
   </w:abstractNum>
   <w:abstractNum w:abstractNumId="13" w15:restartNumberingAfterBreak="0">
+    <w:nsid w:val="4E124E28"/>
+    <w:multiLevelType w:val="multilevel"/>
+    <w:tmpl w:val="1756C524"/>
+    <w:lvl w:ilvl="0">
+      <w:start w:val="1"/>
+      <w:numFmt w:val="bullet"/>
+      <w:lvlText w:val=""/>
+      <w:lvlJc w:val="left"/>
+      <w:pPr>
+        <w:tabs>
+          <w:tab w:val="num" w:pos="720"/>
+        </w:tabs>
+        <w:ind w:left="720" w:hanging="360"/>
+      </w:pPr>
+      <w:rPr>
+        <w:rFonts w:ascii="Symbol" w:hAnsi="Symbol" w:hint="default"/>
+        <w:sz w:val="20"/>
+      </w:rPr>
+    </w:lvl>
+    <w:lvl w:ilvl="1" w:tentative="1">
+      <w:start w:val="1"/>
+      <w:numFmt w:val="bullet"/>
+      <w:lvlText w:val=""/>
+      <w:lvlJc w:val="left"/>
+      <w:pPr>
+        <w:tabs>
+          <w:tab w:val="num" w:pos="1440"/>
+        </w:tabs>
+        <w:ind w:left="1440" w:hanging="360"/>
+      </w:pPr>
+      <w:rPr>
+        <w:rFonts w:ascii="Symbol" w:hAnsi="Symbol" w:hint="default"/>
+        <w:sz w:val="20"/>
+      </w:rPr>
+    </w:lvl>
+    <w:lvl w:ilvl="2" w:tentative="1">
+      <w:start w:val="1"/>
+      <w:numFmt w:val="bullet"/>
+      <w:lvlText w:val=""/>
+      <w:lvlJc w:val="left"/>
+      <w:pPr>
+        <w:tabs>
+          <w:tab w:val="num" w:pos="2160"/>
+        </w:tabs>
+        <w:ind w:left="2160" w:hanging="360"/>
+      </w:pPr>
+      <w:rPr>
+        <w:rFonts w:ascii="Symbol" w:hAnsi="Symbol" w:hint="default"/>
+        <w:sz w:val="20"/>
+      </w:rPr>
+    </w:lvl>
+    <w:lvl w:ilvl="3" w:tentative="1">
+      <w:start w:val="1"/>
+      <w:numFmt w:val="bullet"/>
+      <w:lvlText w:val=""/>
+      <w:lvlJc w:val="left"/>
+      <w:pPr>
+        <w:tabs>
+          <w:tab w:val="num" w:pos="2880"/>
+        </w:tabs>
+        <w:ind w:left="2880" w:hanging="360"/>
+      </w:pPr>
+      <w:rPr>
+        <w:rFonts w:ascii="Symbol" w:hAnsi="Symbol" w:hint="default"/>
+        <w:sz w:val="20"/>
+      </w:rPr>
+    </w:lvl>
+    <w:lvl w:ilvl="4" w:tentative="1">
+      <w:start w:val="1"/>
+      <w:numFmt w:val="bullet"/>
+      <w:lvlText w:val=""/>
+      <w:lvlJc w:val="left"/>
+      <w:pPr>
+        <w:tabs>
+          <w:tab w:val="num" w:pos="3600"/>
+        </w:tabs>
+        <w:ind w:left="3600" w:hanging="360"/>
+      </w:pPr>
+      <w:rPr>
+        <w:rFonts w:ascii="Symbol" w:hAnsi="Symbol" w:hint="default"/>
+        <w:sz w:val="20"/>
+      </w:rPr>
+    </w:lvl>
+    <w:lvl w:ilvl="5" w:tentative="1">
+      <w:start w:val="1"/>
+      <w:numFmt w:val="bullet"/>
+      <w:lvlText w:val=""/>
+      <w:lvlJc w:val="left"/>
+      <w:pPr>
+        <w:tabs>
+          <w:tab w:val="num" w:pos="4320"/>
+        </w:tabs>
+        <w:ind w:left="4320" w:hanging="360"/>
+      </w:pPr>
+      <w:rPr>
+        <w:rFonts w:ascii="Symbol" w:hAnsi="Symbol" w:hint="default"/>
+        <w:sz w:val="20"/>
+      </w:rPr>
+    </w:lvl>
+    <w:lvl w:ilvl="6" w:tentative="1">
+      <w:start w:val="1"/>
+      <w:numFmt w:val="bullet"/>
+      <w:lvlText w:val=""/>
+      <w:lvlJc w:val="left"/>
+      <w:pPr>
+        <w:tabs>
+          <w:tab w:val="num" w:pos="5040"/>
+        </w:tabs>
+        <w:ind w:left="5040" w:hanging="360"/>
+      </w:pPr>
+      <w:rPr>
+        <w:rFonts w:ascii="Symbol" w:hAnsi="Symbol" w:hint="default"/>
+        <w:sz w:val="20"/>
+      </w:rPr>
+    </w:lvl>
+    <w:lvl w:ilvl="7" w:tentative="1">
+      <w:start w:val="1"/>
+      <w:numFmt w:val="bullet"/>
+      <w:lvlText w:val=""/>
+      <w:lvlJc w:val="left"/>
+      <w:pPr>
+        <w:tabs>
+          <w:tab w:val="num" w:pos="5760"/>
+        </w:tabs>
+        <w:ind w:left="5760" w:hanging="360"/>
+      </w:pPr>
+      <w:rPr>
+        <w:rFonts w:ascii="Symbol" w:hAnsi="Symbol" w:hint="default"/>
+        <w:sz w:val="20"/>
+      </w:rPr>
+    </w:lvl>
+    <w:lvl w:ilvl="8" w:tentative="1">
+      <w:start w:val="1"/>
+      <w:numFmt w:val="bullet"/>
+      <w:lvlText w:val=""/>
+      <w:lvlJc w:val="left"/>
+      <w:pPr>
+        <w:tabs>
+          <w:tab w:val="num" w:pos="6480"/>
+        </w:tabs>
+        <w:ind w:left="6480" w:hanging="360"/>
+      </w:pPr>
+      <w:rPr>
+        <w:rFonts w:ascii="Symbol" w:hAnsi="Symbol" w:hint="default"/>
+        <w:sz w:val="20"/>
+      </w:rPr>
+    </w:lvl>
+  </w:abstractNum>
+  <w:abstractNum w:abstractNumId="14" w15:restartNumberingAfterBreak="0">
     <w:nsid w:val="53662C0E"/>
     <w:multiLevelType w:val="hybridMultilevel"/>
     <w:tmpl w:val="D70A4754"/>
@@ -25477,7 +27229,7 @@
       </w:pPr>
     </w:lvl>
   </w:abstractNum>
-  <w:abstractNum w:abstractNumId="14" w15:restartNumberingAfterBreak="0">
+  <w:abstractNum w:abstractNumId="15" w15:restartNumberingAfterBreak="0">
     <w:nsid w:val="57BF7C5C"/>
     <w:multiLevelType w:val="hybridMultilevel"/>
     <w:tmpl w:val="FEB0376E"/>
@@ -25566,7 +27318,7 @@
       </w:pPr>
     </w:lvl>
   </w:abstractNum>
-  <w:abstractNum w:abstractNumId="15" w15:restartNumberingAfterBreak="0">
+  <w:abstractNum w:abstractNumId="16" w15:restartNumberingAfterBreak="0">
     <w:nsid w:val="620C3792"/>
     <w:multiLevelType w:val="hybridMultilevel"/>
     <w:tmpl w:val="C4C4199E"/>
@@ -25655,7 +27407,7 @@
       </w:pPr>
     </w:lvl>
   </w:abstractNum>
-  <w:abstractNum w:abstractNumId="16" w15:restartNumberingAfterBreak="0">
+  <w:abstractNum w:abstractNumId="17" w15:restartNumberingAfterBreak="0">
     <w:nsid w:val="6B6545F8"/>
     <w:multiLevelType w:val="hybridMultilevel"/>
     <w:tmpl w:val="325C6074"/>
@@ -25745,7 +27497,7 @@
       </w:pPr>
     </w:lvl>
   </w:abstractNum>
-  <w:abstractNum w:abstractNumId="17" w15:restartNumberingAfterBreak="0">
+  <w:abstractNum w:abstractNumId="18" w15:restartNumberingAfterBreak="0">
     <w:nsid w:val="6CA96B7D"/>
     <w:multiLevelType w:val="hybridMultilevel"/>
     <w:tmpl w:val="ECE00AF4"/>
@@ -25834,7 +27586,7 @@
       </w:pPr>
     </w:lvl>
   </w:abstractNum>
-  <w:abstractNum w:abstractNumId="18" w15:restartNumberingAfterBreak="0">
+  <w:abstractNum w:abstractNumId="19" w15:restartNumberingAfterBreak="0">
     <w:nsid w:val="716A5122"/>
     <w:multiLevelType w:val="multilevel"/>
     <w:tmpl w:val="B20C29C8"/>
@@ -25983,7 +27735,7 @@
       </w:rPr>
     </w:lvl>
   </w:abstractNum>
-  <w:abstractNum w:abstractNumId="19" w15:restartNumberingAfterBreak="0">
+  <w:abstractNum w:abstractNumId="20" w15:restartNumberingAfterBreak="0">
     <w:nsid w:val="77B10968"/>
     <w:multiLevelType w:val="multilevel"/>
     <w:tmpl w:val="3B34CB92"/>
@@ -26132,7 +27884,7 @@
       </w:rPr>
     </w:lvl>
   </w:abstractNum>
-  <w:abstractNum w:abstractNumId="20" w15:restartNumberingAfterBreak="0">
+  <w:abstractNum w:abstractNumId="21" w15:restartNumberingAfterBreak="0">
     <w:nsid w:val="7D5323ED"/>
     <w:multiLevelType w:val="multilevel"/>
     <w:tmpl w:val="EAA2DD00"/>
@@ -26281,74 +28033,77 @@
       </w:rPr>
     </w:lvl>
   </w:abstractNum>
-  <w:num w:numId="1">
+  <w:num w:numId="1" w16cid:durableId="1363047916">
     <w:abstractNumId w:val="5"/>
   </w:num>
-  <w:num w:numId="2">
+  <w:num w:numId="2" w16cid:durableId="998189270">
     <w:abstractNumId w:val="9"/>
   </w:num>
-  <w:num w:numId="3">
+  <w:num w:numId="3" w16cid:durableId="1688823327">
+    <w:abstractNumId w:val="20"/>
+  </w:num>
+  <w:num w:numId="4" w16cid:durableId="1210268458">
+    <w:abstractNumId w:val="21"/>
+  </w:num>
+  <w:num w:numId="5" w16cid:durableId="603416339">
+    <w:abstractNumId w:val="6"/>
+  </w:num>
+  <w:num w:numId="6" w16cid:durableId="2092462933">
+    <w:abstractNumId w:val="11"/>
+  </w:num>
+  <w:num w:numId="7" w16cid:durableId="1567568769">
+    <w:abstractNumId w:val="2"/>
+  </w:num>
+  <w:num w:numId="8" w16cid:durableId="407579403">
+    <w:abstractNumId w:val="8"/>
+  </w:num>
+  <w:num w:numId="9" w16cid:durableId="1878468289">
+    <w:abstractNumId w:val="3"/>
+  </w:num>
+  <w:num w:numId="10" w16cid:durableId="126625073">
+    <w:abstractNumId w:val="12"/>
+  </w:num>
+  <w:num w:numId="11" w16cid:durableId="1594123903">
+    <w:abstractNumId w:val="0"/>
+  </w:num>
+  <w:num w:numId="12" w16cid:durableId="409541281">
+    <w:abstractNumId w:val="17"/>
+  </w:num>
+  <w:num w:numId="13" w16cid:durableId="552930217">
+    <w:abstractNumId w:val="7"/>
+  </w:num>
+  <w:num w:numId="14" w16cid:durableId="1732802416">
+    <w:abstractNumId w:val="1"/>
+  </w:num>
+  <w:num w:numId="15" w16cid:durableId="1042513811">
+    <w:abstractNumId w:val="18"/>
+  </w:num>
+  <w:num w:numId="16" w16cid:durableId="935287718">
+    <w:abstractNumId w:val="10"/>
+  </w:num>
+  <w:num w:numId="17" w16cid:durableId="274213045">
+    <w:abstractNumId w:val="14"/>
+  </w:num>
+  <w:num w:numId="18" w16cid:durableId="1924219959">
+    <w:abstractNumId w:val="15"/>
+  </w:num>
+  <w:num w:numId="19" w16cid:durableId="1107584016">
+    <w:abstractNumId w:val="16"/>
+  </w:num>
+  <w:num w:numId="20" w16cid:durableId="965967157">
     <w:abstractNumId w:val="19"/>
   </w:num>
-  <w:num w:numId="4">
-    <w:abstractNumId w:val="20"/>
+  <w:num w:numId="21" w16cid:durableId="1453133376">
+    <w:abstractNumId w:val="4"/>
   </w:num>
-  <w:num w:numId="5">
-    <w:abstractNumId w:val="6"/>
-  </w:num>
-  <w:num w:numId="6">
-    <w:abstractNumId w:val="11"/>
-  </w:num>
-  <w:num w:numId="7">
-    <w:abstractNumId w:val="2"/>
-  </w:num>
-  <w:num w:numId="8">
-    <w:abstractNumId w:val="8"/>
-  </w:num>
-  <w:num w:numId="9">
-    <w:abstractNumId w:val="3"/>
-  </w:num>
-  <w:num w:numId="10">
-    <w:abstractNumId w:val="12"/>
-  </w:num>
-  <w:num w:numId="11">
-    <w:abstractNumId w:val="0"/>
-  </w:num>
-  <w:num w:numId="12">
-    <w:abstractNumId w:val="16"/>
-  </w:num>
-  <w:num w:numId="13">
-    <w:abstractNumId w:val="7"/>
-  </w:num>
-  <w:num w:numId="14">
-    <w:abstractNumId w:val="1"/>
-  </w:num>
-  <w:num w:numId="15">
-    <w:abstractNumId w:val="17"/>
-  </w:num>
-  <w:num w:numId="16">
-    <w:abstractNumId w:val="10"/>
-  </w:num>
-  <w:num w:numId="17">
+  <w:num w:numId="22" w16cid:durableId="1410929740">
     <w:abstractNumId w:val="13"/>
-  </w:num>
-  <w:num w:numId="18">
-    <w:abstractNumId w:val="14"/>
-  </w:num>
-  <w:num w:numId="19">
-    <w:abstractNumId w:val="15"/>
-  </w:num>
-  <w:num w:numId="20">
-    <w:abstractNumId w:val="18"/>
-  </w:num>
-  <w:num w:numId="21">
-    <w:abstractNumId w:val="4"/>
   </w:num>
 </w:numbering>
 </file>
 
 <file path=word/styles.xml><?xml version="1.0" encoding="utf-8"?>
-<w:styles xmlns:mc="http://schemas.openxmlformats.org/markup-compatibility/2006" xmlns:r="http://schemas.openxmlformats.org/officeDocument/2006/relationships" xmlns:w="http://schemas.openxmlformats.org/wordprocessingml/2006/main" xmlns:w14="http://schemas.microsoft.com/office/word/2010/wordml" xmlns:w15="http://schemas.microsoft.com/office/word/2012/wordml" xmlns:w16cex="http://schemas.microsoft.com/office/word/2018/wordml/cex" xmlns:w16cid="http://schemas.microsoft.com/office/word/2016/wordml/cid" xmlns:w16="http://schemas.microsoft.com/office/word/2018/wordml" xmlns:w16se="http://schemas.microsoft.com/office/word/2015/wordml/symex" mc:Ignorable="w14 w15 w16se w16cid w16 w16cex">
+<w:styles xmlns:mc="http://schemas.openxmlformats.org/markup-compatibility/2006" xmlns:r="http://schemas.openxmlformats.org/officeDocument/2006/relationships" xmlns:w="http://schemas.openxmlformats.org/wordprocessingml/2006/main" xmlns:w14="http://schemas.microsoft.com/office/word/2010/wordml" xmlns:w15="http://schemas.microsoft.com/office/word/2012/wordml" xmlns:w16cex="http://schemas.microsoft.com/office/word/2018/wordml/cex" xmlns:w16cid="http://schemas.microsoft.com/office/word/2016/wordml/cid" xmlns:w16="http://schemas.microsoft.com/office/word/2018/wordml" xmlns:w16sdtdh="http://schemas.microsoft.com/office/word/2020/wordml/sdtdatahash" xmlns:w16se="http://schemas.microsoft.com/office/word/2015/wordml/symex" mc:Ignorable="w14 w15 w16se w16cid w16 w16cex w16sdtdh">
   <w:docDefaults>
     <w:rPrDefault>
       <w:rPr>

</xml_diff>